<commit_message>
Algebra 2 - Chapter 6: Systems of Equations - 6.1 Two Equations with Two Unknowns - Check Your Understanding of Section 6.1 - A. Multiple-Choice
</commit_message>
<xml_diff>
--- a/Algebra-2/ch06/Algebra 2 - Chapter 6.docx
+++ b/Algebra-2/ch06/Algebra 2 - Chapter 6.docx
@@ -171,6 +171,9 @@
             <m:t>x+y=10</m:t>
           </m:r>
           <m:r>
+            <m:rPr>
+              <m:sty m:val="p"/>
+            </m:rPr>
             <w:rPr>
               <w:rFonts w:eastAsiaTheme="minorEastAsia"/>
             </w:rPr>
@@ -271,6 +274,9 @@
             <m:t>y=3x-2</m:t>
           </m:r>
           <m:r>
+            <m:rPr>
+              <m:sty m:val="p"/>
+            </m:rPr>
             <w:rPr>
               <w:rFonts w:eastAsiaTheme="minorEastAsia"/>
             </w:rPr>
@@ -381,6 +387,9 @@
             <m:t>=24</m:t>
           </m:r>
           <m:r>
+            <m:rPr>
+              <m:sty m:val="p"/>
+            </m:rPr>
             <w:rPr>
               <w:rFonts w:eastAsiaTheme="minorEastAsia"/>
             </w:rPr>
@@ -395,6 +404,9 @@
             <m:t>x+6x-4=24</m:t>
           </m:r>
           <m:r>
+            <m:rPr>
+              <m:sty m:val="p"/>
+            </m:rPr>
             <w:rPr>
               <w:rFonts w:ascii="Cambria Math" w:eastAsiaTheme="minorEastAsia" w:hAnsi="Cambria Math"/>
             </w:rPr>
@@ -409,6 +421,9 @@
             <m:t>7x-4=24</m:t>
           </m:r>
           <m:r>
+            <m:rPr>
+              <m:sty m:val="p"/>
+            </m:rPr>
             <w:rPr>
               <w:rFonts w:ascii="Cambria Math" w:eastAsiaTheme="minorEastAsia" w:hAnsi="Cambria Math"/>
             </w:rPr>
@@ -423,6 +438,9 @@
             <m:t>+4=+4</m:t>
           </m:r>
           <m:r>
+            <m:rPr>
+              <m:sty m:val="p"/>
+            </m:rPr>
             <w:rPr>
               <w:rFonts w:ascii="Cambria Math" w:eastAsiaTheme="minorEastAsia" w:hAnsi="Cambria Math"/>
             </w:rPr>
@@ -489,6 +507,9 @@
             </m:den>
           </m:f>
           <m:r>
+            <m:rPr>
+              <m:sty m:val="p"/>
+            </m:rPr>
             <w:rPr>
               <w:rFonts w:ascii="Cambria Math" w:eastAsiaTheme="minorEastAsia" w:hAnsi="Cambria Math"/>
             </w:rPr>
@@ -607,6 +628,9 @@
             <m:t>y=2x-5</m:t>
           </m:r>
           <m:r>
+            <m:rPr>
+              <m:sty m:val="p"/>
+            </m:rPr>
             <w:rPr>
               <w:rFonts w:ascii="Cambria Math" w:eastAsiaTheme="minorEastAsia" w:hAnsi="Cambria Math"/>
             </w:rPr>
@@ -711,6 +735,9 @@
             <m:t>=9</m:t>
           </m:r>
           <m:r>
+            <m:rPr>
+              <m:sty m:val="p"/>
+            </m:rPr>
             <w:rPr>
               <w:rFonts w:ascii="Cambria Math" w:eastAsiaTheme="minorEastAsia" w:hAnsi="Cambria Math"/>
             </w:rPr>
@@ -725,6 +752,9 @@
             <m:t>5x-6x+15=9</m:t>
           </m:r>
           <m:r>
+            <m:rPr>
+              <m:sty m:val="p"/>
+            </m:rPr>
             <w:rPr>
               <w:rFonts w:ascii="Cambria Math" w:eastAsiaTheme="minorEastAsia" w:hAnsi="Cambria Math"/>
             </w:rPr>
@@ -739,6 +769,9 @@
             <m:t>-x+15=9</m:t>
           </m:r>
           <m:r>
+            <m:rPr>
+              <m:sty m:val="p"/>
+            </m:rPr>
             <w:rPr>
               <w:rFonts w:ascii="Cambria Math" w:eastAsiaTheme="minorEastAsia" w:hAnsi="Cambria Math"/>
             </w:rPr>
@@ -753,6 +786,9 @@
             <m:t>-15=-15</m:t>
           </m:r>
           <m:r>
+            <m:rPr>
+              <m:sty m:val="p"/>
+            </m:rPr>
             <w:rPr>
               <w:rFonts w:ascii="Cambria Math" w:eastAsiaTheme="minorEastAsia" w:hAnsi="Cambria Math"/>
             </w:rPr>
@@ -819,6 +855,9 @@
             </m:den>
           </m:f>
           <m:r>
+            <m:rPr>
+              <m:sty m:val="p"/>
+            </m:rPr>
             <w:rPr>
               <w:rFonts w:eastAsiaTheme="minorEastAsia"/>
             </w:rPr>
@@ -988,6 +1027,9 @@
             <m:t>2x+3y=11</m:t>
           </m:r>
           <m:r>
+            <m:rPr>
+              <m:sty m:val="p"/>
+            </m:rPr>
             <w:rPr>
               <w:rFonts w:ascii="Cambria Math" w:eastAsiaTheme="minorEastAsia" w:hAnsi="Cambria Math"/>
             </w:rPr>
@@ -1101,6 +1143,9 @@
             <m:t>2x+3y=11</m:t>
           </m:r>
           <m:r>
+            <m:rPr>
+              <m:sty m:val="p"/>
+            </m:rPr>
             <w:rPr>
               <w:rFonts w:eastAsiaTheme="minorEastAsia"/>
             </w:rPr>
@@ -1115,6 +1160,9 @@
             <m:t>x-3y=1</m:t>
           </m:r>
           <m:r>
+            <m:rPr>
+              <m:sty m:val="p"/>
+            </m:rPr>
             <w:rPr>
               <w:rFonts w:eastAsiaTheme="minorEastAsia"/>
             </w:rPr>
@@ -1129,6 +1177,9 @@
             <m:t>3x=12</m:t>
           </m:r>
           <m:r>
+            <m:rPr>
+              <m:sty m:val="p"/>
+            </m:rPr>
             <w:rPr>
               <w:rFonts w:eastAsiaTheme="minorEastAsia"/>
             </w:rPr>
@@ -1195,6 +1246,9 @@
             </m:den>
           </m:f>
           <m:r>
+            <m:rPr>
+              <m:sty m:val="p"/>
+            </m:rPr>
             <w:rPr>
               <w:rFonts w:eastAsiaTheme="minorEastAsia"/>
             </w:rPr>
@@ -1278,15 +1332,12 @@
             <w:rPr>
               <w:rFonts w:ascii="Cambria Math" w:eastAsiaTheme="minorEastAsia" w:hAnsi="Cambria Math"/>
             </w:rPr>
-            <m:t>4-</m:t>
-          </m:r>
-          <m:r>
-            <w:rPr>
-              <w:rFonts w:ascii="Cambria Math" w:eastAsiaTheme="minorEastAsia" w:hAnsi="Cambria Math"/>
-            </w:rPr>
-            <m:t>3y=1</m:t>
-          </m:r>
-          <m:r>
+            <m:t>4-3y=1</m:t>
+          </m:r>
+          <m:r>
+            <m:rPr>
+              <m:sty m:val="p"/>
+            </m:rPr>
             <w:rPr>
               <w:rFonts w:eastAsiaTheme="minorEastAsia"/>
             </w:rPr>
@@ -1301,6 +1352,9 @@
             <m:t>-4=-4</m:t>
           </m:r>
           <m:r>
+            <m:rPr>
+              <m:sty m:val="p"/>
+            </m:rPr>
             <w:rPr>
               <w:rFonts w:eastAsiaTheme="minorEastAsia"/>
             </w:rPr>
@@ -1315,6 +1369,9 @@
             <m:t>-3y=-3</m:t>
           </m:r>
           <m:r>
+            <m:rPr>
+              <m:sty m:val="p"/>
+            </m:rPr>
             <w:rPr>
               <w:rFonts w:ascii="Cambria Math" w:eastAsiaTheme="minorEastAsia" w:hAnsi="Cambria Math"/>
             </w:rPr>
@@ -1381,6 +1438,9 @@
             </m:den>
           </m:f>
           <m:r>
+            <m:rPr>
+              <m:sty m:val="p"/>
+            </m:rPr>
             <w:rPr>
               <w:rFonts w:eastAsiaTheme="minorEastAsia"/>
             </w:rPr>
@@ -1484,6 +1544,9 @@
             <m:t>4x+3y=29</m:t>
           </m:r>
           <m:r>
+            <m:rPr>
+              <m:sty m:val="p"/>
+            </m:rPr>
             <w:rPr>
               <w:rFonts w:eastAsiaTheme="minorEastAsia"/>
             </w:rPr>
@@ -1569,6 +1632,9 @@
             <m:t>4x+3y=29</m:t>
           </m:r>
           <m:r>
+            <m:rPr>
+              <m:sty m:val="p"/>
+            </m:rPr>
             <w:rPr>
               <w:rFonts w:eastAsiaTheme="minorEastAsia"/>
             </w:rPr>
@@ -1604,27 +1670,12 @@
             <w:rPr>
               <w:rFonts w:ascii="Cambria Math" w:eastAsiaTheme="minorEastAsia" w:hAnsi="Cambria Math"/>
             </w:rPr>
-            <m:t>=</m:t>
-          </m:r>
-          <m:r>
-            <w:rPr>
-              <w:rFonts w:ascii="Cambria Math" w:eastAsiaTheme="minorEastAsia" w:hAnsi="Cambria Math"/>
-            </w:rPr>
-            <m:t>-1(</m:t>
-          </m:r>
-          <m:r>
-            <w:rPr>
-              <w:rFonts w:ascii="Cambria Math" w:eastAsiaTheme="minorEastAsia" w:hAnsi="Cambria Math"/>
-            </w:rPr>
-            <m:t>14</m:t>
-          </m:r>
-          <m:r>
-            <w:rPr>
-              <w:rFonts w:ascii="Cambria Math" w:eastAsiaTheme="minorEastAsia" w:hAnsi="Cambria Math"/>
-            </w:rPr>
-            <m:t>)</m:t>
-          </m:r>
-          <m:r>
+            <m:t>=-1(14)</m:t>
+          </m:r>
+          <m:r>
+            <m:rPr>
+              <m:sty m:val="p"/>
+            </m:rPr>
             <w:rPr>
               <w:rFonts w:eastAsiaTheme="minorEastAsia"/>
             </w:rPr>
@@ -1639,6 +1690,9 @@
             <m:t>4x+3y=29</m:t>
           </m:r>
           <m:r>
+            <m:rPr>
+              <m:sty m:val="p"/>
+            </m:rPr>
             <w:rPr>
               <w:rFonts w:eastAsiaTheme="minorEastAsia"/>
             </w:rPr>
@@ -1653,6 +1707,9 @@
             <m:t>-4x+2y=-14</m:t>
           </m:r>
           <m:r>
+            <m:rPr>
+              <m:sty m:val="p"/>
+            </m:rPr>
             <w:rPr>
               <w:rFonts w:eastAsiaTheme="minorEastAsia"/>
             </w:rPr>
@@ -1667,6 +1724,9 @@
             <m:t>5y=15</m:t>
           </m:r>
           <m:r>
+            <m:rPr>
+              <m:sty m:val="p"/>
+            </m:rPr>
             <w:rPr>
               <w:rFonts w:eastAsiaTheme="minorEastAsia"/>
             </w:rPr>
@@ -1733,6 +1793,9 @@
             </m:den>
           </m:f>
           <m:r>
+            <m:rPr>
+              <m:sty m:val="p"/>
+            </m:rPr>
             <w:rPr>
               <w:rFonts w:eastAsiaTheme="minorEastAsia"/>
             </w:rPr>
@@ -1791,6 +1854,9 @@
             <m:t>4x+3∙3=29</m:t>
           </m:r>
           <m:r>
+            <m:rPr>
+              <m:sty m:val="p"/>
+            </m:rPr>
             <w:rPr>
               <w:rFonts w:eastAsiaTheme="minorEastAsia"/>
             </w:rPr>
@@ -1805,6 +1871,9 @@
             <m:t>4x+9=29</m:t>
           </m:r>
           <m:r>
+            <m:rPr>
+              <m:sty m:val="p"/>
+            </m:rPr>
             <w:rPr>
               <w:rFonts w:ascii="Cambria Math" w:eastAsiaTheme="minorEastAsia" w:hAnsi="Cambria Math"/>
             </w:rPr>
@@ -1819,6 +1888,9 @@
             <m:t>4x=20</m:t>
           </m:r>
           <m:r>
+            <m:rPr>
+              <m:sty m:val="p"/>
+            </m:rPr>
             <w:rPr>
               <w:rFonts w:ascii="Cambria Math" w:eastAsiaTheme="minorEastAsia" w:hAnsi="Cambria Math"/>
             </w:rPr>
@@ -1906,6 +1978,9 @@
             <m:t>2x+6y=4</m:t>
           </m:r>
           <m:r>
+            <m:rPr>
+              <m:sty m:val="p"/>
+            </m:rPr>
             <w:rPr>
               <w:rFonts w:eastAsiaTheme="minorEastAsia"/>
             </w:rPr>
@@ -1979,6 +2054,9 @@
             <m:t>2x+6y=4</m:t>
           </m:r>
           <m:r>
+            <m:rPr>
+              <m:sty m:val="p"/>
+            </m:rPr>
             <w:rPr>
               <w:rFonts w:ascii="Cambria Math" w:eastAsiaTheme="minorEastAsia" w:hAnsi="Cambria Math"/>
             </w:rPr>
@@ -2035,6 +2113,9 @@
             </m:e>
           </m:d>
           <m:r>
+            <m:rPr>
+              <m:sty m:val="p"/>
+            </m:rPr>
             <w:rPr>
               <w:rFonts w:ascii="Cambria Math" w:eastAsiaTheme="minorEastAsia" w:hAnsi="Cambria Math"/>
             </w:rPr>
@@ -2049,6 +2130,9 @@
             <m:t>2x+6y=4</m:t>
           </m:r>
           <m:r>
+            <m:rPr>
+              <m:sty m:val="p"/>
+            </m:rPr>
             <w:rPr>
               <w:rFonts w:ascii="Cambria Math" w:eastAsiaTheme="minorEastAsia" w:hAnsi="Cambria Math"/>
             </w:rPr>
@@ -2063,6 +2147,9 @@
             <m:t>+ -10x-6y=-68</m:t>
           </m:r>
           <m:r>
+            <m:rPr>
+              <m:sty m:val="p"/>
+            </m:rPr>
             <w:rPr>
               <w:rFonts w:ascii="Cambria Math" w:eastAsiaTheme="minorEastAsia" w:hAnsi="Cambria Math"/>
             </w:rPr>
@@ -2077,6 +2164,9 @@
             <m:t>-8x=-64</m:t>
           </m:r>
           <m:r>
+            <m:rPr>
+              <m:sty m:val="p"/>
+            </m:rPr>
             <w:rPr>
               <w:rFonts w:ascii="Cambria Math" w:eastAsiaTheme="minorEastAsia" w:hAnsi="Cambria Math"/>
             </w:rPr>
@@ -2143,6 +2233,9 @@
             </m:den>
           </m:f>
           <m:r>
+            <m:rPr>
+              <m:sty m:val="p"/>
+            </m:rPr>
             <w:rPr>
               <w:rFonts w:ascii="Cambria Math" w:eastAsiaTheme="minorEastAsia" w:hAnsi="Cambria Math"/>
             </w:rPr>
@@ -2201,6 +2294,9 @@
             <m:t>2∙8+6y=4</m:t>
           </m:r>
           <m:r>
+            <m:rPr>
+              <m:sty m:val="p"/>
+            </m:rPr>
             <w:rPr>
               <w:rFonts w:ascii="Cambria Math" w:eastAsiaTheme="minorEastAsia" w:hAnsi="Cambria Math"/>
             </w:rPr>
@@ -2215,6 +2311,9 @@
             <m:t>16+6y=4</m:t>
           </m:r>
           <m:r>
+            <m:rPr>
+              <m:sty m:val="p"/>
+            </m:rPr>
             <w:rPr>
               <w:rFonts w:ascii="Cambria Math" w:eastAsiaTheme="minorEastAsia" w:hAnsi="Cambria Math"/>
             </w:rPr>
@@ -2229,6 +2328,9 @@
             <m:t>-16=-16</m:t>
           </m:r>
           <m:r>
+            <m:rPr>
+              <m:sty m:val="p"/>
+            </m:rPr>
             <w:rPr>
               <w:rFonts w:ascii="Cambria Math" w:eastAsiaTheme="minorEastAsia" w:hAnsi="Cambria Math"/>
             </w:rPr>
@@ -2243,6 +2345,9 @@
             <m:t>6y=-12</m:t>
           </m:r>
           <m:r>
+            <m:rPr>
+              <m:sty m:val="p"/>
+            </m:rPr>
             <w:rPr>
               <w:rFonts w:ascii="Cambria Math" w:eastAsiaTheme="minorEastAsia" w:hAnsi="Cambria Math"/>
             </w:rPr>
@@ -2309,6 +2414,9 @@
             </m:den>
           </m:f>
           <m:r>
+            <m:rPr>
+              <m:sty m:val="p"/>
+            </m:rPr>
             <w:rPr>
               <w:rFonts w:ascii="Cambria Math" w:eastAsiaTheme="minorEastAsia" w:hAnsi="Cambria Math"/>
             </w:rPr>
@@ -2396,6 +2504,9 @@
             <m:t>3x+4y=42</m:t>
           </m:r>
           <m:r>
+            <m:rPr>
+              <m:sty m:val="p"/>
+            </m:rPr>
             <w:rPr>
               <w:rFonts w:ascii="Cambria Math" w:eastAsiaTheme="minorEastAsia" w:hAnsi="Cambria Math"/>
             </w:rPr>
@@ -2575,13 +2686,7 @@
             <w:rPr>
               <w:rFonts w:ascii="Cambria Math" w:eastAsiaTheme="minorEastAsia" w:hAnsi="Cambria Math"/>
             </w:rPr>
-            <m:t>=</m:t>
-          </m:r>
-          <m:r>
-            <w:rPr>
-              <w:rFonts w:ascii="Cambria Math" w:eastAsiaTheme="minorEastAsia" w:hAnsi="Cambria Math"/>
-            </w:rPr>
-            <m:t>3</m:t>
+            <m:t>=3</m:t>
           </m:r>
           <m:d>
             <m:dPr>
@@ -2602,6 +2707,9 @@
             </m:e>
           </m:d>
           <m:r>
+            <m:rPr>
+              <m:sty m:val="p"/>
+            </m:rPr>
             <w:rPr>
               <w:rFonts w:ascii="Cambria Math" w:eastAsiaTheme="minorEastAsia" w:hAnsi="Cambria Math"/>
             </w:rPr>
@@ -2637,13 +2745,7 @@
             <w:rPr>
               <w:rFonts w:ascii="Cambria Math" w:eastAsiaTheme="minorEastAsia" w:hAnsi="Cambria Math"/>
             </w:rPr>
-            <m:t>=</m:t>
-          </m:r>
-          <m:r>
-            <w:rPr>
-              <w:rFonts w:ascii="Cambria Math" w:eastAsiaTheme="minorEastAsia" w:hAnsi="Cambria Math"/>
-            </w:rPr>
-            <m:t>2</m:t>
+            <m:t>=2</m:t>
           </m:r>
           <m:d>
             <m:dPr>
@@ -2664,6 +2766,9 @@
             </m:e>
           </m:d>
           <m:r>
+            <m:rPr>
+              <m:sty m:val="p"/>
+            </m:rPr>
             <w:rPr>
               <w:rFonts w:ascii="Cambria Math" w:eastAsiaTheme="minorEastAsia" w:hAnsi="Cambria Math"/>
             </w:rPr>
@@ -2678,6 +2783,9 @@
             <m:t>9x+12y=126</m:t>
           </m:r>
           <m:r>
+            <m:rPr>
+              <m:sty m:val="p"/>
+            </m:rPr>
             <w:rPr>
               <w:rFonts w:ascii="Cambria Math" w:eastAsiaTheme="minorEastAsia" w:hAnsi="Cambria Math"/>
             </w:rPr>
@@ -2692,6 +2800,9 @@
             <m:t>+  10x-12y=64</m:t>
           </m:r>
           <m:r>
+            <m:rPr>
+              <m:sty m:val="p"/>
+            </m:rPr>
             <w:rPr>
               <w:rFonts w:ascii="Cambria Math" w:eastAsiaTheme="minorEastAsia" w:hAnsi="Cambria Math"/>
             </w:rPr>
@@ -2706,6 +2817,9 @@
             <m:t>19x=190</m:t>
           </m:r>
           <m:r>
+            <m:rPr>
+              <m:sty m:val="p"/>
+            </m:rPr>
             <w:rPr>
               <w:rFonts w:ascii="Cambria Math" w:eastAsiaTheme="minorEastAsia" w:hAnsi="Cambria Math"/>
             </w:rPr>
@@ -2772,6 +2886,9 @@
             </m:den>
           </m:f>
           <m:r>
+            <m:rPr>
+              <m:sty m:val="p"/>
+            </m:rPr>
             <w:rPr>
               <w:rFonts w:eastAsiaTheme="minorEastAsia"/>
             </w:rPr>
@@ -2829,6 +2946,9 @@
             <m:t>3∙10+4y=42</m:t>
           </m:r>
           <m:r>
+            <m:rPr>
+              <m:sty m:val="p"/>
+            </m:rPr>
             <w:rPr>
               <w:rFonts w:ascii="Cambria Math" w:eastAsiaTheme="minorEastAsia" w:hAnsi="Cambria Math"/>
             </w:rPr>
@@ -2843,6 +2963,9 @@
             <m:t>30+4y=42</m:t>
           </m:r>
           <m:r>
+            <m:rPr>
+              <m:sty m:val="p"/>
+            </m:rPr>
             <w:rPr>
               <w:rFonts w:ascii="Cambria Math" w:eastAsiaTheme="minorEastAsia" w:hAnsi="Cambria Math"/>
             </w:rPr>
@@ -2857,6 +2980,9 @@
             <m:t>-30=-30</m:t>
           </m:r>
           <m:r>
+            <m:rPr>
+              <m:sty m:val="p"/>
+            </m:rPr>
             <w:rPr>
               <w:rFonts w:ascii="Cambria Math" w:eastAsiaTheme="minorEastAsia" w:hAnsi="Cambria Math"/>
             </w:rPr>
@@ -2871,6 +2997,9 @@
             <m:t>4y=12</m:t>
           </m:r>
           <m:r>
+            <m:rPr>
+              <m:sty m:val="p"/>
+            </m:rPr>
             <w:rPr>
               <w:rFonts w:ascii="Cambria Math" w:eastAsiaTheme="minorEastAsia" w:hAnsi="Cambria Math"/>
             </w:rPr>
@@ -2959,6 +3088,9 @@
             <m:t>3x+7y=4</m:t>
           </m:r>
           <m:r>
+            <m:rPr>
+              <m:sty m:val="p"/>
+            </m:rPr>
             <w:rPr>
               <w:rFonts w:ascii="Cambria Math" w:eastAsiaTheme="minorEastAsia" w:hAnsi="Cambria Math"/>
             </w:rPr>
@@ -2970,19 +3102,7 @@
             <w:rPr>
               <w:rFonts w:ascii="Cambria Math" w:eastAsiaTheme="minorEastAsia" w:hAnsi="Cambria Math"/>
             </w:rPr>
-            <m:t>4x-5y</m:t>
-          </m:r>
-          <m:r>
-            <w:rPr>
-              <w:rFonts w:ascii="Cambria Math" w:eastAsiaTheme="minorEastAsia" w:hAnsi="Cambria Math"/>
-            </w:rPr>
-            <m:t>=</m:t>
-          </m:r>
-          <m:r>
-            <w:rPr>
-              <w:rFonts w:ascii="Cambria Math" w:eastAsiaTheme="minorEastAsia" w:hAnsi="Cambria Math"/>
-            </w:rPr>
-            <m:t>34</m:t>
+            <m:t>4x-5y=34</m:t>
           </m:r>
         </m:oMath>
       </m:oMathPara>
@@ -3077,6 +3197,9 @@
             </m:e>
           </m:d>
           <m:r>
+            <m:rPr>
+              <m:sty m:val="p"/>
+            </m:rPr>
             <w:rPr>
               <w:rFonts w:ascii="Cambria Math" w:eastAsiaTheme="minorEastAsia" w:hAnsi="Cambria Math"/>
             </w:rPr>
@@ -3133,6 +3256,9 @@
             </m:e>
           </m:d>
           <m:r>
+            <m:rPr>
+              <m:sty m:val="p"/>
+            </m:rPr>
             <w:rPr>
               <w:rFonts w:ascii="Cambria Math" w:eastAsiaTheme="minorEastAsia" w:hAnsi="Cambria Math"/>
             </w:rPr>
@@ -3147,6 +3273,9 @@
             <m:t>12x+28y=16</m:t>
           </m:r>
           <m:r>
+            <m:rPr>
+              <m:sty m:val="p"/>
+            </m:rPr>
             <w:rPr>
               <w:rFonts w:ascii="Cambria Math" w:eastAsiaTheme="minorEastAsia" w:hAnsi="Cambria Math"/>
             </w:rPr>
@@ -3161,6 +3290,9 @@
             <m:t>-12x+15y=-102</m:t>
           </m:r>
           <m:r>
+            <m:rPr>
+              <m:sty m:val="p"/>
+            </m:rPr>
             <w:rPr>
               <w:rFonts w:ascii="Cambria Math" w:eastAsiaTheme="minorEastAsia" w:hAnsi="Cambria Math"/>
             </w:rPr>
@@ -3175,6 +3307,9 @@
             <m:t>43y=-86</m:t>
           </m:r>
           <m:r>
+            <m:rPr>
+              <m:sty m:val="p"/>
+            </m:rPr>
             <w:rPr>
               <w:rFonts w:ascii="Cambria Math" w:eastAsiaTheme="minorEastAsia" w:hAnsi="Cambria Math"/>
             </w:rPr>
@@ -3241,6 +3376,9 @@
             </m:den>
           </m:f>
           <m:r>
+            <m:rPr>
+              <m:sty m:val="p"/>
+            </m:rPr>
             <w:rPr>
               <w:rFonts w:ascii="Cambria Math" w:eastAsiaTheme="minorEastAsia" w:hAnsi="Cambria Math"/>
             </w:rPr>
@@ -3323,6 +3461,9 @@
             <m:t>=4</m:t>
           </m:r>
           <m:r>
+            <m:rPr>
+              <m:sty m:val="p"/>
+            </m:rPr>
             <w:rPr>
               <w:rFonts w:ascii="Cambria Math" w:eastAsiaTheme="minorEastAsia" w:hAnsi="Cambria Math"/>
             </w:rPr>
@@ -3337,6 +3478,9 @@
             <m:t>3x-14=4</m:t>
           </m:r>
           <m:r>
+            <m:rPr>
+              <m:sty m:val="p"/>
+            </m:rPr>
             <w:rPr>
               <w:rFonts w:ascii="Cambria Math" w:eastAsiaTheme="minorEastAsia" w:hAnsi="Cambria Math"/>
             </w:rPr>
@@ -3351,6 +3495,9 @@
             <m:t>+14=+14</m:t>
           </m:r>
           <m:r>
+            <m:rPr>
+              <m:sty m:val="p"/>
+            </m:rPr>
             <w:rPr>
               <w:rFonts w:ascii="Cambria Math" w:eastAsiaTheme="minorEastAsia" w:hAnsi="Cambria Math"/>
             </w:rPr>
@@ -3365,6 +3512,9 @@
             <m:t>3x=18</m:t>
           </m:r>
           <m:r>
+            <m:rPr>
+              <m:sty m:val="p"/>
+            </m:rPr>
             <w:rPr>
               <w:rFonts w:ascii="Cambria Math" w:eastAsiaTheme="minorEastAsia" w:hAnsi="Cambria Math"/>
             </w:rPr>
@@ -3431,6 +3581,9 @@
             </m:den>
           </m:f>
           <m:r>
+            <m:rPr>
+              <m:sty m:val="p"/>
+            </m:rPr>
             <w:rPr>
               <w:rFonts w:ascii="Cambria Math" w:eastAsiaTheme="minorEastAsia" w:hAnsi="Cambria Math"/>
             </w:rPr>
@@ -3542,6 +3695,9 @@
             <m:t>2x+3y=-10</m:t>
           </m:r>
           <m:r>
+            <m:rPr>
+              <m:sty m:val="p"/>
+            </m:rPr>
             <w:rPr>
               <w:rFonts w:ascii="Cambria Math" w:eastAsiaTheme="minorEastAsia" w:hAnsi="Cambria Math"/>
             </w:rPr>
@@ -3694,6 +3850,9 @@
             <m:t>x=y-1</m:t>
           </m:r>
           <m:r>
+            <m:rPr>
+              <m:sty m:val="p"/>
+            </m:rPr>
             <w:rPr>
               <w:rFonts w:ascii="Cambria Math" w:eastAsiaTheme="minorEastAsia" w:hAnsi="Cambria Math"/>
             </w:rPr>
@@ -3822,6 +3981,9 @@
             <m:t>-1</m:t>
           </m:r>
           <m:r>
+            <m:rPr>
+              <m:sty m:val="p"/>
+            </m:rPr>
             <w:rPr>
               <w:rFonts w:ascii="Cambria Math" w:eastAsiaTheme="minorEastAsia" w:hAnsi="Cambria Math"/>
             </w:rPr>
@@ -3868,6 +4030,9 @@
             <m:t>-2y+1-1</m:t>
           </m:r>
           <m:r>
+            <m:rPr>
+              <m:sty m:val="p"/>
+            </m:rPr>
             <w:rPr>
               <w:rFonts w:ascii="Cambria Math" w:eastAsiaTheme="minorEastAsia" w:hAnsi="Cambria Math"/>
             </w:rPr>
@@ -3914,6 +4079,9 @@
             <m:t>-2y</m:t>
           </m:r>
           <m:r>
+            <m:rPr>
+              <m:sty m:val="p"/>
+            </m:rPr>
             <w:rPr>
               <w:rFonts w:ascii="Cambria Math" w:eastAsiaTheme="minorEastAsia" w:hAnsi="Cambria Math"/>
             </w:rPr>
@@ -3960,6 +4128,9 @@
             <m:t>-3y</m:t>
           </m:r>
           <m:r>
+            <m:rPr>
+              <m:sty m:val="p"/>
+            </m:rPr>
             <w:rPr>
               <w:rFonts w:ascii="Cambria Math" w:eastAsiaTheme="minorEastAsia" w:hAnsi="Cambria Math"/>
             </w:rPr>
@@ -3992,6 +4163,9 @@
             </m:e>
           </m:d>
           <m:r>
+            <m:rPr>
+              <m:sty m:val="p"/>
+            </m:rPr>
             <w:rPr>
               <w:rFonts w:ascii="Cambria Math" w:eastAsiaTheme="minorEastAsia" w:hAnsi="Cambria Math"/>
             </w:rPr>
@@ -4084,6 +4258,655 @@
         <w:t xml:space="preserve"> the two solutions are (-1, 0) and (2, 3).</w:t>
       </w:r>
     </w:p>
+    <w:p>
+      <w:pPr>
+        <w:pStyle w:val="Heading3"/>
+        <w:rPr>
+          <w:rFonts w:eastAsiaTheme="minorEastAsia"/>
+        </w:rPr>
+      </w:pPr>
+      <w:r>
+        <w:rPr>
+          <w:rFonts w:eastAsiaTheme="minorEastAsia"/>
+        </w:rPr>
+        <w:br w:type="column"/>
+      </w:r>
+      <w:r>
+        <w:rPr>
+          <w:rFonts w:eastAsiaTheme="minorEastAsia"/>
+        </w:rPr>
+        <w:t>Check Your Understanding of Section 6.1</w:t>
+      </w:r>
+    </w:p>
+    <w:p>
+      <w:pPr>
+        <w:pStyle w:val="ListParagraph"/>
+        <w:numPr>
+          <w:ilvl w:val="0"/>
+          <w:numId w:val="31"/>
+        </w:numPr>
+        <w:rPr>
+          <w:rFonts w:eastAsiaTheme="minorEastAsia"/>
+          <w:i/>
+          <w:iCs/>
+        </w:rPr>
+      </w:pPr>
+      <w:r>
+        <w:rPr>
+          <w:rFonts w:eastAsiaTheme="minorEastAsia"/>
+          <w:i/>
+          <w:iCs/>
+        </w:rPr>
+        <w:t>Multiple-Choice</w:t>
+      </w:r>
+    </w:p>
+    <w:p>
+      <w:pPr>
+        <w:pStyle w:val="ListParagraph"/>
+        <w:numPr>
+          <w:ilvl w:val="0"/>
+          <w:numId w:val="32"/>
+        </w:numPr>
+        <w:rPr>
+          <w:b/>
+          <w:bCs/>
+        </w:rPr>
+      </w:pPr>
+      <w:r>
+        <w:t>Solve the system of equations:</w:t>
+      </w:r>
+      <w:r>
+        <w:br/>
+      </w:r>
+      <m:oMathPara>
+        <m:oMath>
+          <m:r>
+            <w:rPr>
+              <w:rFonts w:ascii="Cambria Math" w:hAnsi="Cambria Math"/>
+            </w:rPr>
+            <m:t>y=2x+1</m:t>
+          </m:r>
+          <m:r>
+            <w:rPr>
+              <w:rFonts w:ascii="Cambria Math" w:hAnsi="Cambria Math"/>
+            </w:rPr>
+            <w:br/>
+          </m:r>
+        </m:oMath>
+        <m:oMath>
+          <m:r>
+            <w:rPr>
+              <w:rFonts w:ascii="Cambria Math" w:hAnsi="Cambria Math"/>
+            </w:rPr>
+            <m:t>3x+4y=15</m:t>
+          </m:r>
+          <m:r>
+            <w:rPr>
+              <w:rFonts w:eastAsiaTheme="minorEastAsia"/>
+            </w:rPr>
+            <w:br/>
+          </m:r>
+        </m:oMath>
+      </m:oMathPara>
+      <w:r>
+        <w:rPr>
+          <w:rFonts w:eastAsiaTheme="minorEastAsia"/>
+          <w:b/>
+          <w:bCs/>
+        </w:rPr>
+        <w:t>(4) (1, 3)</w:t>
+      </w:r>
+    </w:p>
+    <w:p>
+      <w:pPr>
+        <w:pStyle w:val="ListParagraph"/>
+        <w:numPr>
+          <w:ilvl w:val="0"/>
+          <w:numId w:val="32"/>
+        </w:numPr>
+        <w:rPr>
+          <w:b/>
+          <w:bCs/>
+        </w:rPr>
+      </w:pPr>
+      <w:r>
+        <w:rPr>
+          <w:rFonts w:eastAsiaTheme="minorEastAsia"/>
+        </w:rPr>
+        <w:t>Solve the system of equations.</w:t>
+      </w:r>
+      <w:r>
+        <w:rPr>
+          <w:rFonts w:eastAsiaTheme="minorEastAsia"/>
+        </w:rPr>
+        <w:br/>
+      </w:r>
+      <m:oMathPara>
+        <m:oMath>
+          <m:r>
+            <w:rPr>
+              <w:rFonts w:ascii="Cambria Math" w:hAnsi="Cambria Math"/>
+            </w:rPr>
+            <m:t>y=3x-2</m:t>
+          </m:r>
+          <m:r>
+            <w:rPr>
+              <w:rFonts w:ascii="Cambria Math" w:hAnsi="Cambria Math"/>
+            </w:rPr>
+            <w:br/>
+          </m:r>
+        </m:oMath>
+        <m:oMath>
+          <m:r>
+            <w:rPr>
+              <w:rFonts w:ascii="Cambria Math" w:hAnsi="Cambria Math"/>
+            </w:rPr>
+            <m:t>7x-2y=7</m:t>
+          </m:r>
+          <m:r>
+            <w:rPr>
+              <w:rFonts w:eastAsiaTheme="minorEastAsia"/>
+            </w:rPr>
+            <w:br/>
+          </m:r>
+        </m:oMath>
+      </m:oMathPara>
+      <w:r>
+        <w:rPr>
+          <w:rFonts w:eastAsiaTheme="minorEastAsia"/>
+          <w:b/>
+          <w:bCs/>
+        </w:rPr>
+        <w:t>(1) (3, 7)</w:t>
+      </w:r>
+    </w:p>
+    <w:p>
+      <w:pPr>
+        <w:pStyle w:val="ListParagraph"/>
+        <w:numPr>
+          <w:ilvl w:val="0"/>
+          <w:numId w:val="32"/>
+        </w:numPr>
+        <w:rPr>
+          <w:b/>
+          <w:bCs/>
+        </w:rPr>
+      </w:pPr>
+      <w:r>
+        <w:rPr>
+          <w:rFonts w:eastAsiaTheme="minorEastAsia"/>
+        </w:rPr>
+        <w:t>Solve the system of equations.</w:t>
+      </w:r>
+      <w:r>
+        <w:rPr>
+          <w:rFonts w:eastAsiaTheme="minorEastAsia"/>
+        </w:rPr>
+        <w:br/>
+      </w:r>
+      <m:oMathPara>
+        <m:oMath>
+          <m:r>
+            <w:rPr>
+              <w:rFonts w:ascii="Cambria Math" w:hAnsi="Cambria Math"/>
+            </w:rPr>
+            <m:t>3x+5y=37</m:t>
+          </m:r>
+          <m:r>
+            <w:rPr>
+              <w:rFonts w:ascii="Cambria Math" w:hAnsi="Cambria Math"/>
+            </w:rPr>
+            <w:br/>
+          </m:r>
+        </m:oMath>
+        <m:oMath>
+          <m:r>
+            <w:rPr>
+              <w:rFonts w:ascii="Cambria Math" w:hAnsi="Cambria Math"/>
+            </w:rPr>
+            <m:t>2x-5y=8</m:t>
+          </m:r>
+          <m:r>
+            <w:rPr>
+              <w:rFonts w:ascii="Cambria Math" w:hAnsi="Cambria Math"/>
+            </w:rPr>
+            <w:br/>
+          </m:r>
+        </m:oMath>
+        <w:sdt>
+          <w:sdtPr>
+            <w:rPr>
+              <w:rFonts w:ascii="Cambria Math" w:hAnsi="Cambria Math"/>
+              <w:i/>
+            </w:rPr>
+            <w:id w:val="744994803"/>
+            <w:placeholder>
+              <w:docPart w:val="DefaultPlaceholder_2098659788"/>
+            </w:placeholder>
+            <w:temporary/>
+            <w:showingPlcHdr/>
+            <w:equation/>
+          </w:sdtPr>
+          <w:sdtContent>
+            <m:oMath>
+              <m:r>
+                <w:rPr>
+                  <w:rStyle w:val="PlaceholderText"/>
+                  <w:rFonts w:ascii="Cambria Math" w:hAnsi="Cambria Math"/>
+                </w:rPr>
+                <m:t>Type equation here.</m:t>
+              </m:r>
+            </m:oMath>
+          </w:sdtContent>
+        </w:sdt>
+        <w:r>
+          <w:rPr>
+            <w:b/>
+            <w:bCs/>
+          </w:rPr>
+          <w:t>(1) (9, 2)</w:t>
+        </w:r>
+      </m:oMathPara>
+    </w:p>
+    <w:p>
+      <w:pPr>
+        <w:pStyle w:val="ListParagraph"/>
+        <w:numPr>
+          <w:ilvl w:val="0"/>
+          <w:numId w:val="32"/>
+        </w:numPr>
+        <w:rPr>
+          <w:b/>
+          <w:bCs/>
+        </w:rPr>
+      </w:pPr>
+      <w:r>
+        <w:t>Solve the system of equations.</w:t>
+      </w:r>
+      <w:r>
+        <w:br/>
+      </w:r>
+      <m:oMathPara>
+        <m:oMath>
+          <m:r>
+            <w:rPr>
+              <w:rFonts w:ascii="Cambria Math" w:hAnsi="Cambria Math"/>
+            </w:rPr>
+            <m:t>4x+3y=-11</m:t>
+          </m:r>
+          <m:r>
+            <w:rPr>
+              <w:rFonts w:ascii="Cambria Math" w:hAnsi="Cambria Math"/>
+            </w:rPr>
+            <w:br/>
+          </m:r>
+        </m:oMath>
+        <m:oMath>
+          <m:r>
+            <w:rPr>
+              <w:rFonts w:ascii="Cambria Math" w:hAnsi="Cambria Math"/>
+            </w:rPr>
+            <m:t>-4x+5y=35</m:t>
+          </m:r>
+          <m:r>
+            <w:rPr>
+              <w:rFonts w:ascii="Cambria Math" w:hAnsi="Cambria Math"/>
+            </w:rPr>
+            <w:br/>
+          </m:r>
+        </m:oMath>
+      </m:oMathPara>
+      <w:r>
+        <w:rPr>
+          <w:b/>
+          <w:bCs/>
+        </w:rPr>
+        <w:t>(3) (-5, 3)</w:t>
+      </w:r>
+    </w:p>
+    <w:p>
+      <w:pPr>
+        <w:pStyle w:val="ListParagraph"/>
+        <w:numPr>
+          <w:ilvl w:val="0"/>
+          <w:numId w:val="32"/>
+        </w:numPr>
+        <w:rPr>
+          <w:b/>
+          <w:bCs/>
+        </w:rPr>
+      </w:pPr>
+      <w:r>
+        <w:t>Solve the system of equations.</w:t>
+      </w:r>
+      <w:r>
+        <w:br/>
+      </w:r>
+      <m:oMathPara>
+        <m:oMath>
+          <m:r>
+            <w:rPr>
+              <w:rFonts w:ascii="Cambria Math" w:hAnsi="Cambria Math"/>
+            </w:rPr>
+            <m:t>2x+3y=11</m:t>
+          </m:r>
+          <m:r>
+            <w:rPr>
+              <w:rFonts w:ascii="Cambria Math" w:hAnsi="Cambria Math"/>
+            </w:rPr>
+            <w:br/>
+          </m:r>
+        </m:oMath>
+        <m:oMath>
+          <m:r>
+            <w:rPr>
+              <w:rFonts w:ascii="Cambria Math" w:hAnsi="Cambria Math"/>
+            </w:rPr>
+            <m:t>3x-6y=6</m:t>
+          </m:r>
+          <m:r>
+            <w:rPr>
+              <w:rFonts w:eastAsiaTheme="minorEastAsia"/>
+            </w:rPr>
+            <w:br/>
+          </m:r>
+        </m:oMath>
+      </m:oMathPara>
+      <w:r>
+        <w:rPr>
+          <w:rFonts w:eastAsiaTheme="minorEastAsia"/>
+          <w:b/>
+          <w:bCs/>
+        </w:rPr>
+        <w:t>(1) (4, 1)</w:t>
+      </w:r>
+    </w:p>
+    <w:p>
+      <w:pPr>
+        <w:pStyle w:val="ListParagraph"/>
+        <w:numPr>
+          <w:ilvl w:val="0"/>
+          <w:numId w:val="32"/>
+        </w:numPr>
+        <w:rPr>
+          <w:b/>
+          <w:bCs/>
+        </w:rPr>
+      </w:pPr>
+      <w:r>
+        <w:rPr>
+          <w:rFonts w:eastAsiaTheme="minorEastAsia"/>
+        </w:rPr>
+        <w:t>Solve the system of equations.</w:t>
+      </w:r>
+      <w:r>
+        <w:rPr>
+          <w:rFonts w:eastAsiaTheme="minorEastAsia"/>
+        </w:rPr>
+        <w:br/>
+      </w:r>
+      <m:oMathPara>
+        <m:oMath>
+          <m:r>
+            <w:rPr>
+              <w:rFonts w:ascii="Cambria Math" w:hAnsi="Cambria Math"/>
+            </w:rPr>
+            <m:t>3x-4y=7</m:t>
+          </m:r>
+          <m:r>
+            <w:rPr>
+              <w:rFonts w:ascii="Cambria Math" w:hAnsi="Cambria Math"/>
+            </w:rPr>
+            <w:br/>
+          </m:r>
+        </m:oMath>
+        <m:oMath>
+          <m:r>
+            <w:rPr>
+              <w:rFonts w:ascii="Cambria Math" w:hAnsi="Cambria Math"/>
+            </w:rPr>
+            <m:t>5x+3y=31</m:t>
+          </m:r>
+          <m:r>
+            <w:rPr>
+              <w:rFonts w:eastAsiaTheme="minorEastAsia"/>
+            </w:rPr>
+            <w:br/>
+          </m:r>
+        </m:oMath>
+      </m:oMathPara>
+      <w:r>
+        <w:rPr>
+          <w:rFonts w:eastAsiaTheme="minorEastAsia"/>
+          <w:b/>
+          <w:bCs/>
+        </w:rPr>
+        <w:t>(2) (5, 2)</w:t>
+      </w:r>
+    </w:p>
+    <w:p>
+      <w:pPr>
+        <w:pStyle w:val="ListParagraph"/>
+        <w:numPr>
+          <w:ilvl w:val="0"/>
+          <w:numId w:val="32"/>
+        </w:numPr>
+        <w:rPr>
+          <w:b/>
+          <w:bCs/>
+        </w:rPr>
+      </w:pPr>
+      <w:r>
+        <w:rPr>
+          <w:rFonts w:eastAsiaTheme="minorEastAsia"/>
+        </w:rPr>
+        <w:t>Solve the system of equations.</w:t>
+      </w:r>
+      <w:r>
+        <w:rPr>
+          <w:rFonts w:eastAsiaTheme="minorEastAsia"/>
+        </w:rPr>
+        <w:br/>
+      </w:r>
+      <m:oMathPara>
+        <m:oMath>
+          <m:r>
+            <w:rPr>
+              <w:rFonts w:ascii="Cambria Math" w:hAnsi="Cambria Math"/>
+            </w:rPr>
+            <m:t>5x-3y=27</m:t>
+          </m:r>
+          <m:r>
+            <w:rPr>
+              <w:rFonts w:ascii="Cambria Math" w:hAnsi="Cambria Math"/>
+            </w:rPr>
+            <w:br/>
+          </m:r>
+        </m:oMath>
+        <m:oMath>
+          <m:r>
+            <w:rPr>
+              <w:rFonts w:ascii="Cambria Math" w:hAnsi="Cambria Math"/>
+            </w:rPr>
+            <m:t>6x-7y=46</m:t>
+          </m:r>
+          <m:r>
+            <w:rPr>
+              <w:rFonts w:eastAsiaTheme="minorEastAsia"/>
+            </w:rPr>
+            <w:br/>
+          </m:r>
+        </m:oMath>
+      </m:oMathPara>
+      <w:r>
+        <w:rPr>
+          <w:rFonts w:eastAsiaTheme="minorEastAsia"/>
+          <w:b/>
+          <w:bCs/>
+        </w:rPr>
+        <w:t>(1) (3, -4)</w:t>
+      </w:r>
+    </w:p>
+    <w:p>
+      <w:pPr>
+        <w:pStyle w:val="ListParagraph"/>
+        <w:numPr>
+          <w:ilvl w:val="0"/>
+          <w:numId w:val="32"/>
+        </w:numPr>
+        <w:rPr>
+          <w:b/>
+          <w:bCs/>
+        </w:rPr>
+      </w:pPr>
+      <w:r>
+        <w:rPr>
+          <w:rFonts w:eastAsiaTheme="minorEastAsia"/>
+        </w:rPr>
+        <w:t>Solve the system of equations.</w:t>
+      </w:r>
+      <w:r>
+        <w:rPr>
+          <w:rFonts w:eastAsiaTheme="minorEastAsia"/>
+        </w:rPr>
+        <w:br/>
+      </w:r>
+      <m:oMathPara>
+        <m:oMath>
+          <m:r>
+            <w:rPr>
+              <w:rFonts w:ascii="Cambria Math" w:hAnsi="Cambria Math"/>
+            </w:rPr>
+            <m:t>2x-5y=7</m:t>
+          </m:r>
+          <m:r>
+            <w:rPr>
+              <w:rFonts w:ascii="Cambria Math" w:hAnsi="Cambria Math"/>
+            </w:rPr>
+            <w:br/>
+          </m:r>
+        </m:oMath>
+        <m:oMath>
+          <m:r>
+            <w:rPr>
+              <w:rFonts w:ascii="Cambria Math" w:hAnsi="Cambria Math"/>
+            </w:rPr>
+            <m:t>4x-10y=12</m:t>
+          </m:r>
+          <m:r>
+            <w:rPr>
+              <w:rFonts w:eastAsiaTheme="minorEastAsia"/>
+            </w:rPr>
+            <w:br/>
+          </m:r>
+        </m:oMath>
+      </m:oMathPara>
+      <w:r>
+        <w:rPr>
+          <w:rFonts w:eastAsiaTheme="minorEastAsia"/>
+          <w:b/>
+          <w:bCs/>
+        </w:rPr>
+        <w:t>(4) No solution</w:t>
+      </w:r>
+    </w:p>
+    <w:p>
+      <w:pPr>
+        <w:pStyle w:val="ListParagraph"/>
+        <w:numPr>
+          <w:ilvl w:val="0"/>
+          <w:numId w:val="32"/>
+        </w:numPr>
+        <w:rPr>
+          <w:b/>
+          <w:bCs/>
+        </w:rPr>
+      </w:pPr>
+      <w:r>
+        <w:rPr>
+          <w:rFonts w:eastAsiaTheme="minorEastAsia"/>
+        </w:rPr>
+        <w:t>How many solutions does the system of equations have?</w:t>
+      </w:r>
+      <w:r>
+        <w:rPr>
+          <w:rFonts w:eastAsiaTheme="minorEastAsia"/>
+        </w:rPr>
+        <w:br/>
+      </w:r>
+      <m:oMathPara>
+        <m:oMath>
+          <m:r>
+            <w:rPr>
+              <w:rFonts w:ascii="Cambria Math" w:hAnsi="Cambria Math"/>
+            </w:rPr>
+            <m:t>5x+3y=10</m:t>
+          </m:r>
+          <m:r>
+            <w:rPr>
+              <w:rFonts w:ascii="Cambria Math" w:hAnsi="Cambria Math"/>
+            </w:rPr>
+            <w:br/>
+          </m:r>
+        </m:oMath>
+        <m:oMath>
+          <m:r>
+            <w:rPr>
+              <w:rFonts w:ascii="Cambria Math" w:hAnsi="Cambria Math"/>
+            </w:rPr>
+            <m:t>10x+6y=20</m:t>
+          </m:r>
+          <m:r>
+            <w:rPr>
+              <w:rFonts w:eastAsiaTheme="minorEastAsia"/>
+            </w:rPr>
+            <w:br/>
+          </m:r>
+        </m:oMath>
+      </m:oMathPara>
+      <w:r>
+        <w:rPr>
+          <w:rFonts w:eastAsiaTheme="minorEastAsia"/>
+          <w:b/>
+          <w:bCs/>
+        </w:rPr>
+        <w:t>(4) Infinite solutions</w:t>
+      </w:r>
+    </w:p>
+    <w:p>
+      <w:pPr>
+        <w:pStyle w:val="ListParagraph"/>
+        <w:numPr>
+          <w:ilvl w:val="0"/>
+          <w:numId w:val="32"/>
+        </w:numPr>
+        <w:rPr>
+          <w:b/>
+          <w:bCs/>
+        </w:rPr>
+      </w:pPr>
+      <w:r>
+        <w:rPr>
+          <w:rFonts w:eastAsiaTheme="minorEastAsia"/>
+        </w:rPr>
+        <w:t>If a system of two equations with two unknowns has no solution, what do the graphs of the two lines representing the two equations look like?</w:t>
+      </w:r>
+      <w:r>
+        <w:rPr>
+          <w:rFonts w:eastAsiaTheme="minorEastAsia"/>
+        </w:rPr>
+        <w:br/>
+      </w:r>
+      <w:r>
+        <w:rPr>
+          <w:rFonts w:eastAsiaTheme="minorEastAsia"/>
+          <w:b/>
+          <w:bCs/>
+        </w:rPr>
+        <w:t>(2) They are parallel</w:t>
+      </w:r>
+    </w:p>
+    <w:p/>
     <w:p>
       <w:pPr>
         <w:rPr>
@@ -6063,6 +6886,92 @@
     </w:lvl>
   </w:abstractNum>
   <w:abstractNum w:abstractNumId="21" w15:restartNumberingAfterBreak="0">
+    <w:nsid w:val="41CF6F6F"/>
+    <w:multiLevelType w:val="hybridMultilevel"/>
+    <w:tmpl w:val="8A44E8E0"/>
+    <w:lvl w:ilvl="0" w:tplc="04090015">
+      <w:start w:val="1"/>
+      <w:numFmt w:val="upperLetter"/>
+      <w:lvlText w:val="%1."/>
+      <w:lvlJc w:val="left"/>
+      <w:pPr>
+        <w:ind w:left="360" w:hanging="360"/>
+      </w:pPr>
+    </w:lvl>
+    <w:lvl w:ilvl="1" w:tplc="04090019" w:tentative="1">
+      <w:start w:val="1"/>
+      <w:numFmt w:val="lowerLetter"/>
+      <w:lvlText w:val="%2."/>
+      <w:lvlJc w:val="left"/>
+      <w:pPr>
+        <w:ind w:left="1080" w:hanging="360"/>
+      </w:pPr>
+    </w:lvl>
+    <w:lvl w:ilvl="2" w:tplc="0409001B" w:tentative="1">
+      <w:start w:val="1"/>
+      <w:numFmt w:val="lowerRoman"/>
+      <w:lvlText w:val="%3."/>
+      <w:lvlJc w:val="right"/>
+      <w:pPr>
+        <w:ind w:left="1800" w:hanging="180"/>
+      </w:pPr>
+    </w:lvl>
+    <w:lvl w:ilvl="3" w:tplc="0409000F" w:tentative="1">
+      <w:start w:val="1"/>
+      <w:numFmt w:val="decimal"/>
+      <w:lvlText w:val="%4."/>
+      <w:lvlJc w:val="left"/>
+      <w:pPr>
+        <w:ind w:left="2520" w:hanging="360"/>
+      </w:pPr>
+    </w:lvl>
+    <w:lvl w:ilvl="4" w:tplc="04090019" w:tentative="1">
+      <w:start w:val="1"/>
+      <w:numFmt w:val="lowerLetter"/>
+      <w:lvlText w:val="%5."/>
+      <w:lvlJc w:val="left"/>
+      <w:pPr>
+        <w:ind w:left="3240" w:hanging="360"/>
+      </w:pPr>
+    </w:lvl>
+    <w:lvl w:ilvl="5" w:tplc="0409001B" w:tentative="1">
+      <w:start w:val="1"/>
+      <w:numFmt w:val="lowerRoman"/>
+      <w:lvlText w:val="%6."/>
+      <w:lvlJc w:val="right"/>
+      <w:pPr>
+        <w:ind w:left="3960" w:hanging="180"/>
+      </w:pPr>
+    </w:lvl>
+    <w:lvl w:ilvl="6" w:tplc="0409000F" w:tentative="1">
+      <w:start w:val="1"/>
+      <w:numFmt w:val="decimal"/>
+      <w:lvlText w:val="%7."/>
+      <w:lvlJc w:val="left"/>
+      <w:pPr>
+        <w:ind w:left="4680" w:hanging="360"/>
+      </w:pPr>
+    </w:lvl>
+    <w:lvl w:ilvl="7" w:tplc="04090019" w:tentative="1">
+      <w:start w:val="1"/>
+      <w:numFmt w:val="lowerLetter"/>
+      <w:lvlText w:val="%8."/>
+      <w:lvlJc w:val="left"/>
+      <w:pPr>
+        <w:ind w:left="5400" w:hanging="360"/>
+      </w:pPr>
+    </w:lvl>
+    <w:lvl w:ilvl="8" w:tplc="0409001B" w:tentative="1">
+      <w:start w:val="1"/>
+      <w:numFmt w:val="lowerRoman"/>
+      <w:lvlText w:val="%9."/>
+      <w:lvlJc w:val="right"/>
+      <w:pPr>
+        <w:ind w:left="6120" w:hanging="180"/>
+      </w:pPr>
+    </w:lvl>
+  </w:abstractNum>
+  <w:abstractNum w:abstractNumId="22" w15:restartNumberingAfterBreak="0">
     <w:nsid w:val="468516F9"/>
     <w:multiLevelType w:val="hybridMultilevel"/>
     <w:tmpl w:val="360E1960"/>
@@ -6151,7 +7060,7 @@
       </w:pPr>
     </w:lvl>
   </w:abstractNum>
-  <w:abstractNum w:abstractNumId="22" w15:restartNumberingAfterBreak="0">
+  <w:abstractNum w:abstractNumId="23" w15:restartNumberingAfterBreak="0">
     <w:nsid w:val="4CBE51C3"/>
     <w:multiLevelType w:val="hybridMultilevel"/>
     <w:tmpl w:val="08C02216"/>
@@ -6240,7 +7149,7 @@
       </w:pPr>
     </w:lvl>
   </w:abstractNum>
-  <w:abstractNum w:abstractNumId="23" w15:restartNumberingAfterBreak="0">
+  <w:abstractNum w:abstractNumId="24" w15:restartNumberingAfterBreak="0">
     <w:nsid w:val="535934BA"/>
     <w:multiLevelType w:val="hybridMultilevel"/>
     <w:tmpl w:val="494C742E"/>
@@ -6329,7 +7238,7 @@
       </w:pPr>
     </w:lvl>
   </w:abstractNum>
-  <w:abstractNum w:abstractNumId="24" w15:restartNumberingAfterBreak="0">
+  <w:abstractNum w:abstractNumId="25" w15:restartNumberingAfterBreak="0">
     <w:nsid w:val="54AA4BBE"/>
     <w:multiLevelType w:val="hybridMultilevel"/>
     <w:tmpl w:val="1D7A1E7A"/>
@@ -6415,7 +7324,7 @@
       </w:pPr>
     </w:lvl>
   </w:abstractNum>
-  <w:abstractNum w:abstractNumId="25" w15:restartNumberingAfterBreak="0">
+  <w:abstractNum w:abstractNumId="26" w15:restartNumberingAfterBreak="0">
     <w:nsid w:val="565B3B5F"/>
     <w:multiLevelType w:val="hybridMultilevel"/>
     <w:tmpl w:val="C25CF020"/>
@@ -6501,7 +7410,7 @@
       </w:pPr>
     </w:lvl>
   </w:abstractNum>
-  <w:abstractNum w:abstractNumId="26" w15:restartNumberingAfterBreak="0">
+  <w:abstractNum w:abstractNumId="27" w15:restartNumberingAfterBreak="0">
     <w:nsid w:val="582B237B"/>
     <w:multiLevelType w:val="hybridMultilevel"/>
     <w:tmpl w:val="F7B2F010"/>
@@ -6590,7 +7499,7 @@
       </w:pPr>
     </w:lvl>
   </w:abstractNum>
-  <w:abstractNum w:abstractNumId="27" w15:restartNumberingAfterBreak="0">
+  <w:abstractNum w:abstractNumId="28" w15:restartNumberingAfterBreak="0">
     <w:nsid w:val="5C1028A5"/>
     <w:multiLevelType w:val="hybridMultilevel"/>
     <w:tmpl w:val="01F67B0E"/>
@@ -6679,7 +7588,7 @@
       </w:pPr>
     </w:lvl>
   </w:abstractNum>
-  <w:abstractNum w:abstractNumId="28" w15:restartNumberingAfterBreak="0">
+  <w:abstractNum w:abstractNumId="29" w15:restartNumberingAfterBreak="0">
     <w:nsid w:val="6EEA64AD"/>
     <w:multiLevelType w:val="hybridMultilevel"/>
     <w:tmpl w:val="0E18012C"/>
@@ -6768,7 +7677,93 @@
       </w:pPr>
     </w:lvl>
   </w:abstractNum>
-  <w:abstractNum w:abstractNumId="29" w15:restartNumberingAfterBreak="0">
+  <w:abstractNum w:abstractNumId="30" w15:restartNumberingAfterBreak="0">
+    <w:nsid w:val="78093FCD"/>
+    <w:multiLevelType w:val="hybridMultilevel"/>
+    <w:tmpl w:val="C25E207C"/>
+    <w:lvl w:ilvl="0" w:tplc="0409000F">
+      <w:start w:val="1"/>
+      <w:numFmt w:val="decimal"/>
+      <w:lvlText w:val="%1."/>
+      <w:lvlJc w:val="left"/>
+      <w:pPr>
+        <w:ind w:left="720" w:hanging="360"/>
+      </w:pPr>
+    </w:lvl>
+    <w:lvl w:ilvl="1" w:tplc="04090019" w:tentative="1">
+      <w:start w:val="1"/>
+      <w:numFmt w:val="lowerLetter"/>
+      <w:lvlText w:val="%2."/>
+      <w:lvlJc w:val="left"/>
+      <w:pPr>
+        <w:ind w:left="1440" w:hanging="360"/>
+      </w:pPr>
+    </w:lvl>
+    <w:lvl w:ilvl="2" w:tplc="0409001B" w:tentative="1">
+      <w:start w:val="1"/>
+      <w:numFmt w:val="lowerRoman"/>
+      <w:lvlText w:val="%3."/>
+      <w:lvlJc w:val="right"/>
+      <w:pPr>
+        <w:ind w:left="2160" w:hanging="180"/>
+      </w:pPr>
+    </w:lvl>
+    <w:lvl w:ilvl="3" w:tplc="0409000F" w:tentative="1">
+      <w:start w:val="1"/>
+      <w:numFmt w:val="decimal"/>
+      <w:lvlText w:val="%4."/>
+      <w:lvlJc w:val="left"/>
+      <w:pPr>
+        <w:ind w:left="2880" w:hanging="360"/>
+      </w:pPr>
+    </w:lvl>
+    <w:lvl w:ilvl="4" w:tplc="04090019" w:tentative="1">
+      <w:start w:val="1"/>
+      <w:numFmt w:val="lowerLetter"/>
+      <w:lvlText w:val="%5."/>
+      <w:lvlJc w:val="left"/>
+      <w:pPr>
+        <w:ind w:left="3600" w:hanging="360"/>
+      </w:pPr>
+    </w:lvl>
+    <w:lvl w:ilvl="5" w:tplc="0409001B" w:tentative="1">
+      <w:start w:val="1"/>
+      <w:numFmt w:val="lowerRoman"/>
+      <w:lvlText w:val="%6."/>
+      <w:lvlJc w:val="right"/>
+      <w:pPr>
+        <w:ind w:left="4320" w:hanging="180"/>
+      </w:pPr>
+    </w:lvl>
+    <w:lvl w:ilvl="6" w:tplc="0409000F" w:tentative="1">
+      <w:start w:val="1"/>
+      <w:numFmt w:val="decimal"/>
+      <w:lvlText w:val="%7."/>
+      <w:lvlJc w:val="left"/>
+      <w:pPr>
+        <w:ind w:left="5040" w:hanging="360"/>
+      </w:pPr>
+    </w:lvl>
+    <w:lvl w:ilvl="7" w:tplc="04090019" w:tentative="1">
+      <w:start w:val="1"/>
+      <w:numFmt w:val="lowerLetter"/>
+      <w:lvlText w:val="%8."/>
+      <w:lvlJc w:val="left"/>
+      <w:pPr>
+        <w:ind w:left="5760" w:hanging="360"/>
+      </w:pPr>
+    </w:lvl>
+    <w:lvl w:ilvl="8" w:tplc="0409001B" w:tentative="1">
+      <w:start w:val="1"/>
+      <w:numFmt w:val="lowerRoman"/>
+      <w:lvlText w:val="%9."/>
+      <w:lvlJc w:val="right"/>
+      <w:pPr>
+        <w:ind w:left="6480" w:hanging="180"/>
+      </w:pPr>
+    </w:lvl>
+  </w:abstractNum>
+  <w:abstractNum w:abstractNumId="31" w15:restartNumberingAfterBreak="0">
     <w:nsid w:val="7DAD1F72"/>
     <w:multiLevelType w:val="hybridMultilevel"/>
     <w:tmpl w:val="B4D6052A"/>
@@ -6858,13 +7853,13 @@
     </w:lvl>
   </w:abstractNum>
   <w:num w:numId="1" w16cid:durableId="332102753">
-    <w:abstractNumId w:val="26"/>
+    <w:abstractNumId w:val="27"/>
   </w:num>
   <w:num w:numId="2" w16cid:durableId="1379428125">
     <w:abstractNumId w:val="4"/>
   </w:num>
   <w:num w:numId="3" w16cid:durableId="982393518">
-    <w:abstractNumId w:val="23"/>
+    <w:abstractNumId w:val="24"/>
   </w:num>
   <w:num w:numId="4" w16cid:durableId="1752892429">
     <w:abstractNumId w:val="0"/>
@@ -6885,7 +7880,7 @@
     <w:abstractNumId w:val="9"/>
   </w:num>
   <w:num w:numId="10" w16cid:durableId="2096779101">
-    <w:abstractNumId w:val="25"/>
+    <w:abstractNumId w:val="26"/>
   </w:num>
   <w:num w:numId="11" w16cid:durableId="1167135762">
     <w:abstractNumId w:val="7"/>
@@ -6900,7 +7895,7 @@
     <w:abstractNumId w:val="6"/>
   </w:num>
   <w:num w:numId="15" w16cid:durableId="1714111239">
-    <w:abstractNumId w:val="21"/>
+    <w:abstractNumId w:val="22"/>
   </w:num>
   <w:num w:numId="16" w16cid:durableId="2010060555">
     <w:abstractNumId w:val="8"/>
@@ -6921,13 +7916,13 @@
     <w:abstractNumId w:val="19"/>
   </w:num>
   <w:num w:numId="22" w16cid:durableId="1001469413">
+    <w:abstractNumId w:val="31"/>
+  </w:num>
+  <w:num w:numId="23" w16cid:durableId="1433471599">
     <w:abstractNumId w:val="29"/>
   </w:num>
-  <w:num w:numId="23" w16cid:durableId="1433471599">
-    <w:abstractNumId w:val="28"/>
-  </w:num>
   <w:num w:numId="24" w16cid:durableId="1826042255">
-    <w:abstractNumId w:val="22"/>
+    <w:abstractNumId w:val="23"/>
   </w:num>
   <w:num w:numId="25" w16cid:durableId="1260484616">
     <w:abstractNumId w:val="18"/>
@@ -6936,16 +7931,22 @@
     <w:abstractNumId w:val="17"/>
   </w:num>
   <w:num w:numId="27" w16cid:durableId="2139881585">
-    <w:abstractNumId w:val="27"/>
+    <w:abstractNumId w:val="28"/>
   </w:num>
   <w:num w:numId="28" w16cid:durableId="1738670149">
     <w:abstractNumId w:val="1"/>
   </w:num>
   <w:num w:numId="29" w16cid:durableId="2065449319">
-    <w:abstractNumId w:val="24"/>
+    <w:abstractNumId w:val="25"/>
   </w:num>
   <w:num w:numId="30" w16cid:durableId="1961446666">
     <w:abstractNumId w:val="15"/>
+  </w:num>
+  <w:num w:numId="31" w16cid:durableId="1999184896">
+    <w:abstractNumId w:val="21"/>
+  </w:num>
+  <w:num w:numId="32" w16cid:durableId="1240211800">
+    <w:abstractNumId w:val="30"/>
   </w:num>
   <w:numIdMacAtCleanup w:val="14"/>
 </w:numbering>
@@ -7938,6 +8939,580 @@
 </w:styles>
 </file>
 
+<file path=word/glossary/document.xml><?xml version="1.0" encoding="utf-8"?>
+<w:glossaryDocument xmlns:wpc="http://schemas.microsoft.com/office/word/2010/wordprocessingCanvas" xmlns:cx="http://schemas.microsoft.com/office/drawing/2014/chartex" xmlns:cx1="http://schemas.microsoft.com/office/drawing/2015/9/8/chartex" xmlns:cx2="http://schemas.microsoft.com/office/drawing/2015/10/21/chartex" xmlns:cx3="http://schemas.microsoft.com/office/drawing/2016/5/9/chartex" xmlns:cx4="http://schemas.microsoft.com/office/drawing/2016/5/10/chartex" xmlns:cx5="http://schemas.microsoft.com/office/drawing/2016/5/11/chartex" xmlns:cx6="http://schemas.microsoft.com/office/drawing/2016/5/12/chartex" xmlns:cx7="http://schemas.microsoft.com/office/drawing/2016/5/13/chartex" xmlns:cx8="http://schemas.microsoft.com/office/drawing/2016/5/14/chartex" xmlns:mc="http://schemas.openxmlformats.org/markup-compatibility/2006" xmlns:aink="http://schemas.microsoft.com/office/drawing/2016/ink" xmlns:am3d="http://schemas.microsoft.com/office/drawing/2017/model3d" xmlns:o="urn:schemas-microsoft-com:office:office" xmlns:oel="http://schemas.microsoft.com/office/2019/extlst" xmlns:r="http://schemas.openxmlformats.org/officeDocument/2006/relationships" xmlns:m="http://schemas.openxmlformats.org/officeDocument/2006/math" xmlns:v="urn:schemas-microsoft-com:vml" xmlns:wp14="http://schemas.microsoft.com/office/word/2010/wordprocessingDrawing" xmlns:wp="http://schemas.openxmlformats.org/drawingml/2006/wordprocessingDrawing" xmlns:w10="urn:schemas-microsoft-com:office:word" xmlns:w="http://schemas.openxmlformats.org/wordprocessingml/2006/main" xmlns:w14="http://schemas.microsoft.com/office/word/2010/wordml" xmlns:w15="http://schemas.microsoft.com/office/word/2012/wordml" xmlns:w16cex="http://schemas.microsoft.com/office/word/2018/wordml/cex" xmlns:w16cid="http://schemas.microsoft.com/office/word/2016/wordml/cid" xmlns:w16="http://schemas.microsoft.com/office/word/2018/wordml" xmlns:w16du="http://schemas.microsoft.com/office/word/2023/wordml/word16du" xmlns:w16sdtdh="http://schemas.microsoft.com/office/word/2020/wordml/sdtdatahash" xmlns:w16sdtfl="http://schemas.microsoft.com/office/word/2024/wordml/sdtformatlock" xmlns:w16se="http://schemas.microsoft.com/office/word/2015/wordml/symex" xmlns:wpg="http://schemas.microsoft.com/office/word/2010/wordprocessingGroup" xmlns:wpi="http://schemas.microsoft.com/office/word/2010/wordprocessingInk" xmlns:wne="http://schemas.microsoft.com/office/word/2006/wordml" xmlns:wps="http://schemas.microsoft.com/office/word/2010/wordprocessingShape" mc:Ignorable="w14 w15 w16se w16cid w16 w16cex w16sdtdh w16sdtfl w16du wp14">
+  <w:docParts>
+    <w:docPart>
+      <w:docPartPr>
+        <w:name w:val="DefaultPlaceholder_2098659788"/>
+        <w:category>
+          <w:name w:val="General"/>
+          <w:gallery w:val="placeholder"/>
+        </w:category>
+        <w:types>
+          <w:type w:val="bbPlcHdr"/>
+        </w:types>
+        <w:behaviors>
+          <w:behavior w:val="content"/>
+        </w:behaviors>
+        <w:guid w:val="{1F00BFD9-7026-4F60-83CA-63B1BFEFCF11}"/>
+      </w:docPartPr>
+      <w:docPartBody>
+        <w:p>
+          <w:r>
+            <w:rPr>
+              <w:rStyle w:val="PlaceholderText"/>
+            </w:rPr>
+            <w:t>Type equation here.</w:t>
+          </w:r>
+        </w:p>
+      </w:docPartBody>
+    </w:docPart>
+  </w:docParts>
+</w:glossaryDocument>
+</file>
+
+<file path=word/glossary/fontTable.xml><?xml version="1.0" encoding="utf-8"?>
+<w:fonts xmlns:mc="http://schemas.openxmlformats.org/markup-compatibility/2006" xmlns:r="http://schemas.openxmlformats.org/officeDocument/2006/relationships" xmlns:w="http://schemas.openxmlformats.org/wordprocessingml/2006/main" xmlns:w14="http://schemas.microsoft.com/office/word/2010/wordml" xmlns:w15="http://schemas.microsoft.com/office/word/2012/wordml" xmlns:w16cex="http://schemas.microsoft.com/office/word/2018/wordml/cex" xmlns:w16cid="http://schemas.microsoft.com/office/word/2016/wordml/cid" xmlns:w16="http://schemas.microsoft.com/office/word/2018/wordml" xmlns:w16du="http://schemas.microsoft.com/office/word/2023/wordml/word16du" xmlns:w16sdtdh="http://schemas.microsoft.com/office/word/2020/wordml/sdtdatahash" xmlns:w16sdtfl="http://schemas.microsoft.com/office/word/2024/wordml/sdtformatlock" xmlns:w16se="http://schemas.microsoft.com/office/word/2015/wordml/symex" mc:Ignorable="w14 w15 w16se w16cid w16 w16cex w16sdtdh w16sdtfl w16du">
+  <w:font w:name="Times New Roman">
+    <w:panose1 w:val="02020603050405020304"/>
+    <w:charset w:val="00"/>
+    <w:family w:val="roman"/>
+    <w:pitch w:val="variable"/>
+    <w:sig w:usb0="E0002EFF" w:usb1="C000785B" w:usb2="00000009" w:usb3="00000000" w:csb0="000001FF" w:csb1="00000000"/>
+  </w:font>
+  <w:font w:name="Symbol">
+    <w:panose1 w:val="05050102010706020507"/>
+    <w:charset w:val="02"/>
+    <w:family w:val="roman"/>
+    <w:pitch w:val="variable"/>
+    <w:sig w:usb0="00000000" w:usb1="10000000" w:usb2="00000000" w:usb3="00000000" w:csb0="80000000" w:csb1="00000000"/>
+  </w:font>
+  <w:font w:name="Courier New">
+    <w:panose1 w:val="02070309020205020404"/>
+    <w:charset w:val="00"/>
+    <w:family w:val="modern"/>
+    <w:pitch w:val="fixed"/>
+    <w:sig w:usb0="E0002EFF" w:usb1="C0007843" w:usb2="00000009" w:usb3="00000000" w:csb0="000001FF" w:csb1="00000000"/>
+  </w:font>
+  <w:font w:name="Wingdings">
+    <w:panose1 w:val="05000000000000000000"/>
+    <w:charset w:val="02"/>
+    <w:family w:val="auto"/>
+    <w:pitch w:val="variable"/>
+    <w:sig w:usb0="00000000" w:usb1="10000000" w:usb2="00000000" w:usb3="00000000" w:csb0="80000000" w:csb1="00000000"/>
+  </w:font>
+  <w:font w:name="Aptos">
+    <w:charset w:val="00"/>
+    <w:family w:val="swiss"/>
+    <w:pitch w:val="variable"/>
+    <w:sig w:usb0="20000287" w:usb1="00000003" w:usb2="00000000" w:usb3="00000000" w:csb0="0000019F" w:csb1="00000000"/>
+  </w:font>
+  <w:font w:name="Aptos Display">
+    <w:charset w:val="00"/>
+    <w:family w:val="swiss"/>
+    <w:pitch w:val="variable"/>
+    <w:sig w:usb0="20000287" w:usb1="00000003" w:usb2="00000000" w:usb3="00000000" w:csb0="0000019F" w:csb1="00000000"/>
+  </w:font>
+  <w:font w:name="Cambria Math">
+    <w:panose1 w:val="02040503050406030204"/>
+    <w:charset w:val="00"/>
+    <w:family w:val="roman"/>
+    <w:pitch w:val="variable"/>
+    <w:sig w:usb0="E00006FF" w:usb1="420024FF" w:usb2="02000000" w:usb3="00000000" w:csb0="0000019F" w:csb1="00000000"/>
+  </w:font>
+</w:fonts>
+</file>
+
+<file path=word/glossary/settings.xml><?xml version="1.0" encoding="utf-8"?>
+<w:settings xmlns:mc="http://schemas.openxmlformats.org/markup-compatibility/2006" xmlns:o="urn:schemas-microsoft-com:office:office" xmlns:r="http://schemas.openxmlformats.org/officeDocument/2006/relationships" xmlns:m="http://schemas.openxmlformats.org/officeDocument/2006/math" xmlns:v="urn:schemas-microsoft-com:vml" xmlns:w10="urn:schemas-microsoft-com:office:word" xmlns:w="http://schemas.openxmlformats.org/wordprocessingml/2006/main" xmlns:w14="http://schemas.microsoft.com/office/word/2010/wordml" xmlns:w15="http://schemas.microsoft.com/office/word/2012/wordml" xmlns:w16cex="http://schemas.microsoft.com/office/word/2018/wordml/cex" xmlns:w16cid="http://schemas.microsoft.com/office/word/2016/wordml/cid" xmlns:w16="http://schemas.microsoft.com/office/word/2018/wordml" xmlns:w16du="http://schemas.microsoft.com/office/word/2023/wordml/word16du" xmlns:w16sdtdh="http://schemas.microsoft.com/office/word/2020/wordml/sdtdatahash" xmlns:w16sdtfl="http://schemas.microsoft.com/office/word/2024/wordml/sdtformatlock" xmlns:w16se="http://schemas.microsoft.com/office/word/2015/wordml/symex" xmlns:sl="http://schemas.openxmlformats.org/schemaLibrary/2006/main" mc:Ignorable="w14 w15 w16se w16cid w16 w16cex w16sdtdh w16sdtfl w16du">
+  <w:view w:val="normal"/>
+  <w:defaultTabStop w:val="720"/>
+  <w:characterSpacingControl w:val="doNotCompress"/>
+  <w:compat>
+    <w:useFELayout/>
+    <w:compatSetting w:name="compatibilityMode" w:uri="http://schemas.microsoft.com/office/word" w:val="15"/>
+    <w:compatSetting w:name="overrideTableStyleFontSizeAndJustification" w:uri="http://schemas.microsoft.com/office/word" w:val="1"/>
+    <w:compatSetting w:name="enableOpenTypeFeatures" w:uri="http://schemas.microsoft.com/office/word" w:val="1"/>
+    <w:compatSetting w:name="doNotFlipMirrorIndents" w:uri="http://schemas.microsoft.com/office/word" w:val="1"/>
+    <w:compatSetting w:name="differentiateMultirowTableHeaders" w:uri="http://schemas.microsoft.com/office/word" w:val="1"/>
+    <w:compatSetting w:name="useWord2013TrackBottomHyphenation" w:uri="http://schemas.microsoft.com/office/word" w:val="0"/>
+  </w:compat>
+  <w:rsids>
+    <w:rsidRoot w:val="00C41CC6"/>
+    <w:rsid w:val="008E47FC"/>
+    <w:rsid w:val="00C41CC6"/>
+    <w:rsid w:val="00E540AA"/>
+  </w:rsids>
+  <m:mathPr>
+    <m:mathFont m:val="Cambria Math"/>
+    <m:brkBin m:val="before"/>
+    <m:brkBinSub m:val="--"/>
+    <m:smallFrac m:val="0"/>
+    <m:dispDef/>
+    <m:lMargin m:val="0"/>
+    <m:rMargin m:val="0"/>
+    <m:defJc m:val="centerGroup"/>
+    <m:wrapIndent m:val="1440"/>
+    <m:intLim m:val="subSup"/>
+    <m:naryLim m:val="undOvr"/>
+  </m:mathPr>
+  <w:themeFontLang w:val="en-US"/>
+  <w:clrSchemeMapping w:bg1="light1" w:t1="dark1" w:bg2="light2" w:t2="dark2" w:accent1="accent1" w:accent2="accent2" w:accent3="accent3" w:accent4="accent4" w:accent5="accent5" w:accent6="accent6" w:hyperlink="hyperlink" w:followedHyperlink="followedHyperlink"/>
+  <w:decimalSymbol w:val="."/>
+  <w:listSeparator w:val=","/>
+  <w15:chartTrackingRefBased/>
+</w:settings>
+</file>
+
+<file path=word/glossary/styles.xml><?xml version="1.0" encoding="utf-8"?>
+<w:styles xmlns:mc="http://schemas.openxmlformats.org/markup-compatibility/2006" xmlns:r="http://schemas.openxmlformats.org/officeDocument/2006/relationships" xmlns:w="http://schemas.openxmlformats.org/wordprocessingml/2006/main" xmlns:w14="http://schemas.microsoft.com/office/word/2010/wordml" xmlns:w15="http://schemas.microsoft.com/office/word/2012/wordml" xmlns:w16cex="http://schemas.microsoft.com/office/word/2018/wordml/cex" xmlns:w16cid="http://schemas.microsoft.com/office/word/2016/wordml/cid" xmlns:w16="http://schemas.microsoft.com/office/word/2018/wordml" xmlns:w16du="http://schemas.microsoft.com/office/word/2023/wordml/word16du" xmlns:w16sdtdh="http://schemas.microsoft.com/office/word/2020/wordml/sdtdatahash" xmlns:w16sdtfl="http://schemas.microsoft.com/office/word/2024/wordml/sdtformatlock" xmlns:w16se="http://schemas.microsoft.com/office/word/2015/wordml/symex" mc:Ignorable="w14 w15 w16se w16cid w16 w16cex w16sdtdh w16sdtfl w16du">
+  <w:docDefaults>
+    <w:rPrDefault>
+      <w:rPr>
+        <w:rFonts w:asciiTheme="minorHAnsi" w:eastAsiaTheme="minorEastAsia" w:hAnsiTheme="minorHAnsi" w:cstheme="minorBidi"/>
+        <w:kern w:val="2"/>
+        <w:sz w:val="24"/>
+        <w:szCs w:val="24"/>
+        <w:lang w:val="en-US" w:eastAsia="en-US" w:bidi="ar-SA"/>
+        <w14:ligatures w14:val="standardContextual"/>
+      </w:rPr>
+    </w:rPrDefault>
+    <w:pPrDefault>
+      <w:pPr>
+        <w:spacing w:after="160" w:line="278" w:lineRule="auto"/>
+      </w:pPr>
+    </w:pPrDefault>
+  </w:docDefaults>
+  <w:latentStyles w:defLockedState="0" w:defUIPriority="99" w:defSemiHidden="0" w:defUnhideWhenUsed="0" w:defQFormat="0" w:count="376">
+    <w:lsdException w:name="Normal" w:uiPriority="0" w:qFormat="1"/>
+    <w:lsdException w:name="heading 1" w:uiPriority="9" w:qFormat="1"/>
+    <w:lsdException w:name="heading 2" w:semiHidden="1" w:uiPriority="9" w:unhideWhenUsed="1" w:qFormat="1"/>
+    <w:lsdException w:name="heading 3" w:semiHidden="1" w:uiPriority="9" w:unhideWhenUsed="1" w:qFormat="1"/>
+    <w:lsdException w:name="heading 4" w:semiHidden="1" w:uiPriority="9" w:unhideWhenUsed="1" w:qFormat="1"/>
+    <w:lsdException w:name="heading 5" w:semiHidden="1" w:uiPriority="9" w:unhideWhenUsed="1" w:qFormat="1"/>
+    <w:lsdException w:name="heading 6" w:semiHidden="1" w:uiPriority="9" w:unhideWhenUsed="1" w:qFormat="1"/>
+    <w:lsdException w:name="heading 7" w:semiHidden="1" w:uiPriority="9" w:unhideWhenUsed="1" w:qFormat="1"/>
+    <w:lsdException w:name="heading 8" w:semiHidden="1" w:uiPriority="9" w:unhideWhenUsed="1" w:qFormat="1"/>
+    <w:lsdException w:name="heading 9" w:semiHidden="1" w:uiPriority="9" w:unhideWhenUsed="1" w:qFormat="1"/>
+    <w:lsdException w:name="index 1" w:semiHidden="1" w:unhideWhenUsed="1"/>
+    <w:lsdException w:name="index 2" w:semiHidden="1" w:unhideWhenUsed="1"/>
+    <w:lsdException w:name="index 3" w:semiHidden="1" w:unhideWhenUsed="1"/>
+    <w:lsdException w:name="index 4" w:semiHidden="1" w:unhideWhenUsed="1"/>
+    <w:lsdException w:name="index 5" w:semiHidden="1" w:unhideWhenUsed="1"/>
+    <w:lsdException w:name="index 6" w:semiHidden="1" w:unhideWhenUsed="1"/>
+    <w:lsdException w:name="index 7" w:semiHidden="1" w:unhideWhenUsed="1"/>
+    <w:lsdException w:name="index 8" w:semiHidden="1" w:unhideWhenUsed="1"/>
+    <w:lsdException w:name="index 9" w:semiHidden="1" w:unhideWhenUsed="1"/>
+    <w:lsdException w:name="toc 1" w:semiHidden="1" w:uiPriority="39" w:unhideWhenUsed="1"/>
+    <w:lsdException w:name="toc 2" w:semiHidden="1" w:uiPriority="39" w:unhideWhenUsed="1"/>
+    <w:lsdException w:name="toc 3" w:semiHidden="1" w:uiPriority="39" w:unhideWhenUsed="1"/>
+    <w:lsdException w:name="toc 4" w:semiHidden="1" w:uiPriority="39" w:unhideWhenUsed="1"/>
+    <w:lsdException w:name="toc 5" w:semiHidden="1" w:uiPriority="39" w:unhideWhenUsed="1"/>
+    <w:lsdException w:name="toc 6" w:semiHidden="1" w:uiPriority="39" w:unhideWhenUsed="1"/>
+    <w:lsdException w:name="toc 7" w:semiHidden="1" w:uiPriority="39" w:unhideWhenUsed="1"/>
+    <w:lsdException w:name="toc 8" w:semiHidden="1" w:uiPriority="39" w:unhideWhenUsed="1"/>
+    <w:lsdException w:name="toc 9" w:semiHidden="1" w:uiPriority="39" w:unhideWhenUsed="1"/>
+    <w:lsdException w:name="Normal Indent" w:semiHidden="1" w:unhideWhenUsed="1"/>
+    <w:lsdException w:name="footnote text" w:semiHidden="1" w:unhideWhenUsed="1"/>
+    <w:lsdException w:name="annotation text" w:semiHidden="1" w:unhideWhenUsed="1"/>
+    <w:lsdException w:name="header" w:semiHidden="1" w:unhideWhenUsed="1"/>
+    <w:lsdException w:name="footer" w:semiHidden="1" w:unhideWhenUsed="1"/>
+    <w:lsdException w:name="index heading" w:semiHidden="1" w:unhideWhenUsed="1"/>
+    <w:lsdException w:name="caption" w:semiHidden="1" w:uiPriority="35" w:unhideWhenUsed="1" w:qFormat="1"/>
+    <w:lsdException w:name="table of figures" w:semiHidden="1" w:unhideWhenUsed="1"/>
+    <w:lsdException w:name="envelope address" w:semiHidden="1" w:unhideWhenUsed="1"/>
+    <w:lsdException w:name="envelope return" w:semiHidden="1" w:unhideWhenUsed="1"/>
+    <w:lsdException w:name="footnote reference" w:semiHidden="1" w:unhideWhenUsed="1"/>
+    <w:lsdException w:name="annotation reference" w:semiHidden="1" w:unhideWhenUsed="1"/>
+    <w:lsdException w:name="line number" w:semiHidden="1" w:unhideWhenUsed="1"/>
+    <w:lsdException w:name="page number" w:semiHidden="1" w:unhideWhenUsed="1"/>
+    <w:lsdException w:name="endnote reference" w:semiHidden="1" w:unhideWhenUsed="1"/>
+    <w:lsdException w:name="endnote text" w:semiHidden="1" w:unhideWhenUsed="1"/>
+    <w:lsdException w:name="table of authorities" w:semiHidden="1" w:unhideWhenUsed="1"/>
+    <w:lsdException w:name="macro" w:semiHidden="1" w:unhideWhenUsed="1"/>
+    <w:lsdException w:name="toa heading" w:semiHidden="1" w:unhideWhenUsed="1"/>
+    <w:lsdException w:name="List" w:semiHidden="1" w:unhideWhenUsed="1"/>
+    <w:lsdException w:name="List Bullet" w:semiHidden="1" w:unhideWhenUsed="1"/>
+    <w:lsdException w:name="List Number" w:semiHidden="1" w:unhideWhenUsed="1"/>
+    <w:lsdException w:name="List 2" w:semiHidden="1" w:unhideWhenUsed="1"/>
+    <w:lsdException w:name="List 3" w:semiHidden="1" w:unhideWhenUsed="1"/>
+    <w:lsdException w:name="List 4" w:semiHidden="1" w:unhideWhenUsed="1"/>
+    <w:lsdException w:name="List 5" w:semiHidden="1" w:unhideWhenUsed="1"/>
+    <w:lsdException w:name="List Bullet 2" w:semiHidden="1" w:unhideWhenUsed="1"/>
+    <w:lsdException w:name="List Bullet 3" w:semiHidden="1" w:unhideWhenUsed="1"/>
+    <w:lsdException w:name="List Bullet 4" w:semiHidden="1" w:unhideWhenUsed="1"/>
+    <w:lsdException w:name="List Bullet 5" w:semiHidden="1" w:unhideWhenUsed="1"/>
+    <w:lsdException w:name="List Number 2" w:semiHidden="1" w:unhideWhenUsed="1"/>
+    <w:lsdException w:name="List Number 3" w:semiHidden="1" w:unhideWhenUsed="1"/>
+    <w:lsdException w:name="List Number 4" w:semiHidden="1" w:unhideWhenUsed="1"/>
+    <w:lsdException w:name="List Number 5" w:semiHidden="1" w:unhideWhenUsed="1"/>
+    <w:lsdException w:name="Title" w:uiPriority="10" w:qFormat="1"/>
+    <w:lsdException w:name="Closing" w:semiHidden="1" w:unhideWhenUsed="1"/>
+    <w:lsdException w:name="Signature" w:semiHidden="1" w:unhideWhenUsed="1"/>
+    <w:lsdException w:name="Default Paragraph Font" w:semiHidden="1" w:uiPriority="1" w:unhideWhenUsed="1"/>
+    <w:lsdException w:name="Body Text" w:semiHidden="1" w:unhideWhenUsed="1"/>
+    <w:lsdException w:name="Body Text Indent" w:semiHidden="1" w:unhideWhenUsed="1"/>
+    <w:lsdException w:name="List Continue" w:semiHidden="1" w:unhideWhenUsed="1"/>
+    <w:lsdException w:name="List Continue 2" w:semiHidden="1" w:unhideWhenUsed="1"/>
+    <w:lsdException w:name="List Continue 3" w:semiHidden="1" w:unhideWhenUsed="1"/>
+    <w:lsdException w:name="List Continue 4" w:semiHidden="1" w:unhideWhenUsed="1"/>
+    <w:lsdException w:name="List Continue 5" w:semiHidden="1" w:unhideWhenUsed="1"/>
+    <w:lsdException w:name="Message Header" w:semiHidden="1" w:unhideWhenUsed="1"/>
+    <w:lsdException w:name="Subtitle" w:uiPriority="11" w:qFormat="1"/>
+    <w:lsdException w:name="Salutation" w:semiHidden="1" w:unhideWhenUsed="1"/>
+    <w:lsdException w:name="Date" w:semiHidden="1" w:unhideWhenUsed="1"/>
+    <w:lsdException w:name="Body Text First Indent" w:semiHidden="1" w:unhideWhenUsed="1"/>
+    <w:lsdException w:name="Body Text First Indent 2" w:semiHidden="1" w:unhideWhenUsed="1"/>
+    <w:lsdException w:name="Note Heading" w:semiHidden="1" w:unhideWhenUsed="1"/>
+    <w:lsdException w:name="Body Text 2" w:semiHidden="1" w:unhideWhenUsed="1"/>
+    <w:lsdException w:name="Body Text 3" w:semiHidden="1" w:unhideWhenUsed="1"/>
+    <w:lsdException w:name="Body Text Indent 2" w:semiHidden="1" w:unhideWhenUsed="1"/>
+    <w:lsdException w:name="Body Text Indent 3" w:semiHidden="1" w:unhideWhenUsed="1"/>
+    <w:lsdException w:name="Block Text" w:semiHidden="1" w:unhideWhenUsed="1"/>
+    <w:lsdException w:name="Hyperlink" w:semiHidden="1" w:unhideWhenUsed="1"/>
+    <w:lsdException w:name="FollowedHyperlink" w:semiHidden="1" w:unhideWhenUsed="1"/>
+    <w:lsdException w:name="Strong" w:uiPriority="22" w:qFormat="1"/>
+    <w:lsdException w:name="Emphasis" w:uiPriority="20" w:qFormat="1"/>
+    <w:lsdException w:name="Document Map" w:semiHidden="1" w:unhideWhenUsed="1"/>
+    <w:lsdException w:name="Plain Text" w:semiHidden="1" w:unhideWhenUsed="1"/>
+    <w:lsdException w:name="E-mail Signature" w:semiHidden="1" w:unhideWhenUsed="1"/>
+    <w:lsdException w:name="HTML Top of Form" w:semiHidden="1" w:unhideWhenUsed="1"/>
+    <w:lsdException w:name="HTML Bottom of Form" w:semiHidden="1" w:unhideWhenUsed="1"/>
+    <w:lsdException w:name="Normal (Web)" w:semiHidden="1" w:unhideWhenUsed="1"/>
+    <w:lsdException w:name="HTML Acronym" w:semiHidden="1" w:unhideWhenUsed="1"/>
+    <w:lsdException w:name="HTML Address" w:semiHidden="1" w:unhideWhenUsed="1"/>
+    <w:lsdException w:name="HTML Cite" w:semiHidden="1" w:unhideWhenUsed="1"/>
+    <w:lsdException w:name="HTML Code" w:semiHidden="1" w:unhideWhenUsed="1"/>
+    <w:lsdException w:name="HTML Definition" w:semiHidden="1" w:unhideWhenUsed="1"/>
+    <w:lsdException w:name="HTML Keyboard" w:semiHidden="1" w:unhideWhenUsed="1"/>
+    <w:lsdException w:name="HTML Preformatted" w:semiHidden="1" w:unhideWhenUsed="1"/>
+    <w:lsdException w:name="HTML Sample" w:semiHidden="1" w:unhideWhenUsed="1"/>
+    <w:lsdException w:name="HTML Typewriter" w:semiHidden="1" w:unhideWhenUsed="1"/>
+    <w:lsdException w:name="HTML Variable" w:semiHidden="1" w:unhideWhenUsed="1"/>
+    <w:lsdException w:name="Normal Table" w:semiHidden="1" w:unhideWhenUsed="1"/>
+    <w:lsdException w:name="annotation subject" w:semiHidden="1" w:unhideWhenUsed="1"/>
+    <w:lsdException w:name="No List" w:semiHidden="1" w:unhideWhenUsed="1"/>
+    <w:lsdException w:name="Outline List 1" w:semiHidden="1" w:unhideWhenUsed="1"/>
+    <w:lsdException w:name="Outline List 2" w:semiHidden="1" w:unhideWhenUsed="1"/>
+    <w:lsdException w:name="Outline List 3" w:semiHidden="1" w:unhideWhenUsed="1"/>
+    <w:lsdException w:name="Table Simple 1" w:semiHidden="1" w:unhideWhenUsed="1"/>
+    <w:lsdException w:name="Table Simple 2" w:semiHidden="1" w:unhideWhenUsed="1"/>
+    <w:lsdException w:name="Table Simple 3" w:semiHidden="1" w:unhideWhenUsed="1"/>
+    <w:lsdException w:name="Table Classic 1" w:semiHidden="1" w:unhideWhenUsed="1"/>
+    <w:lsdException w:name="Table Classic 2" w:semiHidden="1" w:unhideWhenUsed="1"/>
+    <w:lsdException w:name="Table Classic 3" w:semiHidden="1" w:unhideWhenUsed="1"/>
+    <w:lsdException w:name="Table Classic 4" w:semiHidden="1" w:unhideWhenUsed="1"/>
+    <w:lsdException w:name="Table Colorful 1" w:semiHidden="1" w:unhideWhenUsed="1"/>
+    <w:lsdException w:name="Table Colorful 2" w:semiHidden="1" w:unhideWhenUsed="1"/>
+    <w:lsdException w:name="Table Colorful 3" w:semiHidden="1" w:unhideWhenUsed="1"/>
+    <w:lsdException w:name="Table Columns 1" w:semiHidden="1" w:unhideWhenUsed="1"/>
+    <w:lsdException w:name="Table Columns 2" w:semiHidden="1" w:unhideWhenUsed="1"/>
+    <w:lsdException w:name="Table Columns 3" w:semiHidden="1" w:unhideWhenUsed="1"/>
+    <w:lsdException w:name="Table Columns 4" w:semiHidden="1" w:unhideWhenUsed="1"/>
+    <w:lsdException w:name="Table Columns 5" w:semiHidden="1" w:unhideWhenUsed="1"/>
+    <w:lsdException w:name="Table Grid 1" w:semiHidden="1" w:unhideWhenUsed="1"/>
+    <w:lsdException w:name="Table Grid 2" w:semiHidden="1" w:unhideWhenUsed="1"/>
+    <w:lsdException w:name="Table Grid 3" w:semiHidden="1" w:unhideWhenUsed="1"/>
+    <w:lsdException w:name="Table Grid 4" w:semiHidden="1" w:unhideWhenUsed="1"/>
+    <w:lsdException w:name="Table Grid 5" w:semiHidden="1" w:unhideWhenUsed="1"/>
+    <w:lsdException w:name="Table Grid 6" w:semiHidden="1" w:unhideWhenUsed="1"/>
+    <w:lsdException w:name="Table Grid 7" w:semiHidden="1" w:unhideWhenUsed="1"/>
+    <w:lsdException w:name="Table Grid 8" w:semiHidden="1" w:unhideWhenUsed="1"/>
+    <w:lsdException w:name="Table List 1" w:semiHidden="1" w:unhideWhenUsed="1"/>
+    <w:lsdException w:name="Table List 2" w:semiHidden="1" w:unhideWhenUsed="1"/>
+    <w:lsdException w:name="Table List 3" w:semiHidden="1" w:unhideWhenUsed="1"/>
+    <w:lsdException w:name="Table List 4" w:semiHidden="1" w:unhideWhenUsed="1"/>
+    <w:lsdException w:name="Table List 5" w:semiHidden="1" w:unhideWhenUsed="1"/>
+    <w:lsdException w:name="Table List 6" w:semiHidden="1" w:unhideWhenUsed="1"/>
+    <w:lsdException w:name="Table List 7" w:semiHidden="1" w:unhideWhenUsed="1"/>
+    <w:lsdException w:name="Table List 8" w:semiHidden="1" w:unhideWhenUsed="1"/>
+    <w:lsdException w:name="Table 3D effects 1" w:semiHidden="1" w:unhideWhenUsed="1"/>
+    <w:lsdException w:name="Table 3D effects 2" w:semiHidden="1" w:unhideWhenUsed="1"/>
+    <w:lsdException w:name="Table 3D effects 3" w:semiHidden="1" w:unhideWhenUsed="1"/>
+    <w:lsdException w:name="Table Contemporary" w:semiHidden="1" w:unhideWhenUsed="1"/>
+    <w:lsdException w:name="Table Elegant" w:semiHidden="1" w:unhideWhenUsed="1"/>
+    <w:lsdException w:name="Table Professional" w:semiHidden="1" w:unhideWhenUsed="1"/>
+    <w:lsdException w:name="Table Subtle 1" w:semiHidden="1" w:unhideWhenUsed="1"/>
+    <w:lsdException w:name="Table Subtle 2" w:semiHidden="1" w:unhideWhenUsed="1"/>
+    <w:lsdException w:name="Table Web 1" w:semiHidden="1" w:unhideWhenUsed="1"/>
+    <w:lsdException w:name="Table Web 2" w:semiHidden="1" w:unhideWhenUsed="1"/>
+    <w:lsdException w:name="Table Web 3" w:semiHidden="1" w:unhideWhenUsed="1"/>
+    <w:lsdException w:name="Balloon Text" w:semiHidden="1" w:unhideWhenUsed="1"/>
+    <w:lsdException w:name="Table Grid" w:uiPriority="39"/>
+    <w:lsdException w:name="Table Theme" w:semiHidden="1" w:unhideWhenUsed="1"/>
+    <w:lsdException w:name="Placeholder Text" w:semiHidden="1"/>
+    <w:lsdException w:name="No Spacing" w:uiPriority="1" w:qFormat="1"/>
+    <w:lsdException w:name="Light Shading" w:uiPriority="60"/>
+    <w:lsdException w:name="Light List" w:uiPriority="61"/>
+    <w:lsdException w:name="Light Grid" w:uiPriority="62"/>
+    <w:lsdException w:name="Medium Shading 1" w:uiPriority="63"/>
+    <w:lsdException w:name="Medium Shading 2" w:uiPriority="64"/>
+    <w:lsdException w:name="Medium List 1" w:uiPriority="65"/>
+    <w:lsdException w:name="Medium List 2" w:uiPriority="66"/>
+    <w:lsdException w:name="Medium Grid 1" w:uiPriority="67"/>
+    <w:lsdException w:name="Medium Grid 2" w:uiPriority="68"/>
+    <w:lsdException w:name="Medium Grid 3" w:uiPriority="69"/>
+    <w:lsdException w:name="Dark List" w:uiPriority="70"/>
+    <w:lsdException w:name="Colorful Shading" w:uiPriority="71"/>
+    <w:lsdException w:name="Colorful List" w:uiPriority="72"/>
+    <w:lsdException w:name="Colorful Grid" w:uiPriority="73"/>
+    <w:lsdException w:name="Light Shading Accent 1" w:uiPriority="60"/>
+    <w:lsdException w:name="Light List Accent 1" w:uiPriority="61"/>
+    <w:lsdException w:name="Light Grid Accent 1" w:uiPriority="62"/>
+    <w:lsdException w:name="Medium Shading 1 Accent 1" w:uiPriority="63"/>
+    <w:lsdException w:name="Medium Shading 2 Accent 1" w:uiPriority="64"/>
+    <w:lsdException w:name="Medium List 1 Accent 1" w:uiPriority="65"/>
+    <w:lsdException w:name="Revision" w:semiHidden="1"/>
+    <w:lsdException w:name="List Paragraph" w:uiPriority="34" w:qFormat="1"/>
+    <w:lsdException w:name="Quote" w:uiPriority="29" w:qFormat="1"/>
+    <w:lsdException w:name="Intense Quote" w:uiPriority="30" w:qFormat="1"/>
+    <w:lsdException w:name="Medium List 2 Accent 1" w:uiPriority="66"/>
+    <w:lsdException w:name="Medium Grid 1 Accent 1" w:uiPriority="67"/>
+    <w:lsdException w:name="Medium Grid 2 Accent 1" w:uiPriority="68"/>
+    <w:lsdException w:name="Medium Grid 3 Accent 1" w:uiPriority="69"/>
+    <w:lsdException w:name="Dark List Accent 1" w:uiPriority="70"/>
+    <w:lsdException w:name="Colorful Shading Accent 1" w:uiPriority="71"/>
+    <w:lsdException w:name="Colorful List Accent 1" w:uiPriority="72"/>
+    <w:lsdException w:name="Colorful Grid Accent 1" w:uiPriority="73"/>
+    <w:lsdException w:name="Light Shading Accent 2" w:uiPriority="60"/>
+    <w:lsdException w:name="Light List Accent 2" w:uiPriority="61"/>
+    <w:lsdException w:name="Light Grid Accent 2" w:uiPriority="62"/>
+    <w:lsdException w:name="Medium Shading 1 Accent 2" w:uiPriority="63"/>
+    <w:lsdException w:name="Medium Shading 2 Accent 2" w:uiPriority="64"/>
+    <w:lsdException w:name="Medium List 1 Accent 2" w:uiPriority="65"/>
+    <w:lsdException w:name="Medium List 2 Accent 2" w:uiPriority="66"/>
+    <w:lsdException w:name="Medium Grid 1 Accent 2" w:uiPriority="67"/>
+    <w:lsdException w:name="Medium Grid 2 Accent 2" w:uiPriority="68"/>
+    <w:lsdException w:name="Medium Grid 3 Accent 2" w:uiPriority="69"/>
+    <w:lsdException w:name="Dark List Accent 2" w:uiPriority="70"/>
+    <w:lsdException w:name="Colorful Shading Accent 2" w:uiPriority="71"/>
+    <w:lsdException w:name="Colorful List Accent 2" w:uiPriority="72"/>
+    <w:lsdException w:name="Colorful Grid Accent 2" w:uiPriority="73"/>
+    <w:lsdException w:name="Light Shading Accent 3" w:uiPriority="60"/>
+    <w:lsdException w:name="Light List Accent 3" w:uiPriority="61"/>
+    <w:lsdException w:name="Light Grid Accent 3" w:uiPriority="62"/>
+    <w:lsdException w:name="Medium Shading 1 Accent 3" w:uiPriority="63"/>
+    <w:lsdException w:name="Medium Shading 2 Accent 3" w:uiPriority="64"/>
+    <w:lsdException w:name="Medium List 1 Accent 3" w:uiPriority="65"/>
+    <w:lsdException w:name="Medium List 2 Accent 3" w:uiPriority="66"/>
+    <w:lsdException w:name="Medium Grid 1 Accent 3" w:uiPriority="67"/>
+    <w:lsdException w:name="Medium Grid 2 Accent 3" w:uiPriority="68"/>
+    <w:lsdException w:name="Medium Grid 3 Accent 3" w:uiPriority="69"/>
+    <w:lsdException w:name="Dark List Accent 3" w:uiPriority="70"/>
+    <w:lsdException w:name="Colorful Shading Accent 3" w:uiPriority="71"/>
+    <w:lsdException w:name="Colorful List Accent 3" w:uiPriority="72"/>
+    <w:lsdException w:name="Colorful Grid Accent 3" w:uiPriority="73"/>
+    <w:lsdException w:name="Light Shading Accent 4" w:uiPriority="60"/>
+    <w:lsdException w:name="Light List Accent 4" w:uiPriority="61"/>
+    <w:lsdException w:name="Light Grid Accent 4" w:uiPriority="62"/>
+    <w:lsdException w:name="Medium Shading 1 Accent 4" w:uiPriority="63"/>
+    <w:lsdException w:name="Medium Shading 2 Accent 4" w:uiPriority="64"/>
+    <w:lsdException w:name="Medium List 1 Accent 4" w:uiPriority="65"/>
+    <w:lsdException w:name="Medium List 2 Accent 4" w:uiPriority="66"/>
+    <w:lsdException w:name="Medium Grid 1 Accent 4" w:uiPriority="67"/>
+    <w:lsdException w:name="Medium Grid 2 Accent 4" w:uiPriority="68"/>
+    <w:lsdException w:name="Medium Grid 3 Accent 4" w:uiPriority="69"/>
+    <w:lsdException w:name="Dark List Accent 4" w:uiPriority="70"/>
+    <w:lsdException w:name="Colorful Shading Accent 4" w:uiPriority="71"/>
+    <w:lsdException w:name="Colorful List Accent 4" w:uiPriority="72"/>
+    <w:lsdException w:name="Colorful Grid Accent 4" w:uiPriority="73"/>
+    <w:lsdException w:name="Light Shading Accent 5" w:uiPriority="60"/>
+    <w:lsdException w:name="Light List Accent 5" w:uiPriority="61"/>
+    <w:lsdException w:name="Light Grid Accent 5" w:uiPriority="62"/>
+    <w:lsdException w:name="Medium Shading 1 Accent 5" w:uiPriority="63"/>
+    <w:lsdException w:name="Medium Shading 2 Accent 5" w:uiPriority="64"/>
+    <w:lsdException w:name="Medium List 1 Accent 5" w:uiPriority="65"/>
+    <w:lsdException w:name="Medium List 2 Accent 5" w:uiPriority="66"/>
+    <w:lsdException w:name="Medium Grid 1 Accent 5" w:uiPriority="67"/>
+    <w:lsdException w:name="Medium Grid 2 Accent 5" w:uiPriority="68"/>
+    <w:lsdException w:name="Medium Grid 3 Accent 5" w:uiPriority="69"/>
+    <w:lsdException w:name="Dark List Accent 5" w:uiPriority="70"/>
+    <w:lsdException w:name="Colorful Shading Accent 5" w:uiPriority="71"/>
+    <w:lsdException w:name="Colorful List Accent 5" w:uiPriority="72"/>
+    <w:lsdException w:name="Colorful Grid Accent 5" w:uiPriority="73"/>
+    <w:lsdException w:name="Light Shading Accent 6" w:uiPriority="60"/>
+    <w:lsdException w:name="Light List Accent 6" w:uiPriority="61"/>
+    <w:lsdException w:name="Light Grid Accent 6" w:uiPriority="62"/>
+    <w:lsdException w:name="Medium Shading 1 Accent 6" w:uiPriority="63"/>
+    <w:lsdException w:name="Medium Shading 2 Accent 6" w:uiPriority="64"/>
+    <w:lsdException w:name="Medium List 1 Accent 6" w:uiPriority="65"/>
+    <w:lsdException w:name="Medium List 2 Accent 6" w:uiPriority="66"/>
+    <w:lsdException w:name="Medium Grid 1 Accent 6" w:uiPriority="67"/>
+    <w:lsdException w:name="Medium Grid 2 Accent 6" w:uiPriority="68"/>
+    <w:lsdException w:name="Medium Grid 3 Accent 6" w:uiPriority="69"/>
+    <w:lsdException w:name="Dark List Accent 6" w:uiPriority="70"/>
+    <w:lsdException w:name="Colorful Shading Accent 6" w:uiPriority="71"/>
+    <w:lsdException w:name="Colorful List Accent 6" w:uiPriority="72"/>
+    <w:lsdException w:name="Colorful Grid Accent 6" w:uiPriority="73"/>
+    <w:lsdException w:name="Subtle Emphasis" w:uiPriority="19" w:qFormat="1"/>
+    <w:lsdException w:name="Intense Emphasis" w:uiPriority="21" w:qFormat="1"/>
+    <w:lsdException w:name="Subtle Reference" w:uiPriority="31" w:qFormat="1"/>
+    <w:lsdException w:name="Intense Reference" w:uiPriority="32" w:qFormat="1"/>
+    <w:lsdException w:name="Book Title" w:uiPriority="33" w:qFormat="1"/>
+    <w:lsdException w:name="Bibliography" w:semiHidden="1" w:uiPriority="37" w:unhideWhenUsed="1"/>
+    <w:lsdException w:name="TOC Heading" w:semiHidden="1" w:uiPriority="39" w:unhideWhenUsed="1" w:qFormat="1"/>
+    <w:lsdException w:name="Plain Table 1" w:uiPriority="41"/>
+    <w:lsdException w:name="Plain Table 2" w:uiPriority="42"/>
+    <w:lsdException w:name="Plain Table 3" w:uiPriority="43"/>
+    <w:lsdException w:name="Plain Table 4" w:uiPriority="44"/>
+    <w:lsdException w:name="Plain Table 5" w:uiPriority="45"/>
+    <w:lsdException w:name="Grid Table Light" w:uiPriority="40"/>
+    <w:lsdException w:name="Grid Table 1 Light" w:uiPriority="46"/>
+    <w:lsdException w:name="Grid Table 2" w:uiPriority="47"/>
+    <w:lsdException w:name="Grid Table 3" w:uiPriority="48"/>
+    <w:lsdException w:name="Grid Table 4" w:uiPriority="49"/>
+    <w:lsdException w:name="Grid Table 5 Dark" w:uiPriority="50"/>
+    <w:lsdException w:name="Grid Table 6 Colorful" w:uiPriority="51"/>
+    <w:lsdException w:name="Grid Table 7 Colorful" w:uiPriority="52"/>
+    <w:lsdException w:name="Grid Table 1 Light Accent 1" w:uiPriority="46"/>
+    <w:lsdException w:name="Grid Table 2 Accent 1" w:uiPriority="47"/>
+    <w:lsdException w:name="Grid Table 3 Accent 1" w:uiPriority="48"/>
+    <w:lsdException w:name="Grid Table 4 Accent 1" w:uiPriority="49"/>
+    <w:lsdException w:name="Grid Table 5 Dark Accent 1" w:uiPriority="50"/>
+    <w:lsdException w:name="Grid Table 6 Colorful Accent 1" w:uiPriority="51"/>
+    <w:lsdException w:name="Grid Table 7 Colorful Accent 1" w:uiPriority="52"/>
+    <w:lsdException w:name="Grid Table 1 Light Accent 2" w:uiPriority="46"/>
+    <w:lsdException w:name="Grid Table 2 Accent 2" w:uiPriority="47"/>
+    <w:lsdException w:name="Grid Table 3 Accent 2" w:uiPriority="48"/>
+    <w:lsdException w:name="Grid Table 4 Accent 2" w:uiPriority="49"/>
+    <w:lsdException w:name="Grid Table 5 Dark Accent 2" w:uiPriority="50"/>
+    <w:lsdException w:name="Grid Table 6 Colorful Accent 2" w:uiPriority="51"/>
+    <w:lsdException w:name="Grid Table 7 Colorful Accent 2" w:uiPriority="52"/>
+    <w:lsdException w:name="Grid Table 1 Light Accent 3" w:uiPriority="46"/>
+    <w:lsdException w:name="Grid Table 2 Accent 3" w:uiPriority="47"/>
+    <w:lsdException w:name="Grid Table 3 Accent 3" w:uiPriority="48"/>
+    <w:lsdException w:name="Grid Table 4 Accent 3" w:uiPriority="49"/>
+    <w:lsdException w:name="Grid Table 5 Dark Accent 3" w:uiPriority="50"/>
+    <w:lsdException w:name="Grid Table 6 Colorful Accent 3" w:uiPriority="51"/>
+    <w:lsdException w:name="Grid Table 7 Colorful Accent 3" w:uiPriority="52"/>
+    <w:lsdException w:name="Grid Table 1 Light Accent 4" w:uiPriority="46"/>
+    <w:lsdException w:name="Grid Table 2 Accent 4" w:uiPriority="47"/>
+    <w:lsdException w:name="Grid Table 3 Accent 4" w:uiPriority="48"/>
+    <w:lsdException w:name="Grid Table 4 Accent 4" w:uiPriority="49"/>
+    <w:lsdException w:name="Grid Table 5 Dark Accent 4" w:uiPriority="50"/>
+    <w:lsdException w:name="Grid Table 6 Colorful Accent 4" w:uiPriority="51"/>
+    <w:lsdException w:name="Grid Table 7 Colorful Accent 4" w:uiPriority="52"/>
+    <w:lsdException w:name="Grid Table 1 Light Accent 5" w:uiPriority="46"/>
+    <w:lsdException w:name="Grid Table 2 Accent 5" w:uiPriority="47"/>
+    <w:lsdException w:name="Grid Table 3 Accent 5" w:uiPriority="48"/>
+    <w:lsdException w:name="Grid Table 4 Accent 5" w:uiPriority="49"/>
+    <w:lsdException w:name="Grid Table 5 Dark Accent 5" w:uiPriority="50"/>
+    <w:lsdException w:name="Grid Table 6 Colorful Accent 5" w:uiPriority="51"/>
+    <w:lsdException w:name="Grid Table 7 Colorful Accent 5" w:uiPriority="52"/>
+    <w:lsdException w:name="Grid Table 1 Light Accent 6" w:uiPriority="46"/>
+    <w:lsdException w:name="Grid Table 2 Accent 6" w:uiPriority="47"/>
+    <w:lsdException w:name="Grid Table 3 Accent 6" w:uiPriority="48"/>
+    <w:lsdException w:name="Grid Table 4 Accent 6" w:uiPriority="49"/>
+    <w:lsdException w:name="Grid Table 5 Dark Accent 6" w:uiPriority="50"/>
+    <w:lsdException w:name="Grid Table 6 Colorful Accent 6" w:uiPriority="51"/>
+    <w:lsdException w:name="Grid Table 7 Colorful Accent 6" w:uiPriority="52"/>
+    <w:lsdException w:name="List Table 1 Light" w:uiPriority="46"/>
+    <w:lsdException w:name="List Table 2" w:uiPriority="47"/>
+    <w:lsdException w:name="List Table 3" w:uiPriority="48"/>
+    <w:lsdException w:name="List Table 4" w:uiPriority="49"/>
+    <w:lsdException w:name="List Table 5 Dark" w:uiPriority="50"/>
+    <w:lsdException w:name="List Table 6 Colorful" w:uiPriority="51"/>
+    <w:lsdException w:name="List Table 7 Colorful" w:uiPriority="52"/>
+    <w:lsdException w:name="List Table 1 Light Accent 1" w:uiPriority="46"/>
+    <w:lsdException w:name="List Table 2 Accent 1" w:uiPriority="47"/>
+    <w:lsdException w:name="List Table 3 Accent 1" w:uiPriority="48"/>
+    <w:lsdException w:name="List Table 4 Accent 1" w:uiPriority="49"/>
+    <w:lsdException w:name="List Table 5 Dark Accent 1" w:uiPriority="50"/>
+    <w:lsdException w:name="List Table 6 Colorful Accent 1" w:uiPriority="51"/>
+    <w:lsdException w:name="List Table 7 Colorful Accent 1" w:uiPriority="52"/>
+    <w:lsdException w:name="List Table 1 Light Accent 2" w:uiPriority="46"/>
+    <w:lsdException w:name="List Table 2 Accent 2" w:uiPriority="47"/>
+    <w:lsdException w:name="List Table 3 Accent 2" w:uiPriority="48"/>
+    <w:lsdException w:name="List Table 4 Accent 2" w:uiPriority="49"/>
+    <w:lsdException w:name="List Table 5 Dark Accent 2" w:uiPriority="50"/>
+    <w:lsdException w:name="List Table 6 Colorful Accent 2" w:uiPriority="51"/>
+    <w:lsdException w:name="List Table 7 Colorful Accent 2" w:uiPriority="52"/>
+    <w:lsdException w:name="List Table 1 Light Accent 3" w:uiPriority="46"/>
+    <w:lsdException w:name="List Table 2 Accent 3" w:uiPriority="47"/>
+    <w:lsdException w:name="List Table 3 Accent 3" w:uiPriority="48"/>
+    <w:lsdException w:name="List Table 4 Accent 3" w:uiPriority="49"/>
+    <w:lsdException w:name="List Table 5 Dark Accent 3" w:uiPriority="50"/>
+    <w:lsdException w:name="List Table 6 Colorful Accent 3" w:uiPriority="51"/>
+    <w:lsdException w:name="List Table 7 Colorful Accent 3" w:uiPriority="52"/>
+    <w:lsdException w:name="List Table 1 Light Accent 4" w:uiPriority="46"/>
+    <w:lsdException w:name="List Table 2 Accent 4" w:uiPriority="47"/>
+    <w:lsdException w:name="List Table 3 Accent 4" w:uiPriority="48"/>
+    <w:lsdException w:name="List Table 4 Accent 4" w:uiPriority="49"/>
+    <w:lsdException w:name="List Table 5 Dark Accent 4" w:uiPriority="50"/>
+    <w:lsdException w:name="List Table 6 Colorful Accent 4" w:uiPriority="51"/>
+    <w:lsdException w:name="List Table 7 Colorful Accent 4" w:uiPriority="52"/>
+    <w:lsdException w:name="List Table 1 Light Accent 5" w:uiPriority="46"/>
+    <w:lsdException w:name="List Table 2 Accent 5" w:uiPriority="47"/>
+    <w:lsdException w:name="List Table 3 Accent 5" w:uiPriority="48"/>
+    <w:lsdException w:name="List Table 4 Accent 5" w:uiPriority="49"/>
+    <w:lsdException w:name="List Table 5 Dark Accent 5" w:uiPriority="50"/>
+    <w:lsdException w:name="List Table 6 Colorful Accent 5" w:uiPriority="51"/>
+    <w:lsdException w:name="List Table 7 Colorful Accent 5" w:uiPriority="52"/>
+    <w:lsdException w:name="List Table 1 Light Accent 6" w:uiPriority="46"/>
+    <w:lsdException w:name="List Table 2 Accent 6" w:uiPriority="47"/>
+    <w:lsdException w:name="List Table 3 Accent 6" w:uiPriority="48"/>
+    <w:lsdException w:name="List Table 4 Accent 6" w:uiPriority="49"/>
+    <w:lsdException w:name="List Table 5 Dark Accent 6" w:uiPriority="50"/>
+    <w:lsdException w:name="List Table 6 Colorful Accent 6" w:uiPriority="51"/>
+    <w:lsdException w:name="List Table 7 Colorful Accent 6" w:uiPriority="52"/>
+    <w:lsdException w:name="Mention" w:semiHidden="1" w:unhideWhenUsed="1"/>
+    <w:lsdException w:name="Smart Hyperlink" w:semiHidden="1" w:unhideWhenUsed="1"/>
+    <w:lsdException w:name="Hashtag" w:semiHidden="1" w:unhideWhenUsed="1"/>
+    <w:lsdException w:name="Unresolved Mention" w:semiHidden="1" w:unhideWhenUsed="1"/>
+    <w:lsdException w:name="Smart Link" w:semiHidden="1" w:unhideWhenUsed="1"/>
+  </w:latentStyles>
+  <w:style w:type="paragraph" w:default="1" w:styleId="Normal">
+    <w:name w:val="Normal"/>
+    <w:qFormat/>
+  </w:style>
+  <w:style w:type="character" w:default="1" w:styleId="DefaultParagraphFont">
+    <w:name w:val="Default Paragraph Font"/>
+    <w:uiPriority w:val="1"/>
+    <w:semiHidden/>
+    <w:unhideWhenUsed/>
+  </w:style>
+  <w:style w:type="table" w:default="1" w:styleId="TableNormal">
+    <w:name w:val="Normal Table"/>
+    <w:uiPriority w:val="99"/>
+    <w:semiHidden/>
+    <w:unhideWhenUsed/>
+    <w:tblPr>
+      <w:tblInd w:w="0" w:type="dxa"/>
+      <w:tblCellMar>
+        <w:top w:w="0" w:type="dxa"/>
+        <w:left w:w="108" w:type="dxa"/>
+        <w:bottom w:w="0" w:type="dxa"/>
+        <w:right w:w="108" w:type="dxa"/>
+      </w:tblCellMar>
+    </w:tblPr>
+  </w:style>
+  <w:style w:type="numbering" w:default="1" w:styleId="NoList">
+    <w:name w:val="No List"/>
+    <w:uiPriority w:val="99"/>
+    <w:semiHidden/>
+    <w:unhideWhenUsed/>
+  </w:style>
+  <w:style w:type="character" w:styleId="PlaceholderText">
+    <w:name w:val="Placeholder Text"/>
+    <w:basedOn w:val="DefaultParagraphFont"/>
+    <w:uiPriority w:val="99"/>
+    <w:semiHidden/>
+    <w:rsid w:val="00C41CC6"/>
+    <w:rPr>
+      <w:color w:val="666666"/>
+    </w:rPr>
+  </w:style>
+</w:styles>
+</file>
+
+<file path=word/glossary/webSettings.xml><?xml version="1.0" encoding="utf-8"?>
+<w:webSettings xmlns:mc="http://schemas.openxmlformats.org/markup-compatibility/2006" xmlns:r="http://schemas.openxmlformats.org/officeDocument/2006/relationships" xmlns:w="http://schemas.openxmlformats.org/wordprocessingml/2006/main" xmlns:w14="http://schemas.microsoft.com/office/word/2010/wordml" xmlns:w15="http://schemas.microsoft.com/office/word/2012/wordml" xmlns:w16cex="http://schemas.microsoft.com/office/word/2018/wordml/cex" xmlns:w16cid="http://schemas.microsoft.com/office/word/2016/wordml/cid" xmlns:w16="http://schemas.microsoft.com/office/word/2018/wordml" xmlns:w16du="http://schemas.microsoft.com/office/word/2023/wordml/word16du" xmlns:w16sdtdh="http://schemas.microsoft.com/office/word/2020/wordml/sdtdatahash" xmlns:w16sdtfl="http://schemas.microsoft.com/office/word/2024/wordml/sdtformatlock" xmlns:w16se="http://schemas.microsoft.com/office/word/2015/wordml/symex" mc:Ignorable="w14 w15 w16se w16cid w16 w16cex w16sdtdh w16sdtfl w16du">
+  <w:optimizeForBrowser/>
+  <w:allowPNG/>
+</w:webSettings>
+</file>
+
 <file path=word/theme/theme1.xml><?xml version="1.0" encoding="utf-8"?>
 <a:theme xmlns:a="http://schemas.openxmlformats.org/drawingml/2006/main" name="Office Theme">
   <a:themeElements>

</xml_diff>

<commit_message>
Algebra 2 - Chapter 6: Systems of Equations - 6.1 Two Equations with Two Unknowns - Check Your Understanding of Section 6.1 - B. Show how you arrived at your answers.
</commit_message>
<xml_diff>
--- a/Algebra-2/ch06/Algebra 2 - Chapter 6.docx
+++ b/Algebra-2/ch06/Algebra 2 - Chapter 6.docx
@@ -1289,21 +1289,7 @@
         <w:rPr>
           <w:rFonts w:eastAsiaTheme="minorEastAsia"/>
         </w:rPr>
-        <w:t xml:space="preserve"> into either original equation </w:t>
-      </w:r>
-      <w:proofErr w:type="gramStart"/>
-      <w:r>
-        <w:rPr>
-          <w:rFonts w:eastAsiaTheme="minorEastAsia"/>
-        </w:rPr>
-        <w:t>and</w:t>
-      </w:r>
-      <w:proofErr w:type="gramEnd"/>
-      <w:r>
-        <w:rPr>
-          <w:rFonts w:eastAsiaTheme="minorEastAsia"/>
-        </w:rPr>
-        <w:t xml:space="preserve"> solve for </w:t>
+        <w:t xml:space="preserve"> into either original equation and solve for </w:t>
       </w:r>
       <m:oMath>
         <m:r>
@@ -1501,19 +1487,11 @@
           <w:rFonts w:eastAsiaTheme="minorEastAsia"/>
         </w:rPr>
       </w:pPr>
-      <w:proofErr w:type="gramStart"/>
-      <w:r>
-        <w:rPr>
-          <w:rFonts w:eastAsiaTheme="minorEastAsia"/>
-        </w:rPr>
-        <w:t>A coefficient</w:t>
-      </w:r>
-      <w:proofErr w:type="gramEnd"/>
-      <w:r>
-        <w:rPr>
-          <w:rFonts w:eastAsiaTheme="minorEastAsia"/>
-        </w:rPr>
-        <w:t xml:space="preserve"> of one of the variables in one of the equations is equal to the coefficient of the same variable in the other equation.</w:t>
+      <w:r>
+        <w:rPr>
+          <w:rFonts w:eastAsiaTheme="minorEastAsia"/>
+        </w:rPr>
+        <w:t>A coefficient of one of the variables in one of the equations is equal to the coefficient of the same variable in the other equation.</w:t>
       </w:r>
     </w:p>
     <w:p>
@@ -1600,21 +1578,7 @@
         <w:rPr>
           <w:rFonts w:eastAsiaTheme="minorEastAsia"/>
         </w:rPr>
-        <w:t xml:space="preserve">It is permitted to multiply both sides of an equation by the same constant. For this situation, multiply both sides of either equation by -1. Below is what </w:t>
-      </w:r>
-      <w:proofErr w:type="gramStart"/>
-      <w:r>
-        <w:rPr>
-          <w:rFonts w:eastAsiaTheme="minorEastAsia"/>
-        </w:rPr>
-        <w:t>happens</w:t>
-      </w:r>
-      <w:proofErr w:type="gramEnd"/>
-      <w:r>
-        <w:rPr>
-          <w:rFonts w:eastAsiaTheme="minorEastAsia"/>
-        </w:rPr>
-        <w:t xml:space="preserve"> if both sides of the second equation are multiplied by -1.</w:t>
+        <w:t>It is permitted to multiply both sides of an equation by the same constant. For this situation, multiply both sides of either equation by -1. Below is what happens if both sides of the second equation are multiplied by -1.</w:t>
       </w:r>
     </w:p>
     <w:p>
@@ -4243,19 +4207,11 @@
         </w:rPr>
         <w:t xml:space="preserve"> </w:t>
       </w:r>
-      <w:proofErr w:type="gramStart"/>
-      <w:r>
-        <w:rPr>
-          <w:rFonts w:eastAsiaTheme="minorEastAsia"/>
-        </w:rPr>
-        <w:t>So</w:t>
-      </w:r>
-      <w:proofErr w:type="gramEnd"/>
-      <w:r>
-        <w:rPr>
-          <w:rFonts w:eastAsiaTheme="minorEastAsia"/>
-        </w:rPr>
-        <w:t xml:space="preserve"> the two solutions are (-1, 0) and (2, 3).</w:t>
+      <w:r>
+        <w:rPr>
+          <w:rFonts w:eastAsiaTheme="minorEastAsia"/>
+        </w:rPr>
+        <w:t>So the two solutions are (-1, 0) and (2, 3).</w:t>
       </w:r>
     </w:p>
     <w:p>
@@ -4327,6 +4283,9 @@
             <m:t>y=2x+1</m:t>
           </m:r>
           <m:r>
+            <m:rPr>
+              <m:sty m:val="p"/>
+            </m:rPr>
             <w:rPr>
               <w:rFonts w:ascii="Cambria Math" w:hAnsi="Cambria Math"/>
             </w:rPr>
@@ -4341,6 +4300,9 @@
             <m:t>3x+4y=15</m:t>
           </m:r>
           <m:r>
+            <m:rPr>
+              <m:sty m:val="p"/>
+            </m:rPr>
             <w:rPr>
               <w:rFonts w:eastAsiaTheme="minorEastAsia"/>
             </w:rPr>
@@ -4390,6 +4352,9 @@
             <m:t>y=3x-2</m:t>
           </m:r>
           <m:r>
+            <m:rPr>
+              <m:sty m:val="p"/>
+            </m:rPr>
             <w:rPr>
               <w:rFonts w:ascii="Cambria Math" w:hAnsi="Cambria Math"/>
             </w:rPr>
@@ -4404,6 +4369,9 @@
             <m:t>7x-2y=7</m:t>
           </m:r>
           <m:r>
+            <m:rPr>
+              <m:sty m:val="p"/>
+            </m:rPr>
             <w:rPr>
               <w:rFonts w:eastAsiaTheme="minorEastAsia"/>
             </w:rPr>
@@ -4453,6 +4421,9 @@
             <m:t>3x+5y=37</m:t>
           </m:r>
           <m:r>
+            <m:rPr>
+              <m:sty m:val="p"/>
+            </m:rPr>
             <w:rPr>
               <w:rFonts w:ascii="Cambria Math" w:hAnsi="Cambria Math"/>
             </w:rPr>
@@ -4467,46 +4438,52 @@
             <m:t>2x-5y=8</m:t>
           </m:r>
           <m:r>
+            <m:rPr>
+              <m:sty m:val="p"/>
+            </m:rPr>
             <w:rPr>
               <w:rFonts w:ascii="Cambria Math" w:hAnsi="Cambria Math"/>
             </w:rPr>
             <w:br/>
           </m:r>
         </m:oMath>
-        <w:sdt>
-          <w:sdtPr>
-            <w:rPr>
-              <w:rFonts w:ascii="Cambria Math" w:hAnsi="Cambria Math"/>
-              <w:i/>
-            </w:rPr>
-            <w:id w:val="744994803"/>
-            <w:placeholder>
-              <w:docPart w:val="DefaultPlaceholder_2098659788"/>
-            </w:placeholder>
-            <w:temporary/>
-            <w:showingPlcHdr/>
-            <w:equation/>
-          </w:sdtPr>
-          <w:sdtContent>
-            <m:oMath>
-              <m:r>
-                <w:rPr>
-                  <w:rStyle w:val="PlaceholderText"/>
-                  <w:rFonts w:ascii="Cambria Math" w:hAnsi="Cambria Math"/>
-                </w:rPr>
-                <m:t>Type equation here.</m:t>
-              </m:r>
-            </m:oMath>
-          </w:sdtContent>
-        </w:sdt>
-        <w:r>
+      </m:oMathPara>
+      <w:sdt>
+        <w:sdtPr>
           <w:rPr>
-            <w:b/>
-            <w:bCs/>
+            <w:rFonts w:ascii="Cambria Math" w:hAnsi="Cambria Math"/>
+            <w:i/>
           </w:rPr>
-          <w:t>(1) (9, 2)</w:t>
-        </w:r>
-      </m:oMathPara>
+          <w:id w:val="744994803"/>
+          <w:placeholder>
+            <w:docPart w:val="DefaultPlaceholder_2098659788"/>
+          </w:placeholder>
+          <w:temporary/>
+          <w:showingPlcHdr/>
+          <w:equation/>
+        </w:sdtPr>
+        <w:sdtContent>
+          <m:oMath>
+            <m:r>
+              <m:rPr>
+                <m:sty m:val="p"/>
+              </m:rPr>
+              <w:rPr>
+                <w:rStyle w:val="PlaceholderText"/>
+                <w:rFonts w:ascii="Cambria Math" w:hAnsi="Cambria Math"/>
+              </w:rPr>
+              <m:t>Type equation here.</m:t>
+            </m:r>
+          </m:oMath>
+        </w:sdtContent>
+      </w:sdt>
+      <w:r>
+        <w:rPr>
+          <w:b/>
+          <w:bCs/>
+        </w:rPr>
+        <w:t>(1) (9, 2)</w:t>
+      </w:r>
     </w:p>
     <w:p>
       <w:pPr>
@@ -4535,6 +4512,9 @@
             <m:t>4x+3y=-11</m:t>
           </m:r>
           <m:r>
+            <m:rPr>
+              <m:sty m:val="p"/>
+            </m:rPr>
             <w:rPr>
               <w:rFonts w:ascii="Cambria Math" w:hAnsi="Cambria Math"/>
             </w:rPr>
@@ -4549,6 +4529,9 @@
             <m:t>-4x+5y=35</m:t>
           </m:r>
           <m:r>
+            <m:rPr>
+              <m:sty m:val="p"/>
+            </m:rPr>
             <w:rPr>
               <w:rFonts w:ascii="Cambria Math" w:hAnsi="Cambria Math"/>
             </w:rPr>
@@ -4591,6 +4574,9 @@
             <m:t>2x+3y=11</m:t>
           </m:r>
           <m:r>
+            <m:rPr>
+              <m:sty m:val="p"/>
+            </m:rPr>
             <w:rPr>
               <w:rFonts w:ascii="Cambria Math" w:hAnsi="Cambria Math"/>
             </w:rPr>
@@ -4605,6 +4591,9 @@
             <m:t>3x-6y=6</m:t>
           </m:r>
           <m:r>
+            <m:rPr>
+              <m:sty m:val="p"/>
+            </m:rPr>
             <w:rPr>
               <w:rFonts w:eastAsiaTheme="minorEastAsia"/>
             </w:rPr>
@@ -4654,6 +4643,9 @@
             <m:t>3x-4y=7</m:t>
           </m:r>
           <m:r>
+            <m:rPr>
+              <m:sty m:val="p"/>
+            </m:rPr>
             <w:rPr>
               <w:rFonts w:ascii="Cambria Math" w:hAnsi="Cambria Math"/>
             </w:rPr>
@@ -4668,6 +4660,9 @@
             <m:t>5x+3y=31</m:t>
           </m:r>
           <m:r>
+            <m:rPr>
+              <m:sty m:val="p"/>
+            </m:rPr>
             <w:rPr>
               <w:rFonts w:eastAsiaTheme="minorEastAsia"/>
             </w:rPr>
@@ -4717,6 +4712,9 @@
             <m:t>5x-3y=27</m:t>
           </m:r>
           <m:r>
+            <m:rPr>
+              <m:sty m:val="p"/>
+            </m:rPr>
             <w:rPr>
               <w:rFonts w:ascii="Cambria Math" w:hAnsi="Cambria Math"/>
             </w:rPr>
@@ -4731,6 +4729,9 @@
             <m:t>6x-7y=46</m:t>
           </m:r>
           <m:r>
+            <m:rPr>
+              <m:sty m:val="p"/>
+            </m:rPr>
             <w:rPr>
               <w:rFonts w:eastAsiaTheme="minorEastAsia"/>
             </w:rPr>
@@ -4780,6 +4781,9 @@
             <m:t>2x-5y=7</m:t>
           </m:r>
           <m:r>
+            <m:rPr>
+              <m:sty m:val="p"/>
+            </m:rPr>
             <w:rPr>
               <w:rFonts w:ascii="Cambria Math" w:hAnsi="Cambria Math"/>
             </w:rPr>
@@ -4794,6 +4798,9 @@
             <m:t>4x-10y=12</m:t>
           </m:r>
           <m:r>
+            <m:rPr>
+              <m:sty m:val="p"/>
+            </m:rPr>
             <w:rPr>
               <w:rFonts w:eastAsiaTheme="minorEastAsia"/>
             </w:rPr>
@@ -4843,6 +4850,9 @@
             <m:t>5x+3y=10</m:t>
           </m:r>
           <m:r>
+            <m:rPr>
+              <m:sty m:val="p"/>
+            </m:rPr>
             <w:rPr>
               <w:rFonts w:ascii="Cambria Math" w:hAnsi="Cambria Math"/>
             </w:rPr>
@@ -4857,6 +4867,9 @@
             <m:t>10x+6y=20</m:t>
           </m:r>
           <m:r>
+            <m:rPr>
+              <m:sty m:val="p"/>
+            </m:rPr>
             <w:rPr>
               <w:rFonts w:eastAsiaTheme="minorEastAsia"/>
             </w:rPr>
@@ -4906,7 +4919,1076 @@
         <w:t>(2) They are parallel</w:t>
       </w:r>
     </w:p>
-    <w:p/>
+    <w:p>
+      <w:pPr>
+        <w:pStyle w:val="ListParagraph"/>
+        <w:numPr>
+          <w:ilvl w:val="0"/>
+          <w:numId w:val="31"/>
+        </w:numPr>
+      </w:pPr>
+      <w:r>
+        <w:br w:type="column"/>
+      </w:r>
+      <w:r>
+        <w:rPr>
+          <w:i/>
+          <w:iCs/>
+        </w:rPr>
+        <w:lastRenderedPageBreak/>
+        <w:t>Show how you arrived at your answers</w:t>
+      </w:r>
+      <w:r>
+        <w:t>.</w:t>
+      </w:r>
+    </w:p>
+    <w:p>
+      <w:pPr>
+        <w:pStyle w:val="ListParagraph"/>
+        <w:numPr>
+          <w:ilvl w:val="0"/>
+          <w:numId w:val="33"/>
+        </w:numPr>
+      </w:pPr>
+      <w:r>
+        <w:t>When will it be easier to use the substitution method rather than the elimination method when solving a system of two equations with two unknowns.</w:t>
+      </w:r>
+      <w:r>
+        <w:br/>
+      </w:r>
+      <w:r>
+        <w:br/>
+      </w:r>
+      <w:r>
+        <w:t>The substitution method is easier if</w:t>
+      </w:r>
+      <w:r>
+        <w:t xml:space="preserve"> one of the variables is already isolated in one of the equations, it is possible to simplify the two equations with two variables into just one equation with one variable.</w:t>
+      </w:r>
+    </w:p>
+    <w:p>
+      <w:pPr>
+        <w:pStyle w:val="ListParagraph"/>
+        <w:numPr>
+          <w:ilvl w:val="0"/>
+          <w:numId w:val="33"/>
+        </w:numPr>
+      </w:pPr>
+      <w:r>
+        <w:t xml:space="preserve">Reginald is solving the system of equations. </w:t>
+      </w:r>
+      <w:r>
+        <w:br/>
+      </w:r>
+      <m:oMathPara>
+        <m:oMath>
+          <m:r>
+            <w:rPr>
+              <w:rFonts w:ascii="Cambria Math" w:hAnsi="Cambria Math"/>
+            </w:rPr>
+            <m:t>x+y=12</m:t>
+          </m:r>
+          <m:r>
+            <w:rPr>
+              <w:rFonts w:eastAsiaTheme="minorEastAsia"/>
+            </w:rPr>
+            <w:br/>
+          </m:r>
+        </m:oMath>
+        <m:oMath>
+          <m:r>
+            <w:rPr>
+              <w:rFonts w:ascii="Cambria Math" w:hAnsi="Cambria Math"/>
+            </w:rPr>
+            <m:t>x-y=8</m:t>
+          </m:r>
+          <m:r>
+            <w:br/>
+          </m:r>
+        </m:oMath>
+      </m:oMathPara>
+      <w:r>
+        <w:t xml:space="preserve">Reginald adds the two equations to get </w:t>
+      </w:r>
+      <m:oMath>
+        <m:r>
+          <w:rPr>
+            <w:rFonts w:ascii="Cambria Math" w:hAnsi="Cambria Math"/>
+          </w:rPr>
+          <m:t>2x=20</m:t>
+        </m:r>
+      </m:oMath>
+      <w:r>
+        <w:rPr>
+          <w:rFonts w:eastAsiaTheme="minorEastAsia"/>
+        </w:rPr>
+        <w:t xml:space="preserve">. Madelyn subtracts the two equations to get </w:t>
+      </w:r>
+      <m:oMath>
+        <m:r>
+          <w:rPr>
+            <w:rFonts w:ascii="Cambria Math" w:eastAsiaTheme="minorEastAsia" w:hAnsi="Cambria Math"/>
+          </w:rPr>
+          <m:t>2y=4</m:t>
+        </m:r>
+      </m:oMath>
+      <w:r>
+        <w:rPr>
+          <w:rFonts w:eastAsiaTheme="minorEastAsia"/>
+        </w:rPr>
+        <w:t>. Who is correct?</w:t>
+      </w:r>
+      <w:r>
+        <w:rPr>
+          <w:rFonts w:eastAsiaTheme="minorEastAsia"/>
+        </w:rPr>
+        <w:br/>
+      </w:r>
+      <w:r>
+        <w:rPr>
+          <w:rFonts w:eastAsiaTheme="minorEastAsia"/>
+        </w:rPr>
+        <w:br/>
+        <w:t xml:space="preserve">Both are correct. Reginald first gets </w:t>
+      </w:r>
+      <m:oMath>
+        <m:r>
+          <w:rPr>
+            <w:rFonts w:ascii="Cambria Math" w:eastAsiaTheme="minorEastAsia" w:hAnsi="Cambria Math"/>
+          </w:rPr>
+          <m:t>x=10</m:t>
+        </m:r>
+      </m:oMath>
+      <w:r>
+        <w:rPr>
+          <w:rFonts w:eastAsiaTheme="minorEastAsia"/>
+        </w:rPr>
+        <w:t xml:space="preserve"> and then by substation: </w:t>
+      </w:r>
+      <m:oMath>
+        <m:r>
+          <w:rPr>
+            <w:rFonts w:ascii="Cambria Math" w:eastAsiaTheme="minorEastAsia" w:hAnsi="Cambria Math"/>
+          </w:rPr>
+          <m:t>10+y=12, y=2</m:t>
+        </m:r>
+      </m:oMath>
+      <w:r>
+        <w:rPr>
+          <w:rFonts w:eastAsiaTheme="minorEastAsia"/>
+        </w:rPr>
+        <w:t>.</w:t>
+      </w:r>
+      <w:r>
+        <w:rPr>
+          <w:rFonts w:eastAsiaTheme="minorEastAsia"/>
+        </w:rPr>
+        <w:br/>
+      </w:r>
+      <w:r>
+        <w:rPr>
+          <w:rFonts w:eastAsiaTheme="minorEastAsia"/>
+        </w:rPr>
+        <w:br/>
+        <w:t xml:space="preserve">Madelyn first gets </w:t>
+      </w:r>
+      <m:oMath>
+        <m:r>
+          <w:rPr>
+            <w:rFonts w:ascii="Cambria Math" w:eastAsiaTheme="minorEastAsia" w:hAnsi="Cambria Math"/>
+          </w:rPr>
+          <m:t>y=2</m:t>
+        </m:r>
+      </m:oMath>
+      <w:r>
+        <w:rPr>
+          <w:rFonts w:eastAsiaTheme="minorEastAsia"/>
+        </w:rPr>
+        <w:t xml:space="preserve">. Then by substation:  </w:t>
+      </w:r>
+      <m:oMath>
+        <m:r>
+          <w:rPr>
+            <w:rFonts w:ascii="Cambria Math" w:eastAsiaTheme="minorEastAsia" w:hAnsi="Cambria Math"/>
+          </w:rPr>
+          <m:t>x+2=12, x=10</m:t>
+        </m:r>
+      </m:oMath>
+      <w:r>
+        <w:rPr>
+          <w:rFonts w:eastAsiaTheme="minorEastAsia"/>
+        </w:rPr>
+        <w:t>.</w:t>
+      </w:r>
+      <w:r>
+        <w:rPr>
+          <w:rFonts w:eastAsiaTheme="minorEastAsia"/>
+        </w:rPr>
+        <w:br/>
+      </w:r>
+      <w:r>
+        <w:rPr>
+          <w:rFonts w:eastAsiaTheme="minorEastAsia"/>
+        </w:rPr>
+        <w:br/>
+        <w:t>Both get the same solution: (10, 2).</w:t>
+      </w:r>
+    </w:p>
+    <w:p>
+      <w:pPr>
+        <w:pStyle w:val="ListParagraph"/>
+        <w:numPr>
+          <w:ilvl w:val="0"/>
+          <w:numId w:val="33"/>
+        </w:numPr>
+      </w:pPr>
+      <w:r>
+        <w:rPr>
+          <w:rFonts w:eastAsiaTheme="minorEastAsia"/>
+        </w:rPr>
+        <w:t>Solve the system of equations.</w:t>
+      </w:r>
+      <w:r>
+        <w:rPr>
+          <w:rFonts w:eastAsiaTheme="minorEastAsia"/>
+        </w:rPr>
+        <w:br/>
+      </w:r>
+      <w:r>
+        <w:rPr>
+          <w:rFonts w:eastAsiaTheme="minorEastAsia"/>
+        </w:rPr>
+        <w:br/>
+      </w:r>
+      <m:oMathPara>
+        <m:oMath>
+          <m:r>
+            <w:rPr>
+              <w:rFonts w:ascii="Cambria Math" w:hAnsi="Cambria Math"/>
+            </w:rPr>
+            <m:t>3x+5y=-2</m:t>
+          </m:r>
+          <m:r>
+            <w:rPr>
+              <w:rFonts w:ascii="Cambria Math" w:hAnsi="Cambria Math"/>
+            </w:rPr>
+            <w:br/>
+          </m:r>
+        </m:oMath>
+        <m:oMath>
+          <m:r>
+            <w:rPr>
+              <w:rFonts w:ascii="Cambria Math" w:hAnsi="Cambria Math"/>
+            </w:rPr>
+            <m:t>4x+3y=-10</m:t>
+          </m:r>
+          <m:r>
+            <w:rPr>
+              <w:rFonts w:eastAsiaTheme="minorEastAsia"/>
+            </w:rPr>
+            <w:br/>
+          </m:r>
+        </m:oMath>
+        <m:oMath>
+          <m:r>
+            <w:rPr>
+              <w:rFonts w:ascii="Cambria Math" w:hAnsi="Cambria Math"/>
+            </w:rPr>
+            <m:t>4</m:t>
+          </m:r>
+          <m:d>
+            <m:dPr>
+              <m:ctrlPr>
+                <w:rPr>
+                  <w:rFonts w:ascii="Cambria Math" w:hAnsi="Cambria Math"/>
+                  <w:i/>
+                </w:rPr>
+              </m:ctrlPr>
+            </m:dPr>
+            <m:e>
+              <m:r>
+                <w:rPr>
+                  <w:rFonts w:ascii="Cambria Math" w:hAnsi="Cambria Math"/>
+                </w:rPr>
+                <m:t>3x+5y</m:t>
+              </m:r>
+            </m:e>
+          </m:d>
+          <m:r>
+            <w:rPr>
+              <w:rFonts w:ascii="Cambria Math" w:hAnsi="Cambria Math"/>
+            </w:rPr>
+            <m:t>=4</m:t>
+          </m:r>
+          <m:d>
+            <m:dPr>
+              <m:ctrlPr>
+                <w:rPr>
+                  <w:rFonts w:ascii="Cambria Math" w:hAnsi="Cambria Math"/>
+                  <w:i/>
+                </w:rPr>
+              </m:ctrlPr>
+            </m:dPr>
+            <m:e>
+              <m:r>
+                <w:rPr>
+                  <w:rFonts w:ascii="Cambria Math" w:hAnsi="Cambria Math"/>
+                </w:rPr>
+                <m:t>-2</m:t>
+              </m:r>
+            </m:e>
+          </m:d>
+          <m:r>
+            <w:rPr>
+              <w:rFonts w:ascii="Cambria Math" w:hAnsi="Cambria Math"/>
+            </w:rPr>
+            <w:br/>
+          </m:r>
+        </m:oMath>
+        <m:oMath>
+          <m:r>
+            <w:rPr>
+              <w:rFonts w:ascii="Cambria Math" w:hAnsi="Cambria Math"/>
+            </w:rPr>
+            <m:t>-3</m:t>
+          </m:r>
+          <m:d>
+            <m:dPr>
+              <m:ctrlPr>
+                <w:rPr>
+                  <w:rFonts w:ascii="Cambria Math" w:hAnsi="Cambria Math"/>
+                  <w:i/>
+                </w:rPr>
+              </m:ctrlPr>
+            </m:dPr>
+            <m:e>
+              <m:r>
+                <w:rPr>
+                  <w:rFonts w:ascii="Cambria Math" w:hAnsi="Cambria Math"/>
+                </w:rPr>
+                <m:t>4x+3y</m:t>
+              </m:r>
+            </m:e>
+          </m:d>
+          <m:r>
+            <w:rPr>
+              <w:rFonts w:ascii="Cambria Math" w:hAnsi="Cambria Math"/>
+            </w:rPr>
+            <m:t>=-3</m:t>
+          </m:r>
+          <m:d>
+            <m:dPr>
+              <m:ctrlPr>
+                <w:rPr>
+                  <w:rFonts w:ascii="Cambria Math" w:hAnsi="Cambria Math"/>
+                  <w:i/>
+                </w:rPr>
+              </m:ctrlPr>
+            </m:dPr>
+            <m:e>
+              <m:r>
+                <w:rPr>
+                  <w:rFonts w:ascii="Cambria Math" w:hAnsi="Cambria Math"/>
+                </w:rPr>
+                <m:t>-10</m:t>
+              </m:r>
+            </m:e>
+          </m:d>
+          <m:r>
+            <w:rPr>
+              <w:rFonts w:eastAsiaTheme="minorEastAsia"/>
+            </w:rPr>
+            <w:br/>
+          </m:r>
+        </m:oMath>
+        <m:oMath>
+          <m:r>
+            <w:rPr>
+              <w:rFonts w:ascii="Cambria Math" w:hAnsi="Cambria Math"/>
+            </w:rPr>
+            <m:t>12x+20y=-8</m:t>
+          </m:r>
+          <m:r>
+            <w:rPr>
+              <w:rFonts w:ascii="Cambria Math" w:hAnsi="Cambria Math"/>
+            </w:rPr>
+            <w:br/>
+          </m:r>
+        </m:oMath>
+        <m:oMath>
+          <m:r>
+            <w:rPr>
+              <w:rFonts w:ascii="Cambria Math" w:hAnsi="Cambria Math"/>
+            </w:rPr>
+            <m:t>-12x</m:t>
+          </m:r>
+          <m:r>
+            <w:rPr>
+              <w:rFonts w:ascii="Cambria Math" w:hAnsi="Cambria Math"/>
+            </w:rPr>
+            <m:t>-9y=30</m:t>
+          </m:r>
+          <m:r>
+            <w:rPr>
+              <w:rFonts w:ascii="Cambria Math" w:hAnsi="Cambria Math"/>
+            </w:rPr>
+            <w:br/>
+          </m:r>
+        </m:oMath>
+        <m:oMath>
+          <m:r>
+            <w:rPr>
+              <w:rFonts w:ascii="Cambria Math" w:hAnsi="Cambria Math"/>
+            </w:rPr>
+            <m:t>11y=22</m:t>
+          </m:r>
+          <m:r>
+            <w:rPr>
+              <w:rFonts w:ascii="Cambria Math" w:hAnsi="Cambria Math"/>
+            </w:rPr>
+            <w:br/>
+          </m:r>
+        </m:oMath>
+        <m:oMath>
+          <m:r>
+            <w:rPr>
+              <w:rFonts w:ascii="Cambria Math" w:hAnsi="Cambria Math"/>
+            </w:rPr>
+            <m:t>y=2</m:t>
+          </m:r>
+          <m:r>
+            <w:rPr>
+              <w:rFonts w:ascii="Cambria Math" w:hAnsi="Cambria Math"/>
+            </w:rPr>
+            <w:br/>
+          </m:r>
+        </m:oMath>
+        <m:oMath>
+          <m:r>
+            <w:rPr>
+              <w:rFonts w:ascii="Cambria Math" w:hAnsi="Cambria Math"/>
+            </w:rPr>
+            <m:t>3x+5</m:t>
+          </m:r>
+          <m:d>
+            <m:dPr>
+              <m:ctrlPr>
+                <w:rPr>
+                  <w:rFonts w:ascii="Cambria Math" w:hAnsi="Cambria Math"/>
+                  <w:i/>
+                </w:rPr>
+              </m:ctrlPr>
+            </m:dPr>
+            <m:e>
+              <m:r>
+                <w:rPr>
+                  <w:rFonts w:ascii="Cambria Math" w:hAnsi="Cambria Math"/>
+                </w:rPr>
+                <m:t>2</m:t>
+              </m:r>
+            </m:e>
+          </m:d>
+          <m:r>
+            <w:rPr>
+              <w:rFonts w:ascii="Cambria Math" w:hAnsi="Cambria Math"/>
+            </w:rPr>
+            <m:t>=-2</m:t>
+          </m:r>
+          <m:r>
+            <w:rPr>
+              <w:rFonts w:ascii="Cambria Math" w:hAnsi="Cambria Math"/>
+            </w:rPr>
+            <w:br/>
+          </m:r>
+        </m:oMath>
+        <m:oMath>
+          <m:r>
+            <w:rPr>
+              <w:rFonts w:ascii="Cambria Math" w:hAnsi="Cambria Math"/>
+            </w:rPr>
+            <m:t>3x+10=-2</m:t>
+          </m:r>
+          <m:r>
+            <w:rPr>
+              <w:rFonts w:ascii="Cambria Math" w:hAnsi="Cambria Math"/>
+            </w:rPr>
+            <w:br/>
+          </m:r>
+        </m:oMath>
+        <m:oMath>
+          <m:r>
+            <w:rPr>
+              <w:rFonts w:ascii="Cambria Math" w:hAnsi="Cambria Math"/>
+            </w:rPr>
+            <m:t>-10=-10</m:t>
+          </m:r>
+          <m:r>
+            <w:rPr>
+              <w:rFonts w:ascii="Cambria Math" w:hAnsi="Cambria Math"/>
+            </w:rPr>
+            <w:br/>
+          </m:r>
+        </m:oMath>
+        <m:oMath>
+          <m:r>
+            <w:rPr>
+              <w:rFonts w:ascii="Cambria Math" w:hAnsi="Cambria Math"/>
+            </w:rPr>
+            <m:t>3x=-12</m:t>
+          </m:r>
+          <m:r>
+            <w:rPr>
+              <w:rFonts w:ascii="Cambria Math" w:hAnsi="Cambria Math"/>
+            </w:rPr>
+            <w:br/>
+          </m:r>
+        </m:oMath>
+        <m:oMath>
+          <m:r>
+            <w:rPr>
+              <w:rFonts w:ascii="Cambria Math" w:hAnsi="Cambria Math"/>
+            </w:rPr>
+            <m:t>x=-4</m:t>
+          </m:r>
+          <m:r>
+            <w:rPr>
+              <w:rFonts w:eastAsiaTheme="minorEastAsia"/>
+            </w:rPr>
+            <w:br/>
+          </m:r>
+        </m:oMath>
+      </m:oMathPara>
+      <w:r>
+        <w:rPr>
+          <w:rFonts w:eastAsiaTheme="minorEastAsia"/>
+        </w:rPr>
+        <w:t>Solution: (-4, 2)</w:t>
+      </w:r>
+    </w:p>
+    <w:p>
+      <w:pPr>
+        <w:pStyle w:val="ListParagraph"/>
+        <w:numPr>
+          <w:ilvl w:val="0"/>
+          <w:numId w:val="33"/>
+        </w:numPr>
+      </w:pPr>
+      <w:r>
+        <w:rPr>
+          <w:rFonts w:eastAsiaTheme="minorEastAsia"/>
+        </w:rPr>
+        <w:br w:type="column"/>
+        <w:t>Movie tickets costs $7 for children and $12 for adults. If 10 people purchase tickets and the total is $85, how many adult tickets and how many children tickets were purchased?</w:t>
+      </w:r>
+      <w:r>
+        <w:rPr>
+          <w:rFonts w:eastAsiaTheme="minorEastAsia"/>
+        </w:rPr>
+        <w:br/>
+      </w:r>
+      <m:oMath>
+        <m:r>
+          <w:rPr>
+            <w:rFonts w:ascii="Cambria Math" w:hAnsi="Cambria Math"/>
+          </w:rPr>
+          <m:t>x</m:t>
+        </m:r>
+      </m:oMath>
+      <w:r>
+        <w:rPr>
+          <w:rFonts w:eastAsiaTheme="minorEastAsia"/>
+        </w:rPr>
+        <w:t xml:space="preserve"> is the number of children tickets purchased</w:t>
+      </w:r>
+      <w:r>
+        <w:rPr>
+          <w:rFonts w:eastAsiaTheme="minorEastAsia"/>
+        </w:rPr>
+        <w:br/>
+      </w:r>
+      <m:oMath>
+        <m:r>
+          <w:rPr>
+            <w:rFonts w:ascii="Cambria Math" w:hAnsi="Cambria Math"/>
+          </w:rPr>
+          <m:t>y</m:t>
+        </m:r>
+      </m:oMath>
+      <w:r>
+        <w:rPr>
+          <w:rFonts w:eastAsiaTheme="minorEastAsia"/>
+        </w:rPr>
+        <w:t xml:space="preserve"> is the number of adult tickets purchased</w:t>
+      </w:r>
+      <w:r>
+        <w:rPr>
+          <w:rFonts w:eastAsiaTheme="minorEastAsia"/>
+        </w:rPr>
+        <w:br/>
+      </w:r>
+      <w:r>
+        <w:rPr>
+          <w:rFonts w:eastAsiaTheme="minorEastAsia"/>
+        </w:rPr>
+        <w:br/>
+      </w:r>
+      <m:oMathPara>
+        <m:oMath>
+          <m:r>
+            <w:rPr>
+              <w:rFonts w:ascii="Cambria Math" w:hAnsi="Cambria Math"/>
+            </w:rPr>
+            <m:t>x+y=10</m:t>
+          </m:r>
+          <m:r>
+            <w:rPr>
+              <w:rFonts w:ascii="Cambria Math" w:hAnsi="Cambria Math"/>
+            </w:rPr>
+            <w:br/>
+          </m:r>
+        </m:oMath>
+        <m:oMath>
+          <m:r>
+            <w:rPr>
+              <w:rFonts w:ascii="Cambria Math" w:hAnsi="Cambria Math"/>
+            </w:rPr>
+            <m:t>7x+12y=85</m:t>
+          </m:r>
+          <m:r>
+            <w:rPr>
+              <w:rFonts w:ascii="Cambria Math" w:hAnsi="Cambria Math"/>
+            </w:rPr>
+            <w:br/>
+          </m:r>
+        </m:oMath>
+        <m:oMath>
+          <m:r>
+            <w:rPr>
+              <w:rFonts w:ascii="Cambria Math" w:hAnsi="Cambria Math"/>
+            </w:rPr>
+            <m:t>x+y=10</m:t>
+          </m:r>
+          <m:r>
+            <w:rPr>
+              <w:rFonts w:ascii="Cambria Math" w:hAnsi="Cambria Math"/>
+            </w:rPr>
+            <w:br/>
+          </m:r>
+        </m:oMath>
+        <m:oMath>
+          <m:r>
+            <w:rPr>
+              <w:rFonts w:ascii="Cambria Math" w:hAnsi="Cambria Math"/>
+            </w:rPr>
+            <m:t>-x=-x</m:t>
+          </m:r>
+          <m:r>
+            <w:rPr>
+              <w:rFonts w:eastAsiaTheme="minorEastAsia"/>
+            </w:rPr>
+            <w:br/>
+          </m:r>
+        </m:oMath>
+        <m:oMath>
+          <m:r>
+            <w:rPr>
+              <w:rFonts w:ascii="Cambria Math" w:hAnsi="Cambria Math"/>
+            </w:rPr>
+            <m:t>y=10-x</m:t>
+          </m:r>
+          <m:r>
+            <w:rPr>
+              <w:rFonts w:ascii="Cambria Math" w:hAnsi="Cambria Math"/>
+            </w:rPr>
+            <w:br/>
+          </m:r>
+        </m:oMath>
+        <m:oMath>
+          <m:r>
+            <w:rPr>
+              <w:rFonts w:ascii="Cambria Math" w:hAnsi="Cambria Math"/>
+            </w:rPr>
+            <m:t>7x+12</m:t>
+          </m:r>
+          <m:d>
+            <m:dPr>
+              <m:ctrlPr>
+                <w:rPr>
+                  <w:rFonts w:ascii="Cambria Math" w:hAnsi="Cambria Math"/>
+                  <w:i/>
+                </w:rPr>
+              </m:ctrlPr>
+            </m:dPr>
+            <m:e>
+              <m:r>
+                <w:rPr>
+                  <w:rFonts w:ascii="Cambria Math" w:hAnsi="Cambria Math"/>
+                </w:rPr>
+                <m:t>10-x</m:t>
+              </m:r>
+            </m:e>
+          </m:d>
+          <m:r>
+            <w:rPr>
+              <w:rFonts w:ascii="Cambria Math" w:hAnsi="Cambria Math"/>
+            </w:rPr>
+            <m:t>=85</m:t>
+          </m:r>
+          <m:r>
+            <w:rPr>
+              <w:rFonts w:ascii="Cambria Math" w:hAnsi="Cambria Math"/>
+            </w:rPr>
+            <w:br/>
+          </m:r>
+        </m:oMath>
+        <m:oMath>
+          <m:r>
+            <w:rPr>
+              <w:rFonts w:ascii="Cambria Math" w:hAnsi="Cambria Math"/>
+            </w:rPr>
+            <m:t>7x+120-12x=85</m:t>
+          </m:r>
+          <m:r>
+            <w:rPr>
+              <w:rFonts w:ascii="Cambria Math" w:hAnsi="Cambria Math"/>
+            </w:rPr>
+            <w:br/>
+          </m:r>
+        </m:oMath>
+        <m:oMath>
+          <m:r>
+            <w:rPr>
+              <w:rFonts w:ascii="Cambria Math" w:hAnsi="Cambria Math"/>
+            </w:rPr>
+            <m:t>-5x+120=85</m:t>
+          </m:r>
+          <m:r>
+            <w:rPr>
+              <w:rFonts w:ascii="Cambria Math" w:hAnsi="Cambria Math"/>
+            </w:rPr>
+            <w:br/>
+          </m:r>
+        </m:oMath>
+        <m:oMath>
+          <m:r>
+            <w:rPr>
+              <w:rFonts w:ascii="Cambria Math" w:hAnsi="Cambria Math"/>
+            </w:rPr>
+            <m:t>+5x=+5x</m:t>
+          </m:r>
+          <m:r>
+            <w:rPr>
+              <w:rFonts w:ascii="Cambria Math" w:hAnsi="Cambria Math"/>
+            </w:rPr>
+            <w:br/>
+          </m:r>
+        </m:oMath>
+        <m:oMath>
+          <m:r>
+            <w:rPr>
+              <w:rFonts w:ascii="Cambria Math" w:hAnsi="Cambria Math"/>
+            </w:rPr>
+            <m:t>120=5x+85</m:t>
+          </m:r>
+          <m:r>
+            <w:rPr>
+              <w:rFonts w:ascii="Cambria Math" w:hAnsi="Cambria Math"/>
+            </w:rPr>
+            <w:br/>
+          </m:r>
+        </m:oMath>
+        <m:oMath>
+          <m:r>
+            <w:rPr>
+              <w:rFonts w:ascii="Cambria Math" w:hAnsi="Cambria Math"/>
+            </w:rPr>
+            <m:t>-85=-85</m:t>
+          </m:r>
+          <m:r>
+            <w:rPr>
+              <w:rFonts w:ascii="Cambria Math" w:hAnsi="Cambria Math"/>
+            </w:rPr>
+            <w:br/>
+          </m:r>
+        </m:oMath>
+        <m:oMath>
+          <m:r>
+            <w:rPr>
+              <w:rFonts w:ascii="Cambria Math" w:hAnsi="Cambria Math"/>
+            </w:rPr>
+            <m:t>35=5x</m:t>
+          </m:r>
+          <m:r>
+            <w:rPr>
+              <w:rFonts w:ascii="Cambria Math" w:hAnsi="Cambria Math"/>
+            </w:rPr>
+            <w:br/>
+          </m:r>
+        </m:oMath>
+        <m:oMath>
+          <m:r>
+            <w:rPr>
+              <w:rFonts w:ascii="Cambria Math" w:hAnsi="Cambria Math"/>
+            </w:rPr>
+            <m:t>x=7</m:t>
+          </m:r>
+          <m:r>
+            <w:rPr>
+              <w:rFonts w:ascii="Cambria Math" w:hAnsi="Cambria Math"/>
+            </w:rPr>
+            <w:br/>
+          </m:r>
+        </m:oMath>
+        <m:oMath>
+          <m:r>
+            <w:rPr>
+              <w:rFonts w:ascii="Cambria Math" w:hAnsi="Cambria Math"/>
+            </w:rPr>
+            <m:t>7+y=10</m:t>
+          </m:r>
+          <m:r>
+            <w:rPr>
+              <w:rFonts w:ascii="Cambria Math" w:hAnsi="Cambria Math"/>
+            </w:rPr>
+            <w:br/>
+          </m:r>
+        </m:oMath>
+        <m:oMath>
+          <m:r>
+            <w:rPr>
+              <w:rFonts w:ascii="Cambria Math" w:hAnsi="Cambria Math"/>
+            </w:rPr>
+            <m:t>y=3</m:t>
+          </m:r>
+          <m:r>
+            <w:rPr>
+              <w:rFonts w:eastAsiaTheme="minorEastAsia"/>
+            </w:rPr>
+            <w:br/>
+          </m:r>
+        </m:oMath>
+      </m:oMathPara>
+      <w:r>
+        <w:rPr>
+          <w:rFonts w:eastAsiaTheme="minorEastAsia"/>
+        </w:rPr>
+        <w:t>7 children tickets and 3 adult tickets were purchased.</w:t>
+      </w:r>
+    </w:p>
+    <w:p>
+      <w:pPr>
+        <w:pStyle w:val="ListParagraph"/>
+        <w:numPr>
+          <w:ilvl w:val="0"/>
+          <w:numId w:val="33"/>
+        </w:numPr>
+      </w:pPr>
+      <w:r>
+        <w:rPr>
+          <w:rFonts w:eastAsiaTheme="minorEastAsia"/>
+        </w:rPr>
+        <w:t>The following system of equations has the solution (4, 7).</w:t>
+      </w:r>
+      <w:r>
+        <w:rPr>
+          <w:rFonts w:eastAsiaTheme="minorEastAsia"/>
+        </w:rPr>
+        <w:br/>
+      </w:r>
+      <w:r>
+        <w:rPr>
+          <w:rFonts w:eastAsiaTheme="minorEastAsia"/>
+        </w:rPr>
+        <w:br/>
+      </w:r>
+      <m:oMathPara>
+        <m:oMath>
+          <m:r>
+            <w:rPr>
+              <w:rFonts w:ascii="Cambria Math" w:hAnsi="Cambria Math"/>
+            </w:rPr>
+            <m:t>2x+y=m</m:t>
+          </m:r>
+          <m:r>
+            <w:rPr>
+              <w:rFonts w:ascii="Cambria Math" w:hAnsi="Cambria Math"/>
+            </w:rPr>
+            <w:br/>
+          </m:r>
+        </m:oMath>
+        <m:oMath>
+          <m:r>
+            <w:rPr>
+              <w:rFonts w:ascii="Cambria Math" w:hAnsi="Cambria Math"/>
+            </w:rPr>
+            <m:t>3x-y=n</m:t>
+          </m:r>
+          <m:r>
+            <w:rPr>
+              <w:rFonts w:ascii="Cambria Math" w:hAnsi="Cambria Math"/>
+            </w:rPr>
+            <w:br/>
+          </m:r>
+        </m:oMath>
+      </m:oMathPara>
+      <w:r>
+        <w:t xml:space="preserve">What are the values of </w:t>
+      </w:r>
+      <m:oMath>
+        <m:r>
+          <w:rPr>
+            <w:rFonts w:ascii="Cambria Math" w:hAnsi="Cambria Math"/>
+          </w:rPr>
+          <m:t>m</m:t>
+        </m:r>
+      </m:oMath>
+      <w:r>
+        <w:rPr>
+          <w:rFonts w:eastAsiaTheme="minorEastAsia"/>
+        </w:rPr>
+        <w:t xml:space="preserve"> and </w:t>
+      </w:r>
+      <m:oMath>
+        <m:r>
+          <w:rPr>
+            <w:rFonts w:ascii="Cambria Math" w:eastAsiaTheme="minorEastAsia" w:hAnsi="Cambria Math"/>
+          </w:rPr>
+          <m:t>n</m:t>
+        </m:r>
+      </m:oMath>
+      <w:r>
+        <w:rPr>
+          <w:rFonts w:eastAsiaTheme="minorEastAsia"/>
+        </w:rPr>
+        <w:t>?</w:t>
+      </w:r>
+      <w:r>
+        <w:rPr>
+          <w:rFonts w:eastAsiaTheme="minorEastAsia"/>
+        </w:rPr>
+        <w:br/>
+      </w:r>
+      <w:r>
+        <w:rPr>
+          <w:rFonts w:eastAsiaTheme="minorEastAsia"/>
+        </w:rPr>
+        <w:br/>
+      </w:r>
+      <m:oMathPara>
+        <m:oMath>
+          <m:r>
+            <w:rPr>
+              <w:rFonts w:ascii="Cambria Math" w:hAnsi="Cambria Math"/>
+            </w:rPr>
+            <m:t>2</m:t>
+          </m:r>
+          <m:d>
+            <m:dPr>
+              <m:ctrlPr>
+                <w:rPr>
+                  <w:rFonts w:ascii="Cambria Math" w:hAnsi="Cambria Math"/>
+                  <w:i/>
+                </w:rPr>
+              </m:ctrlPr>
+            </m:dPr>
+            <m:e>
+              <m:r>
+                <w:rPr>
+                  <w:rFonts w:ascii="Cambria Math" w:hAnsi="Cambria Math"/>
+                </w:rPr>
+                <m:t>4</m:t>
+              </m:r>
+            </m:e>
+          </m:d>
+          <m:r>
+            <w:rPr>
+              <w:rFonts w:ascii="Cambria Math" w:hAnsi="Cambria Math"/>
+            </w:rPr>
+            <m:t>+7=m</m:t>
+          </m:r>
+          <m:r>
+            <w:rPr>
+              <w:rFonts w:ascii="Cambria Math" w:hAnsi="Cambria Math"/>
+            </w:rPr>
+            <w:br/>
+          </m:r>
+        </m:oMath>
+        <m:oMath>
+          <m:r>
+            <w:rPr>
+              <w:rFonts w:ascii="Cambria Math" w:hAnsi="Cambria Math"/>
+            </w:rPr>
+            <m:t>m=15</m:t>
+          </m:r>
+          <m:r>
+            <w:rPr>
+              <w:rFonts w:ascii="Cambria Math" w:hAnsi="Cambria Math"/>
+            </w:rPr>
+            <w:br/>
+          </m:r>
+        </m:oMath>
+        <m:oMath>
+          <m:r>
+            <w:rPr>
+              <w:rFonts w:ascii="Cambria Math" w:hAnsi="Cambria Math"/>
+            </w:rPr>
+            <m:t>3</m:t>
+          </m:r>
+          <m:d>
+            <m:dPr>
+              <m:ctrlPr>
+                <w:rPr>
+                  <w:rFonts w:ascii="Cambria Math" w:hAnsi="Cambria Math"/>
+                  <w:i/>
+                </w:rPr>
+              </m:ctrlPr>
+            </m:dPr>
+            <m:e>
+              <m:r>
+                <w:rPr>
+                  <w:rFonts w:ascii="Cambria Math" w:hAnsi="Cambria Math"/>
+                </w:rPr>
+                <m:t>4</m:t>
+              </m:r>
+            </m:e>
+          </m:d>
+          <m:r>
+            <w:rPr>
+              <w:rFonts w:ascii="Cambria Math" w:hAnsi="Cambria Math"/>
+            </w:rPr>
+            <m:t>-7=n</m:t>
+          </m:r>
+          <m:r>
+            <w:rPr>
+              <w:rFonts w:ascii="Cambria Math" w:hAnsi="Cambria Math"/>
+            </w:rPr>
+            <w:br/>
+          </m:r>
+        </m:oMath>
+        <m:oMath>
+          <m:r>
+            <w:rPr>
+              <w:rFonts w:ascii="Cambria Math" w:hAnsi="Cambria Math"/>
+            </w:rPr>
+            <m:t>n=12-7=5</m:t>
+          </m:r>
+          <m:r>
+            <w:rPr>
+              <w:rFonts w:eastAsiaTheme="minorEastAsia"/>
+            </w:rPr>
+            <w:br/>
+          </m:r>
+        </m:oMath>
+        <m:oMath>
+          <m:r>
+            <w:rPr>
+              <w:rFonts w:ascii="Cambria Math" w:hAnsi="Cambria Math"/>
+            </w:rPr>
+            <m:t>m=15, n=5</m:t>
+          </m:r>
+        </m:oMath>
+      </m:oMathPara>
+    </w:p>
     <w:p>
       <w:pPr>
         <w:rPr>
@@ -6888,7 +7970,7 @@
   <w:abstractNum w:abstractNumId="21" w15:restartNumberingAfterBreak="0">
     <w:nsid w:val="41CF6F6F"/>
     <w:multiLevelType w:val="hybridMultilevel"/>
-    <w:tmpl w:val="8A44E8E0"/>
+    <w:tmpl w:val="7220A426"/>
     <w:lvl w:ilvl="0" w:tplc="04090015">
       <w:start w:val="1"/>
       <w:numFmt w:val="upperLetter"/>
@@ -7150,6 +8232,92 @@
     </w:lvl>
   </w:abstractNum>
   <w:abstractNum w:abstractNumId="24" w15:restartNumberingAfterBreak="0">
+    <w:nsid w:val="50854A89"/>
+    <w:multiLevelType w:val="hybridMultilevel"/>
+    <w:tmpl w:val="5922EDFA"/>
+    <w:lvl w:ilvl="0" w:tplc="0409000F">
+      <w:start w:val="1"/>
+      <w:numFmt w:val="decimal"/>
+      <w:lvlText w:val="%1."/>
+      <w:lvlJc w:val="left"/>
+      <w:pPr>
+        <w:ind w:left="720" w:hanging="360"/>
+      </w:pPr>
+    </w:lvl>
+    <w:lvl w:ilvl="1" w:tplc="04090019" w:tentative="1">
+      <w:start w:val="1"/>
+      <w:numFmt w:val="lowerLetter"/>
+      <w:lvlText w:val="%2."/>
+      <w:lvlJc w:val="left"/>
+      <w:pPr>
+        <w:ind w:left="1440" w:hanging="360"/>
+      </w:pPr>
+    </w:lvl>
+    <w:lvl w:ilvl="2" w:tplc="0409001B" w:tentative="1">
+      <w:start w:val="1"/>
+      <w:numFmt w:val="lowerRoman"/>
+      <w:lvlText w:val="%3."/>
+      <w:lvlJc w:val="right"/>
+      <w:pPr>
+        <w:ind w:left="2160" w:hanging="180"/>
+      </w:pPr>
+    </w:lvl>
+    <w:lvl w:ilvl="3" w:tplc="0409000F" w:tentative="1">
+      <w:start w:val="1"/>
+      <w:numFmt w:val="decimal"/>
+      <w:lvlText w:val="%4."/>
+      <w:lvlJc w:val="left"/>
+      <w:pPr>
+        <w:ind w:left="2880" w:hanging="360"/>
+      </w:pPr>
+    </w:lvl>
+    <w:lvl w:ilvl="4" w:tplc="04090019" w:tentative="1">
+      <w:start w:val="1"/>
+      <w:numFmt w:val="lowerLetter"/>
+      <w:lvlText w:val="%5."/>
+      <w:lvlJc w:val="left"/>
+      <w:pPr>
+        <w:ind w:left="3600" w:hanging="360"/>
+      </w:pPr>
+    </w:lvl>
+    <w:lvl w:ilvl="5" w:tplc="0409001B" w:tentative="1">
+      <w:start w:val="1"/>
+      <w:numFmt w:val="lowerRoman"/>
+      <w:lvlText w:val="%6."/>
+      <w:lvlJc w:val="right"/>
+      <w:pPr>
+        <w:ind w:left="4320" w:hanging="180"/>
+      </w:pPr>
+    </w:lvl>
+    <w:lvl w:ilvl="6" w:tplc="0409000F" w:tentative="1">
+      <w:start w:val="1"/>
+      <w:numFmt w:val="decimal"/>
+      <w:lvlText w:val="%7."/>
+      <w:lvlJc w:val="left"/>
+      <w:pPr>
+        <w:ind w:left="5040" w:hanging="360"/>
+      </w:pPr>
+    </w:lvl>
+    <w:lvl w:ilvl="7" w:tplc="04090019" w:tentative="1">
+      <w:start w:val="1"/>
+      <w:numFmt w:val="lowerLetter"/>
+      <w:lvlText w:val="%8."/>
+      <w:lvlJc w:val="left"/>
+      <w:pPr>
+        <w:ind w:left="5760" w:hanging="360"/>
+      </w:pPr>
+    </w:lvl>
+    <w:lvl w:ilvl="8" w:tplc="0409001B" w:tentative="1">
+      <w:start w:val="1"/>
+      <w:numFmt w:val="lowerRoman"/>
+      <w:lvlText w:val="%9."/>
+      <w:lvlJc w:val="right"/>
+      <w:pPr>
+        <w:ind w:left="6480" w:hanging="180"/>
+      </w:pPr>
+    </w:lvl>
+  </w:abstractNum>
+  <w:abstractNum w:abstractNumId="25" w15:restartNumberingAfterBreak="0">
     <w:nsid w:val="535934BA"/>
     <w:multiLevelType w:val="hybridMultilevel"/>
     <w:tmpl w:val="494C742E"/>
@@ -7238,7 +8406,7 @@
       </w:pPr>
     </w:lvl>
   </w:abstractNum>
-  <w:abstractNum w:abstractNumId="25" w15:restartNumberingAfterBreak="0">
+  <w:abstractNum w:abstractNumId="26" w15:restartNumberingAfterBreak="0">
     <w:nsid w:val="54AA4BBE"/>
     <w:multiLevelType w:val="hybridMultilevel"/>
     <w:tmpl w:val="1D7A1E7A"/>
@@ -7324,7 +8492,7 @@
       </w:pPr>
     </w:lvl>
   </w:abstractNum>
-  <w:abstractNum w:abstractNumId="26" w15:restartNumberingAfterBreak="0">
+  <w:abstractNum w:abstractNumId="27" w15:restartNumberingAfterBreak="0">
     <w:nsid w:val="565B3B5F"/>
     <w:multiLevelType w:val="hybridMultilevel"/>
     <w:tmpl w:val="C25CF020"/>
@@ -7410,7 +8578,7 @@
       </w:pPr>
     </w:lvl>
   </w:abstractNum>
-  <w:abstractNum w:abstractNumId="27" w15:restartNumberingAfterBreak="0">
+  <w:abstractNum w:abstractNumId="28" w15:restartNumberingAfterBreak="0">
     <w:nsid w:val="582B237B"/>
     <w:multiLevelType w:val="hybridMultilevel"/>
     <w:tmpl w:val="F7B2F010"/>
@@ -7499,7 +8667,7 @@
       </w:pPr>
     </w:lvl>
   </w:abstractNum>
-  <w:abstractNum w:abstractNumId="28" w15:restartNumberingAfterBreak="0">
+  <w:abstractNum w:abstractNumId="29" w15:restartNumberingAfterBreak="0">
     <w:nsid w:val="5C1028A5"/>
     <w:multiLevelType w:val="hybridMultilevel"/>
     <w:tmpl w:val="01F67B0E"/>
@@ -7588,7 +8756,7 @@
       </w:pPr>
     </w:lvl>
   </w:abstractNum>
-  <w:abstractNum w:abstractNumId="29" w15:restartNumberingAfterBreak="0">
+  <w:abstractNum w:abstractNumId="30" w15:restartNumberingAfterBreak="0">
     <w:nsid w:val="6EEA64AD"/>
     <w:multiLevelType w:val="hybridMultilevel"/>
     <w:tmpl w:val="0E18012C"/>
@@ -7677,7 +8845,7 @@
       </w:pPr>
     </w:lvl>
   </w:abstractNum>
-  <w:abstractNum w:abstractNumId="30" w15:restartNumberingAfterBreak="0">
+  <w:abstractNum w:abstractNumId="31" w15:restartNumberingAfterBreak="0">
     <w:nsid w:val="78093FCD"/>
     <w:multiLevelType w:val="hybridMultilevel"/>
     <w:tmpl w:val="C25E207C"/>
@@ -7763,7 +8931,7 @@
       </w:pPr>
     </w:lvl>
   </w:abstractNum>
-  <w:abstractNum w:abstractNumId="31" w15:restartNumberingAfterBreak="0">
+  <w:abstractNum w:abstractNumId="32" w15:restartNumberingAfterBreak="0">
     <w:nsid w:val="7DAD1F72"/>
     <w:multiLevelType w:val="hybridMultilevel"/>
     <w:tmpl w:val="B4D6052A"/>
@@ -7853,13 +9021,13 @@
     </w:lvl>
   </w:abstractNum>
   <w:num w:numId="1" w16cid:durableId="332102753">
-    <w:abstractNumId w:val="27"/>
+    <w:abstractNumId w:val="28"/>
   </w:num>
   <w:num w:numId="2" w16cid:durableId="1379428125">
     <w:abstractNumId w:val="4"/>
   </w:num>
   <w:num w:numId="3" w16cid:durableId="982393518">
-    <w:abstractNumId w:val="24"/>
+    <w:abstractNumId w:val="25"/>
   </w:num>
   <w:num w:numId="4" w16cid:durableId="1752892429">
     <w:abstractNumId w:val="0"/>
@@ -7880,7 +9048,7 @@
     <w:abstractNumId w:val="9"/>
   </w:num>
   <w:num w:numId="10" w16cid:durableId="2096779101">
-    <w:abstractNumId w:val="26"/>
+    <w:abstractNumId w:val="27"/>
   </w:num>
   <w:num w:numId="11" w16cid:durableId="1167135762">
     <w:abstractNumId w:val="7"/>
@@ -7916,10 +9084,10 @@
     <w:abstractNumId w:val="19"/>
   </w:num>
   <w:num w:numId="22" w16cid:durableId="1001469413">
-    <w:abstractNumId w:val="31"/>
+    <w:abstractNumId w:val="32"/>
   </w:num>
   <w:num w:numId="23" w16cid:durableId="1433471599">
-    <w:abstractNumId w:val="29"/>
+    <w:abstractNumId w:val="30"/>
   </w:num>
   <w:num w:numId="24" w16cid:durableId="1826042255">
     <w:abstractNumId w:val="23"/>
@@ -7931,13 +9099,13 @@
     <w:abstractNumId w:val="17"/>
   </w:num>
   <w:num w:numId="27" w16cid:durableId="2139881585">
-    <w:abstractNumId w:val="28"/>
+    <w:abstractNumId w:val="29"/>
   </w:num>
   <w:num w:numId="28" w16cid:durableId="1738670149">
     <w:abstractNumId w:val="1"/>
   </w:num>
   <w:num w:numId="29" w16cid:durableId="2065449319">
-    <w:abstractNumId w:val="25"/>
+    <w:abstractNumId w:val="26"/>
   </w:num>
   <w:num w:numId="30" w16cid:durableId="1961446666">
     <w:abstractNumId w:val="15"/>
@@ -7946,7 +9114,10 @@
     <w:abstractNumId w:val="21"/>
   </w:num>
   <w:num w:numId="32" w16cid:durableId="1240211800">
-    <w:abstractNumId w:val="30"/>
+    <w:abstractNumId w:val="31"/>
+  </w:num>
+  <w:num w:numId="33" w16cid:durableId="1706635308">
+    <w:abstractNumId w:val="24"/>
   </w:num>
   <w:numIdMacAtCleanup w:val="14"/>
 </w:numbering>
@@ -9040,9 +10211,12 @@
   </w:compat>
   <w:rsids>
     <w:rsidRoot w:val="00C41CC6"/>
+    <w:rsid w:val="0065592A"/>
     <w:rsid w:val="008E47FC"/>
+    <w:rsid w:val="00B84DB0"/>
     <w:rsid w:val="00C41CC6"/>
     <w:rsid w:val="00E540AA"/>
+    <w:rsid w:val="00EB5F70"/>
   </w:rsids>
   <m:mathPr>
     <m:mathFont m:val="Cambria Math"/>

</xml_diff>

<commit_message>
Algebra 2 - Chapter 6: Systems of Equations - 6.2 The Elimination Method for Three Equations With Three Unknowns
</commit_message>
<xml_diff>
--- a/Algebra-2/ch06/Algebra 2 - Chapter 6.docx
+++ b/Algebra-2/ch06/Algebra 2 - Chapter 6.docx
@@ -4989,6 +4989,9 @@
             <m:t>x+y=12</m:t>
           </m:r>
           <m:r>
+            <m:rPr>
+              <m:sty m:val="p"/>
+            </m:rPr>
             <w:rPr>
               <w:rFonts w:eastAsiaTheme="minorEastAsia"/>
             </w:rPr>
@@ -5003,6 +5006,9 @@
             <m:t>x-y=8</m:t>
           </m:r>
           <m:r>
+            <m:rPr>
+              <m:sty m:val="p"/>
+            </m:rPr>
             <w:br/>
           </m:r>
         </m:oMath>
@@ -5169,6 +5175,9 @@
             <m:t>3x+5y=-2</m:t>
           </m:r>
           <m:r>
+            <m:rPr>
+              <m:sty m:val="p"/>
+            </m:rPr>
             <w:rPr>
               <w:rFonts w:ascii="Cambria Math" w:hAnsi="Cambria Math"/>
             </w:rPr>
@@ -5183,6 +5192,9 @@
             <m:t>4x+3y=-10</m:t>
           </m:r>
           <m:r>
+            <m:rPr>
+              <m:sty m:val="p"/>
+            </m:rPr>
             <w:rPr>
               <w:rFonts w:eastAsiaTheme="minorEastAsia"/>
             </w:rPr>
@@ -5239,6 +5251,9 @@
             </m:e>
           </m:d>
           <m:r>
+            <m:rPr>
+              <m:sty m:val="p"/>
+            </m:rPr>
             <w:rPr>
               <w:rFonts w:ascii="Cambria Math" w:hAnsi="Cambria Math"/>
             </w:rPr>
@@ -5295,6 +5310,9 @@
             </m:e>
           </m:d>
           <m:r>
+            <m:rPr>
+              <m:sty m:val="p"/>
+            </m:rPr>
             <w:rPr>
               <w:rFonts w:eastAsiaTheme="minorEastAsia"/>
             </w:rPr>
@@ -5309,6 +5327,9 @@
             <m:t>12x+20y=-8</m:t>
           </m:r>
           <m:r>
+            <m:rPr>
+              <m:sty m:val="p"/>
+            </m:rPr>
             <w:rPr>
               <w:rFonts w:ascii="Cambria Math" w:hAnsi="Cambria Math"/>
             </w:rPr>
@@ -5320,43 +5341,46 @@
             <w:rPr>
               <w:rFonts w:ascii="Cambria Math" w:hAnsi="Cambria Math"/>
             </w:rPr>
-            <m:t>-12x</m:t>
-          </m:r>
-          <m:r>
+            <m:t>-12x-9y=30</m:t>
+          </m:r>
+          <m:r>
+            <m:rPr>
+              <m:sty m:val="p"/>
+            </m:rPr>
             <w:rPr>
               <w:rFonts w:ascii="Cambria Math" w:hAnsi="Cambria Math"/>
             </w:rPr>
-            <m:t>-9y=30</m:t>
-          </m:r>
+            <w:br/>
+          </m:r>
+        </m:oMath>
+        <m:oMath>
           <m:r>
             <w:rPr>
               <w:rFonts w:ascii="Cambria Math" w:hAnsi="Cambria Math"/>
             </w:rPr>
-            <w:br/>
-          </m:r>
-        </m:oMath>
-        <m:oMath>
-          <m:r>
+            <m:t>11y=22</m:t>
+          </m:r>
+          <m:r>
+            <m:rPr>
+              <m:sty m:val="p"/>
+            </m:rPr>
             <w:rPr>
               <w:rFonts w:ascii="Cambria Math" w:hAnsi="Cambria Math"/>
             </w:rPr>
-            <m:t>11y=22</m:t>
-          </m:r>
+            <w:br/>
+          </m:r>
+        </m:oMath>
+        <m:oMath>
           <m:r>
             <w:rPr>
               <w:rFonts w:ascii="Cambria Math" w:hAnsi="Cambria Math"/>
             </w:rPr>
-            <w:br/>
-          </m:r>
-        </m:oMath>
-        <m:oMath>
-          <m:r>
-            <w:rPr>
-              <w:rFonts w:ascii="Cambria Math" w:hAnsi="Cambria Math"/>
-            </w:rPr>
             <m:t>y=2</m:t>
           </m:r>
           <m:r>
+            <m:rPr>
+              <m:sty m:val="p"/>
+            </m:rPr>
             <w:rPr>
               <w:rFonts w:ascii="Cambria Math" w:hAnsi="Cambria Math"/>
             </w:rPr>
@@ -5395,6 +5419,9 @@
             <m:t>=-2</m:t>
           </m:r>
           <m:r>
+            <m:rPr>
+              <m:sty m:val="p"/>
+            </m:rPr>
             <w:rPr>
               <w:rFonts w:ascii="Cambria Math" w:hAnsi="Cambria Math"/>
             </w:rPr>
@@ -5409,6 +5436,9 @@
             <m:t>3x+10=-2</m:t>
           </m:r>
           <m:r>
+            <m:rPr>
+              <m:sty m:val="p"/>
+            </m:rPr>
             <w:rPr>
               <w:rFonts w:ascii="Cambria Math" w:hAnsi="Cambria Math"/>
             </w:rPr>
@@ -5423,6 +5453,9 @@
             <m:t>-10=-10</m:t>
           </m:r>
           <m:r>
+            <m:rPr>
+              <m:sty m:val="p"/>
+            </m:rPr>
             <w:rPr>
               <w:rFonts w:ascii="Cambria Math" w:hAnsi="Cambria Math"/>
             </w:rPr>
@@ -5437,6 +5470,9 @@
             <m:t>3x=-12</m:t>
           </m:r>
           <m:r>
+            <m:rPr>
+              <m:sty m:val="p"/>
+            </m:rPr>
             <w:rPr>
               <w:rFonts w:ascii="Cambria Math" w:hAnsi="Cambria Math"/>
             </w:rPr>
@@ -5451,6 +5487,9 @@
             <m:t>x=-4</m:t>
           </m:r>
           <m:r>
+            <m:rPr>
+              <m:sty m:val="p"/>
+            </m:rPr>
             <w:rPr>
               <w:rFonts w:eastAsiaTheme="minorEastAsia"/>
             </w:rPr>
@@ -5541,6 +5580,9 @@
             <m:t>x+y=10</m:t>
           </m:r>
           <m:r>
+            <m:rPr>
+              <m:sty m:val="p"/>
+            </m:rPr>
             <w:rPr>
               <w:rFonts w:ascii="Cambria Math" w:hAnsi="Cambria Math"/>
             </w:rPr>
@@ -5555,6 +5597,9 @@
             <m:t>7x+12y=85</m:t>
           </m:r>
           <m:r>
+            <m:rPr>
+              <m:sty m:val="p"/>
+            </m:rPr>
             <w:rPr>
               <w:rFonts w:ascii="Cambria Math" w:hAnsi="Cambria Math"/>
             </w:rPr>
@@ -5569,6 +5614,9 @@
             <m:t>x+y=10</m:t>
           </m:r>
           <m:r>
+            <m:rPr>
+              <m:sty m:val="p"/>
+            </m:rPr>
             <w:rPr>
               <w:rFonts w:ascii="Cambria Math" w:hAnsi="Cambria Math"/>
             </w:rPr>
@@ -5583,6 +5631,9 @@
             <m:t>-x=-x</m:t>
           </m:r>
           <m:r>
+            <m:rPr>
+              <m:sty m:val="p"/>
+            </m:rPr>
             <w:rPr>
               <w:rFonts w:eastAsiaTheme="minorEastAsia"/>
             </w:rPr>
@@ -5597,6 +5648,9 @@
             <m:t>y=10-x</m:t>
           </m:r>
           <m:r>
+            <m:rPr>
+              <m:sty m:val="p"/>
+            </m:rPr>
             <w:rPr>
               <w:rFonts w:ascii="Cambria Math" w:hAnsi="Cambria Math"/>
             </w:rPr>
@@ -5635,6 +5689,9 @@
             <m:t>=85</m:t>
           </m:r>
           <m:r>
+            <m:rPr>
+              <m:sty m:val="p"/>
+            </m:rPr>
             <w:rPr>
               <w:rFonts w:ascii="Cambria Math" w:hAnsi="Cambria Math"/>
             </w:rPr>
@@ -5649,6 +5706,9 @@
             <m:t>7x+120-12x=85</m:t>
           </m:r>
           <m:r>
+            <m:rPr>
+              <m:sty m:val="p"/>
+            </m:rPr>
             <w:rPr>
               <w:rFonts w:ascii="Cambria Math" w:hAnsi="Cambria Math"/>
             </w:rPr>
@@ -5663,6 +5723,9 @@
             <m:t>-5x+120=85</m:t>
           </m:r>
           <m:r>
+            <m:rPr>
+              <m:sty m:val="p"/>
+            </m:rPr>
             <w:rPr>
               <w:rFonts w:ascii="Cambria Math" w:hAnsi="Cambria Math"/>
             </w:rPr>
@@ -5677,6 +5740,9 @@
             <m:t>+5x=+5x</m:t>
           </m:r>
           <m:r>
+            <m:rPr>
+              <m:sty m:val="p"/>
+            </m:rPr>
             <w:rPr>
               <w:rFonts w:ascii="Cambria Math" w:hAnsi="Cambria Math"/>
             </w:rPr>
@@ -5691,6 +5757,9 @@
             <m:t>120=5x+85</m:t>
           </m:r>
           <m:r>
+            <m:rPr>
+              <m:sty m:val="p"/>
+            </m:rPr>
             <w:rPr>
               <w:rFonts w:ascii="Cambria Math" w:hAnsi="Cambria Math"/>
             </w:rPr>
@@ -5705,6 +5774,9 @@
             <m:t>-85=-85</m:t>
           </m:r>
           <m:r>
+            <m:rPr>
+              <m:sty m:val="p"/>
+            </m:rPr>
             <w:rPr>
               <w:rFonts w:ascii="Cambria Math" w:hAnsi="Cambria Math"/>
             </w:rPr>
@@ -5719,6 +5791,9 @@
             <m:t>35=5x</m:t>
           </m:r>
           <m:r>
+            <m:rPr>
+              <m:sty m:val="p"/>
+            </m:rPr>
             <w:rPr>
               <w:rFonts w:ascii="Cambria Math" w:hAnsi="Cambria Math"/>
             </w:rPr>
@@ -5733,6 +5808,9 @@
             <m:t>x=7</m:t>
           </m:r>
           <m:r>
+            <m:rPr>
+              <m:sty m:val="p"/>
+            </m:rPr>
             <w:rPr>
               <w:rFonts w:ascii="Cambria Math" w:hAnsi="Cambria Math"/>
             </w:rPr>
@@ -5747,6 +5825,9 @@
             <m:t>7+y=10</m:t>
           </m:r>
           <m:r>
+            <m:rPr>
+              <m:sty m:val="p"/>
+            </m:rPr>
             <w:rPr>
               <w:rFonts w:ascii="Cambria Math" w:hAnsi="Cambria Math"/>
             </w:rPr>
@@ -5761,6 +5842,9 @@
             <m:t>y=3</m:t>
           </m:r>
           <m:r>
+            <m:rPr>
+              <m:sty m:val="p"/>
+            </m:rPr>
             <w:rPr>
               <w:rFonts w:eastAsiaTheme="minorEastAsia"/>
             </w:rPr>
@@ -5810,6 +5894,9 @@
             <m:t>2x+y=m</m:t>
           </m:r>
           <m:r>
+            <m:rPr>
+              <m:sty m:val="p"/>
+            </m:rPr>
             <w:rPr>
               <w:rFonts w:ascii="Cambria Math" w:hAnsi="Cambria Math"/>
             </w:rPr>
@@ -5824,6 +5911,9 @@
             <m:t>3x-y=n</m:t>
           </m:r>
           <m:r>
+            <m:rPr>
+              <m:sty m:val="p"/>
+            </m:rPr>
             <w:rPr>
               <w:rFonts w:ascii="Cambria Math" w:hAnsi="Cambria Math"/>
             </w:rPr>
@@ -5907,6 +5997,9 @@
             <m:t>+7=m</m:t>
           </m:r>
           <m:r>
+            <m:rPr>
+              <m:sty m:val="p"/>
+            </m:rPr>
             <w:rPr>
               <w:rFonts w:ascii="Cambria Math" w:hAnsi="Cambria Math"/>
             </w:rPr>
@@ -5921,6 +6014,9 @@
             <m:t>m=15</m:t>
           </m:r>
           <m:r>
+            <m:rPr>
+              <m:sty m:val="p"/>
+            </m:rPr>
             <w:rPr>
               <w:rFonts w:ascii="Cambria Math" w:hAnsi="Cambria Math"/>
             </w:rPr>
@@ -5959,6 +6055,9 @@
             <m:t>-7=n</m:t>
           </m:r>
           <m:r>
+            <m:rPr>
+              <m:sty m:val="p"/>
+            </m:rPr>
             <w:rPr>
               <w:rFonts w:ascii="Cambria Math" w:hAnsi="Cambria Math"/>
             </w:rPr>
@@ -5973,6 +6072,9 @@
             <m:t>n=12-7=5</m:t>
           </m:r>
           <m:r>
+            <m:rPr>
+              <m:sty m:val="p"/>
+            </m:rPr>
             <w:rPr>
               <w:rFonts w:eastAsiaTheme="minorEastAsia"/>
             </w:rPr>
@@ -5991,41 +6093,2360 @@
     </w:p>
     <w:p>
       <w:pPr>
-        <w:rPr>
-          <w:rFonts w:eastAsiaTheme="minorEastAsia"/>
-        </w:rPr>
-      </w:pPr>
-    </w:p>
-    <w:p>
-      <w:pPr>
-        <w:rPr>
-          <w:rFonts w:eastAsiaTheme="minorEastAsia"/>
-        </w:rPr>
-      </w:pPr>
-    </w:p>
-    <w:p>
-      <w:pPr>
-        <w:rPr>
-          <w:rFonts w:eastAsiaTheme="minorEastAsia"/>
-        </w:rPr>
-      </w:pPr>
-    </w:p>
-    <w:p>
-      <w:pPr>
-        <w:rPr>
-          <w:rFonts w:eastAsiaTheme="minorEastAsia"/>
-        </w:rPr>
-      </w:pPr>
-    </w:p>
-    <w:p>
-      <w:pPr>
-        <w:rPr>
-          <w:rFonts w:eastAsiaTheme="minorEastAsia"/>
-        </w:rPr>
-      </w:pPr>
+        <w:pStyle w:val="Heading2"/>
+        <w:rPr>
+          <w:rFonts w:eastAsiaTheme="minorEastAsia"/>
+        </w:rPr>
+      </w:pPr>
+      <w:r>
+        <w:rPr>
+          <w:rFonts w:eastAsiaTheme="minorEastAsia"/>
+        </w:rPr>
+        <w:br w:type="column"/>
+      </w:r>
+      <w:r>
+        <w:rPr>
+          <w:rFonts w:eastAsiaTheme="minorEastAsia"/>
+        </w:rPr>
+        <w:lastRenderedPageBreak/>
+        <w:t>6.2 The Elimination Method for Three Equations With Three Unknowns</w:t>
+      </w:r>
+    </w:p>
+    <w:p>
+      <w:pPr>
+        <w:rPr>
+          <w:rFonts w:eastAsiaTheme="minorEastAsia"/>
+          <w:b/>
+          <w:bCs/>
+        </w:rPr>
+      </w:pPr>
+      <w:r>
+        <w:rPr>
+          <w:rFonts w:eastAsiaTheme="minorEastAsia"/>
+          <w:b/>
+          <w:bCs/>
+        </w:rPr>
+        <w:t>Key Ideas</w:t>
+      </w:r>
+    </w:p>
+    <w:p>
+      <w:pPr>
+        <w:rPr>
+          <w:rFonts w:eastAsiaTheme="minorEastAsia"/>
+        </w:rPr>
+      </w:pPr>
+      <w:r>
+        <w:rPr>
+          <w:rFonts w:eastAsiaTheme="minorEastAsia"/>
+        </w:rPr>
+        <w:t>With three equations and three unknowns, the solution can be an ordered triple (x, y, z). The process of solving a system of equations with three unknowns requires three different elimination steps.</w:t>
+      </w:r>
+    </w:p>
+    <w:p>
+      <w:pPr>
+        <w:rPr>
+          <w:rFonts w:eastAsiaTheme="minorEastAsia"/>
+        </w:rPr>
+      </w:pPr>
+      <w:r>
+        <w:rPr>
+          <w:rFonts w:eastAsiaTheme="minorEastAsia"/>
+        </w:rPr>
+        <w:t>A system of three equations with three unknowns looks like this.</w:t>
+      </w:r>
+    </w:p>
+    <w:p>
+      <w:pPr>
+        <w:rPr>
+          <w:rFonts w:eastAsiaTheme="minorEastAsia"/>
+        </w:rPr>
+      </w:pPr>
+      <m:oMathPara>
+        <m:oMath>
+          <m:r>
+            <w:rPr>
+              <w:rFonts w:ascii="Cambria Math" w:eastAsiaTheme="minorEastAsia" w:hAnsi="Cambria Math"/>
+            </w:rPr>
+            <m:t>-3x-7y-2z=-31</m:t>
+          </m:r>
+          <m:r>
+            <w:rPr>
+              <w:rFonts w:ascii="Cambria Math" w:eastAsiaTheme="minorEastAsia" w:hAnsi="Cambria Math"/>
+            </w:rPr>
+            <w:br/>
+          </m:r>
+        </m:oMath>
+        <m:oMath>
+          <m:r>
+            <w:rPr>
+              <w:rFonts w:ascii="Cambria Math" w:eastAsiaTheme="minorEastAsia" w:hAnsi="Cambria Math"/>
+            </w:rPr>
+            <m:t>5x+4y+2z=35</m:t>
+          </m:r>
+          <m:r>
+            <w:rPr>
+              <w:rFonts w:ascii="Cambria Math" w:eastAsiaTheme="minorEastAsia" w:hAnsi="Cambria Math"/>
+            </w:rPr>
+            <w:br/>
+          </m:r>
+        </m:oMath>
+        <m:oMath>
+          <m:r>
+            <w:rPr>
+              <w:rFonts w:ascii="Cambria Math" w:eastAsiaTheme="minorEastAsia" w:hAnsi="Cambria Math"/>
+            </w:rPr>
+            <m:t>-x+y-z=</m:t>
+          </m:r>
+          <m:r>
+            <w:rPr>
+              <w:rFonts w:ascii="Cambria Math" w:eastAsiaTheme="minorEastAsia" w:hAnsi="Cambria Math"/>
+            </w:rPr>
+            <m:t>-</m:t>
+          </m:r>
+          <m:r>
+            <w:rPr>
+              <w:rFonts w:ascii="Cambria Math" w:eastAsiaTheme="minorEastAsia" w:hAnsi="Cambria Math"/>
+            </w:rPr>
+            <m:t>4</m:t>
+          </m:r>
+        </m:oMath>
+      </m:oMathPara>
+    </w:p>
+    <w:p>
+      <w:pPr>
+        <w:rPr>
+          <w:rFonts w:eastAsiaTheme="minorEastAsia"/>
+          <w:b/>
+          <w:bCs/>
+        </w:rPr>
+      </w:pPr>
+      <w:r>
+        <w:rPr>
+          <w:rFonts w:eastAsiaTheme="minorEastAsia"/>
+          <w:b/>
+          <w:bCs/>
+        </w:rPr>
+        <w:t>Step 1:</w:t>
+      </w:r>
+    </w:p>
+    <w:p>
+      <w:pPr>
+        <w:rPr>
+          <w:rFonts w:eastAsiaTheme="minorEastAsia"/>
+        </w:rPr>
+      </w:pPr>
+      <w:r>
+        <w:rPr>
+          <w:rFonts w:eastAsiaTheme="minorEastAsia"/>
+        </w:rPr>
+        <w:t>Decide which variable to eliminate first.</w:t>
+      </w:r>
+    </w:p>
+    <w:p>
+      <w:pPr>
+        <w:rPr>
+          <w:rFonts w:eastAsiaTheme="minorEastAsia"/>
+        </w:rPr>
+      </w:pPr>
+      <w:r>
+        <w:rPr>
+          <w:rFonts w:eastAsiaTheme="minorEastAsia"/>
+        </w:rPr>
+        <w:t>The first step in solving a system of three equations with three unknowns is to examine the coefficients of each of the variables to see if the variables for any coefficient are matching numbers or have numbers that are multiples of the other coefficients. Any variable can be eliminated. However, it is easier to eliminate a variable when the coefficients contain multiples of other coefficients.</w:t>
+      </w:r>
+    </w:p>
+    <w:p>
+      <w:pPr>
+        <w:rPr>
+          <w:rFonts w:eastAsiaTheme="minorEastAsia"/>
+        </w:rPr>
+      </w:pPr>
+      <w:r>
+        <w:rPr>
+          <w:rFonts w:eastAsiaTheme="minorEastAsia"/>
+        </w:rPr>
+        <w:t xml:space="preserve">In this example, the </w:t>
+      </w:r>
+      <m:oMath>
+        <m:r>
+          <w:rPr>
+            <w:rFonts w:ascii="Cambria Math" w:eastAsiaTheme="minorEastAsia" w:hAnsi="Cambria Math"/>
+          </w:rPr>
+          <m:t>z</m:t>
+        </m:r>
+      </m:oMath>
+      <w:r>
+        <w:rPr>
+          <w:rFonts w:eastAsiaTheme="minorEastAsia"/>
+        </w:rPr>
+        <w:t xml:space="preserve">-variables have the coefficients -2, +2, and -1. The </w:t>
+      </w:r>
+      <m:oMath>
+        <m:r>
+          <w:rPr>
+            <w:rFonts w:ascii="Cambria Math" w:eastAsiaTheme="minorEastAsia" w:hAnsi="Cambria Math"/>
+          </w:rPr>
+          <m:t>z</m:t>
+        </m:r>
+      </m:oMath>
+      <w:r>
+        <w:rPr>
+          <w:rFonts w:eastAsiaTheme="minorEastAsia"/>
+        </w:rPr>
+        <w:t xml:space="preserve"> will be the variable we try to eliminate.</w:t>
+      </w:r>
+    </w:p>
+    <w:p>
+      <w:pPr>
+        <w:rPr>
+          <w:rFonts w:eastAsiaTheme="minorEastAsia"/>
+          <w:b/>
+          <w:bCs/>
+        </w:rPr>
+      </w:pPr>
+      <w:r>
+        <w:rPr>
+          <w:rFonts w:eastAsiaTheme="minorEastAsia"/>
+          <w:b/>
+          <w:bCs/>
+        </w:rPr>
+        <w:t>Step 2:</w:t>
+      </w:r>
+    </w:p>
+    <w:p>
+      <w:pPr>
+        <w:rPr>
+          <w:rFonts w:eastAsiaTheme="minorEastAsia"/>
+        </w:rPr>
+      </w:pPr>
+      <w:r>
+        <w:rPr>
+          <w:rFonts w:eastAsiaTheme="minorEastAsia"/>
+        </w:rPr>
+        <w:t>Combine the first and second equation to eliminate a variable.</w:t>
+      </w:r>
+    </w:p>
+    <w:p>
+      <w:pPr>
+        <w:rPr>
+          <w:rFonts w:eastAsiaTheme="minorEastAsia"/>
+        </w:rPr>
+      </w:pPr>
+      <w:r>
+        <w:rPr>
+          <w:rFonts w:eastAsiaTheme="minorEastAsia"/>
+        </w:rPr>
+        <w:t xml:space="preserve">Since -2 is the opposite of +2, this is like Case 1 from the previous section. The </w:t>
+      </w:r>
+      <m:oMath>
+        <m:r>
+          <w:rPr>
+            <w:rFonts w:ascii="Cambria Math" w:eastAsiaTheme="minorEastAsia" w:hAnsi="Cambria Math"/>
+          </w:rPr>
+          <m:t>z</m:t>
+        </m:r>
+      </m:oMath>
+      <w:r>
+        <w:rPr>
+          <w:rFonts w:eastAsiaTheme="minorEastAsia"/>
+        </w:rPr>
+        <w:t xml:space="preserve"> can be eliminated by adding the two equations together. This step could require multiplying both sides of one or both equations by a constant before combining them.</w:t>
+      </w:r>
+    </w:p>
+    <w:p>
+      <w:pPr>
+        <w:rPr>
+          <w:rFonts w:eastAsiaTheme="minorEastAsia"/>
+        </w:rPr>
+      </w:pPr>
+      <m:oMathPara>
+        <m:oMath>
+          <m:r>
+            <w:rPr>
+              <w:rFonts w:ascii="Cambria Math" w:eastAsiaTheme="minorEastAsia" w:hAnsi="Cambria Math"/>
+            </w:rPr>
+            <m:t>-3x-7y-2z=-31</m:t>
+          </m:r>
+          <m:r>
+            <w:rPr>
+              <w:rFonts w:ascii="Cambria Math" w:eastAsiaTheme="minorEastAsia" w:hAnsi="Cambria Math"/>
+            </w:rPr>
+            <w:br/>
+          </m:r>
+        </m:oMath>
+        <m:oMath>
+          <m:r>
+            <w:rPr>
+              <w:rFonts w:ascii="Cambria Math" w:eastAsiaTheme="minorEastAsia" w:hAnsi="Cambria Math"/>
+            </w:rPr>
+            <m:t xml:space="preserve">+   </m:t>
+          </m:r>
+          <m:r>
+            <w:rPr>
+              <w:rFonts w:ascii="Cambria Math" w:eastAsiaTheme="minorEastAsia" w:hAnsi="Cambria Math"/>
+            </w:rPr>
+            <m:t>5x+4y+2z=35</m:t>
+          </m:r>
+          <m:r>
+            <w:rPr>
+              <w:rFonts w:ascii="Cambria Math" w:eastAsiaTheme="minorEastAsia" w:hAnsi="Cambria Math"/>
+            </w:rPr>
+            <w:br/>
+          </m:r>
+        </m:oMath>
+        <m:oMath>
+          <m:r>
+            <w:rPr>
+              <w:rFonts w:ascii="Cambria Math" w:eastAsiaTheme="minorEastAsia" w:hAnsi="Cambria Math"/>
+            </w:rPr>
+            <m:t>2x-3y=4</m:t>
+          </m:r>
+          <m:r>
+            <w:rPr>
+              <w:rFonts w:ascii="Cambria Math" w:eastAsiaTheme="minorEastAsia" w:hAnsi="Cambria Math"/>
+            </w:rPr>
+            <w:br/>
+          </m:r>
+        </m:oMath>
+      </m:oMathPara>
+      <w:r>
+        <w:rPr>
+          <w:rFonts w:eastAsiaTheme="minorEastAsia"/>
+        </w:rPr>
+        <w:t xml:space="preserve">This equation </w:t>
+      </w:r>
+      <m:oMath>
+        <m:r>
+          <w:rPr>
+            <w:rFonts w:ascii="Cambria Math" w:eastAsiaTheme="minorEastAsia" w:hAnsi="Cambria Math"/>
+          </w:rPr>
+          <m:t>2x-3y=4</m:t>
+        </m:r>
+      </m:oMath>
+      <w:r>
+        <w:rPr>
+          <w:rFonts w:eastAsiaTheme="minorEastAsia"/>
+        </w:rPr>
+        <w:t xml:space="preserve"> will be used in Step 4.</w:t>
+      </w:r>
+    </w:p>
+    <w:p>
+      <w:pPr>
+        <w:rPr>
+          <w:rFonts w:eastAsiaTheme="minorEastAsia"/>
+          <w:b/>
+          <w:bCs/>
+        </w:rPr>
+      </w:pPr>
+      <w:r>
+        <w:rPr>
+          <w:rFonts w:eastAsiaTheme="minorEastAsia"/>
+          <w:b/>
+          <w:bCs/>
+        </w:rPr>
+        <w:br w:type="column"/>
+      </w:r>
+      <w:r>
+        <w:rPr>
+          <w:rFonts w:eastAsiaTheme="minorEastAsia"/>
+          <w:b/>
+          <w:bCs/>
+        </w:rPr>
+        <w:t>Step 3:</w:t>
+      </w:r>
+    </w:p>
+    <w:p>
+      <w:pPr>
+        <w:rPr>
+          <w:rFonts w:eastAsiaTheme="minorEastAsia"/>
+        </w:rPr>
+      </w:pPr>
+      <w:r>
+        <w:rPr>
+          <w:rFonts w:eastAsiaTheme="minorEastAsia"/>
+        </w:rPr>
+        <w:t>Combine the second</w:t>
+      </w:r>
+      <w:r>
+        <w:rPr>
+          <w:rFonts w:eastAsiaTheme="minorEastAsia"/>
+        </w:rPr>
+        <w:t xml:space="preserve"> and third equation (or the first and third if it is easier) to eliminate a variable.</w:t>
+      </w:r>
+    </w:p>
+    <w:p>
+      <w:pPr>
+        <w:rPr>
+          <w:rFonts w:eastAsiaTheme="minorEastAsia"/>
+        </w:rPr>
+      </w:pPr>
+      <w:r>
+        <w:rPr>
+          <w:rFonts w:eastAsiaTheme="minorEastAsia"/>
+        </w:rPr>
+        <w:t xml:space="preserve">Since the </w:t>
+      </w:r>
+      <m:oMath>
+        <m:r>
+          <w:rPr>
+            <w:rFonts w:ascii="Cambria Math" w:eastAsiaTheme="minorEastAsia" w:hAnsi="Cambria Math"/>
+          </w:rPr>
+          <m:t>+2z+ -z</m:t>
+        </m:r>
+      </m:oMath>
+      <w:r>
+        <w:rPr>
+          <w:rFonts w:eastAsiaTheme="minorEastAsia"/>
+        </w:rPr>
+        <w:t xml:space="preserve"> will not eliminate </w:t>
+      </w:r>
+      <m:oMath>
+        <m:r>
+          <w:rPr>
+            <w:rFonts w:ascii="Cambria Math" w:eastAsiaTheme="minorEastAsia" w:hAnsi="Cambria Math"/>
+          </w:rPr>
+          <m:t>z</m:t>
+        </m:r>
+      </m:oMath>
+      <w:r>
+        <w:rPr>
+          <w:rFonts w:eastAsiaTheme="minorEastAsia"/>
+        </w:rPr>
+        <w:t xml:space="preserve">, both sides of the second equation must first be multiplied by +2 so the </w:t>
+      </w:r>
+      <m:oMath>
+        <m:r>
+          <w:rPr>
+            <w:rFonts w:ascii="Cambria Math" w:eastAsiaTheme="minorEastAsia" w:hAnsi="Cambria Math"/>
+          </w:rPr>
+          <m:t>z</m:t>
+        </m:r>
+      </m:oMath>
+      <w:r>
+        <w:rPr>
+          <w:rFonts w:eastAsiaTheme="minorEastAsia"/>
+        </w:rPr>
+        <w:t xml:space="preserve">-coefficient will become -2, the opposite of the coefficient of the other </w:t>
+      </w:r>
+      <m:oMath>
+        <m:r>
+          <w:rPr>
+            <w:rFonts w:ascii="Cambria Math" w:eastAsiaTheme="minorEastAsia" w:hAnsi="Cambria Math"/>
+          </w:rPr>
+          <m:t>z</m:t>
+        </m:r>
+      </m:oMath>
+      <w:r>
+        <w:rPr>
+          <w:rFonts w:eastAsiaTheme="minorEastAsia"/>
+        </w:rPr>
+        <w:t>, +2.</w:t>
+      </w:r>
+    </w:p>
+    <w:p>
+      <w:pPr>
+        <w:rPr>
+          <w:rFonts w:eastAsiaTheme="minorEastAsia"/>
+        </w:rPr>
+      </w:pPr>
+      <m:oMathPara>
+        <m:oMath>
+          <m:r>
+            <w:rPr>
+              <w:rFonts w:ascii="Cambria Math" w:eastAsiaTheme="minorEastAsia" w:hAnsi="Cambria Math"/>
+            </w:rPr>
+            <m:t>5x+4y+2z=35</m:t>
+          </m:r>
+          <m:r>
+            <w:rPr>
+              <w:rFonts w:ascii="Cambria Math" w:eastAsiaTheme="minorEastAsia" w:hAnsi="Cambria Math"/>
+            </w:rPr>
+            <w:br/>
+          </m:r>
+        </m:oMath>
+        <m:oMath>
+          <m:r>
+            <w:rPr>
+              <w:rFonts w:ascii="Cambria Math" w:eastAsiaTheme="minorEastAsia" w:hAnsi="Cambria Math"/>
+            </w:rPr>
+            <m:t>2(</m:t>
+          </m:r>
+          <m:r>
+            <w:rPr>
+              <w:rFonts w:ascii="Cambria Math" w:eastAsiaTheme="minorEastAsia" w:hAnsi="Cambria Math"/>
+            </w:rPr>
+            <m:t>-x+y-z</m:t>
+          </m:r>
+          <m:r>
+            <w:rPr>
+              <w:rFonts w:ascii="Cambria Math" w:eastAsiaTheme="minorEastAsia" w:hAnsi="Cambria Math"/>
+            </w:rPr>
+            <m:t>)</m:t>
+          </m:r>
+          <m:r>
+            <w:rPr>
+              <w:rFonts w:ascii="Cambria Math" w:eastAsiaTheme="minorEastAsia" w:hAnsi="Cambria Math"/>
+            </w:rPr>
+            <m:t>=</m:t>
+          </m:r>
+          <m:r>
+            <w:rPr>
+              <w:rFonts w:ascii="Cambria Math" w:eastAsiaTheme="minorEastAsia" w:hAnsi="Cambria Math"/>
+            </w:rPr>
+            <m:t>2(</m:t>
+          </m:r>
+          <m:r>
+            <w:rPr>
+              <w:rFonts w:ascii="Cambria Math" w:eastAsiaTheme="minorEastAsia" w:hAnsi="Cambria Math"/>
+            </w:rPr>
+            <m:t>-</m:t>
+          </m:r>
+          <m:r>
+            <w:rPr>
+              <w:rFonts w:ascii="Cambria Math" w:eastAsiaTheme="minorEastAsia" w:hAnsi="Cambria Math"/>
+            </w:rPr>
+            <m:t>4)</m:t>
+          </m:r>
+        </m:oMath>
+      </m:oMathPara>
+    </w:p>
+    <w:p>
+      <w:pPr>
+        <w:rPr>
+          <w:rFonts w:eastAsiaTheme="minorEastAsia"/>
+        </w:rPr>
+      </w:pPr>
+      <w:r>
+        <w:rPr>
+          <w:rFonts w:eastAsiaTheme="minorEastAsia"/>
+        </w:rPr>
+        <w:t xml:space="preserve">Now the equations can be combined to eliminate </w:t>
+      </w:r>
+      <m:oMath>
+        <m:r>
+          <w:rPr>
+            <w:rFonts w:ascii="Cambria Math" w:eastAsiaTheme="minorEastAsia" w:hAnsi="Cambria Math"/>
+          </w:rPr>
+          <m:t>z</m:t>
+        </m:r>
+      </m:oMath>
+      <w:r>
+        <w:rPr>
+          <w:rFonts w:eastAsiaTheme="minorEastAsia"/>
+        </w:rPr>
+        <w:t>.</w:t>
+      </w:r>
+    </w:p>
+    <w:p>
+      <w:pPr>
+        <w:pStyle w:val="NoSpacing"/>
+        <w:rPr>
+          <w:rFonts w:asciiTheme="minorHAnsi" w:hAnsiTheme="minorHAnsi"/>
+        </w:rPr>
+      </w:pPr>
+      <m:oMathPara>
+        <m:oMath>
+          <m:r>
+            <m:rPr>
+              <m:sty m:val="p"/>
+            </m:rPr>
+            <m:t>5</m:t>
+          </m:r>
+          <m:r>
+            <m:t>x</m:t>
+          </m:r>
+          <m:r>
+            <m:rPr>
+              <m:sty m:val="p"/>
+            </m:rPr>
+            <m:t>+4</m:t>
+          </m:r>
+          <m:r>
+            <m:t>y</m:t>
+          </m:r>
+          <m:r>
+            <m:rPr>
+              <m:sty m:val="p"/>
+            </m:rPr>
+            <m:t>+2</m:t>
+          </m:r>
+          <m:r>
+            <m:t>z</m:t>
+          </m:r>
+          <m:r>
+            <m:rPr>
+              <m:sty m:val="p"/>
+            </m:rPr>
+            <m:t>=35</m:t>
+          </m:r>
+        </m:oMath>
+      </m:oMathPara>
+    </w:p>
+    <w:p>
+      <w:pPr>
+        <w:pStyle w:val="NoSpacing"/>
+      </w:pPr>
+      <m:oMathPara>
+        <m:oMath>
+          <m:r>
+            <m:rPr>
+              <m:sty m:val="p"/>
+            </m:rPr>
+            <m:t>-2</m:t>
+          </m:r>
+          <m:r>
+            <m:t>x</m:t>
+          </m:r>
+          <m:r>
+            <m:rPr>
+              <m:sty m:val="p"/>
+            </m:rPr>
+            <m:t>+2</m:t>
+          </m:r>
+          <m:r>
+            <m:t>y</m:t>
+          </m:r>
+          <m:r>
+            <m:rPr>
+              <m:sty m:val="p"/>
+            </m:rPr>
+            <m:t>-2</m:t>
+          </m:r>
+          <m:r>
+            <m:t>z</m:t>
+          </m:r>
+          <m:r>
+            <m:rPr>
+              <m:sty m:val="p"/>
+            </m:rPr>
+            <m:t>=</m:t>
+          </m:r>
+          <m:r>
+            <m:rPr>
+              <m:sty m:val="p"/>
+            </m:rPr>
+            <m:t>-</m:t>
+          </m:r>
+          <m:r>
+            <m:rPr>
+              <m:sty m:val="p"/>
+            </m:rPr>
+            <m:t>8</m:t>
+          </m:r>
+        </m:oMath>
+      </m:oMathPara>
+    </w:p>
+    <w:p>
+      <w:pPr>
+        <w:pStyle w:val="NoSpacing"/>
+        <w:rPr>
+          <w:rFonts w:eastAsiaTheme="minorEastAsia"/>
+        </w:rPr>
+      </w:pPr>
+      <m:oMathPara>
+        <m:oMath>
+          <m:r>
+            <m:rPr>
+              <m:sty m:val="p"/>
+            </m:rPr>
+            <m:t>3</m:t>
+          </m:r>
+          <m:r>
+            <m:t>x</m:t>
+          </m:r>
+          <m:r>
+            <m:rPr>
+              <m:sty m:val="p"/>
+            </m:rPr>
+            <m:t>+6</m:t>
+          </m:r>
+          <m:r>
+            <m:t>y</m:t>
+          </m:r>
+          <m:r>
+            <m:rPr>
+              <m:sty m:val="p"/>
+            </m:rPr>
+            <m:t>=27</m:t>
+          </m:r>
+        </m:oMath>
+      </m:oMathPara>
+    </w:p>
+    <w:p>
+      <w:r>
+        <w:t>This equation, together with the one from Step 2, is used in Step 4.</w:t>
+      </w:r>
+    </w:p>
+    <w:p>
+      <w:pPr>
+        <w:rPr>
+          <w:b/>
+          <w:bCs/>
+        </w:rPr>
+      </w:pPr>
+      <w:r>
+        <w:rPr>
+          <w:b/>
+          <w:bCs/>
+        </w:rPr>
+        <w:t>Step 4:</w:t>
+      </w:r>
+    </w:p>
+    <w:p>
+      <w:r>
+        <w:t>Solve the resulting system of two equations with two unknowns.</w:t>
+      </w:r>
+    </w:p>
+    <w:p>
+      <w:pPr>
+        <w:pStyle w:val="NoSpacing"/>
+        <w:rPr>
+          <w:rFonts w:eastAsiaTheme="minorEastAsia"/>
+        </w:rPr>
+      </w:pPr>
+      <m:oMathPara>
+        <m:oMath>
+          <m:r>
+            <w:rPr>
+              <w:rFonts w:eastAsiaTheme="minorEastAsia"/>
+            </w:rPr>
+            <m:t>2x-3y=4</m:t>
+          </m:r>
+          <m:r>
+            <w:rPr>
+              <w:rFonts w:eastAsiaTheme="minorEastAsia"/>
+            </w:rPr>
+            <w:br/>
+          </m:r>
+        </m:oMath>
+        <m:oMath>
+          <m:r>
+            <m:rPr>
+              <m:sty m:val="p"/>
+            </m:rPr>
+            <m:t>3</m:t>
+          </m:r>
+          <m:r>
+            <m:t>x</m:t>
+          </m:r>
+          <m:r>
+            <m:rPr>
+              <m:sty m:val="p"/>
+            </m:rPr>
+            <m:t>+6</m:t>
+          </m:r>
+          <m:r>
+            <m:t>y</m:t>
+          </m:r>
+          <m:r>
+            <m:rPr>
+              <m:sty m:val="p"/>
+            </m:rPr>
+            <m:t>=27</m:t>
+          </m:r>
+        </m:oMath>
+      </m:oMathPara>
+    </w:p>
+    <w:p>
+      <w:r>
+        <w:t>Since the +6 is a multiple of the -3, multiply both sides of the first equation by +2.</w:t>
+      </w:r>
+    </w:p>
+    <w:p>
+      <w:pPr>
+        <w:pStyle w:val="NoSpacing"/>
+        <w:rPr>
+          <w:rFonts w:eastAsiaTheme="minorEastAsia"/>
+        </w:rPr>
+      </w:pPr>
+      <m:oMathPara>
+        <m:oMath>
+          <m:r>
+            <w:rPr>
+              <w:rFonts w:eastAsiaTheme="minorEastAsia"/>
+            </w:rPr>
+            <m:t>2</m:t>
+          </m:r>
+          <m:d>
+            <m:dPr>
+              <m:ctrlPr>
+                <w:rPr>
+                  <w:rFonts w:eastAsiaTheme="minorEastAsia"/>
+                  <w:i/>
+                </w:rPr>
+              </m:ctrlPr>
+            </m:dPr>
+            <m:e>
+              <m:r>
+                <w:rPr>
+                  <w:rFonts w:eastAsiaTheme="minorEastAsia"/>
+                </w:rPr>
+                <m:t>2x-3y</m:t>
+              </m:r>
+            </m:e>
+          </m:d>
+          <m:r>
+            <w:rPr>
+              <w:rFonts w:eastAsiaTheme="minorEastAsia"/>
+            </w:rPr>
+            <m:t>=</m:t>
+          </m:r>
+          <m:r>
+            <w:rPr>
+              <w:rFonts w:eastAsiaTheme="minorEastAsia"/>
+            </w:rPr>
+            <m:t>2</m:t>
+          </m:r>
+          <m:d>
+            <m:dPr>
+              <m:ctrlPr>
+                <w:rPr>
+                  <w:rFonts w:eastAsiaTheme="minorEastAsia"/>
+                  <w:i/>
+                </w:rPr>
+              </m:ctrlPr>
+            </m:dPr>
+            <m:e>
+              <m:r>
+                <w:rPr>
+                  <w:rFonts w:eastAsiaTheme="minorEastAsia"/>
+                </w:rPr>
+                <m:t>4</m:t>
+              </m:r>
+            </m:e>
+          </m:d>
+          <m:r>
+            <w:rPr>
+              <w:rFonts w:eastAsiaTheme="minorEastAsia"/>
+            </w:rPr>
+            <w:br/>
+          </m:r>
+        </m:oMath>
+        <m:oMath>
+          <m:r>
+            <m:rPr>
+              <m:sty m:val="p"/>
+            </m:rPr>
+            <m:t>3</m:t>
+          </m:r>
+          <m:r>
+            <m:t>x</m:t>
+          </m:r>
+          <m:r>
+            <m:rPr>
+              <m:sty m:val="p"/>
+            </m:rPr>
+            <m:t>+6</m:t>
+          </m:r>
+          <m:r>
+            <m:t>y</m:t>
+          </m:r>
+          <m:r>
+            <m:rPr>
+              <m:sty m:val="p"/>
+            </m:rPr>
+            <m:t>=27</m:t>
+          </m:r>
+          <m:r>
+            <m:rPr>
+              <m:sty m:val="p"/>
+            </m:rPr>
+            <w:br/>
+          </m:r>
+        </m:oMath>
+        <m:oMath>
+          <m:r>
+            <w:rPr>
+              <w:rFonts w:eastAsiaTheme="minorEastAsia"/>
+            </w:rPr>
+            <m:t>4x-6y=8</m:t>
+          </m:r>
+          <m:r>
+            <w:rPr>
+              <w:rFonts w:eastAsiaTheme="minorEastAsia"/>
+            </w:rPr>
+            <w:br/>
+          </m:r>
+        </m:oMath>
+        <m:oMath>
+          <m:r>
+            <w:rPr>
+              <w:rFonts w:eastAsiaTheme="minorEastAsia"/>
+            </w:rPr>
+            <m:t>7x=35</m:t>
+          </m:r>
+          <m:r>
+            <w:rPr>
+              <w:rFonts w:eastAsiaTheme="minorEastAsia"/>
+            </w:rPr>
+            <w:br/>
+          </m:r>
+        </m:oMath>
+        <m:oMath>
+          <m:f>
+            <m:fPr>
+              <m:ctrlPr>
+                <w:rPr>
+                  <w:rFonts w:eastAsiaTheme="minorEastAsia"/>
+                  <w:i/>
+                </w:rPr>
+              </m:ctrlPr>
+            </m:fPr>
+            <m:num>
+              <m:r>
+                <w:rPr>
+                  <w:rFonts w:eastAsiaTheme="minorEastAsia"/>
+                </w:rPr>
+                <m:t>7x</m:t>
+              </m:r>
+            </m:num>
+            <m:den>
+              <m:r>
+                <w:rPr>
+                  <w:rFonts w:eastAsiaTheme="minorEastAsia"/>
+                </w:rPr>
+                <m:t>7</m:t>
+              </m:r>
+            </m:den>
+          </m:f>
+          <m:r>
+            <w:rPr>
+              <w:rFonts w:eastAsiaTheme="minorEastAsia"/>
+            </w:rPr>
+            <m:t>=</m:t>
+          </m:r>
+          <m:f>
+            <m:fPr>
+              <m:ctrlPr>
+                <w:rPr>
+                  <w:rFonts w:eastAsiaTheme="minorEastAsia"/>
+                  <w:i/>
+                </w:rPr>
+              </m:ctrlPr>
+            </m:fPr>
+            <m:num>
+              <m:r>
+                <w:rPr>
+                  <w:rFonts w:eastAsiaTheme="minorEastAsia"/>
+                </w:rPr>
+                <m:t>35</m:t>
+              </m:r>
+            </m:num>
+            <m:den>
+              <m:r>
+                <w:rPr>
+                  <w:rFonts w:eastAsiaTheme="minorEastAsia"/>
+                </w:rPr>
+                <m:t>7</m:t>
+              </m:r>
+            </m:den>
+          </m:f>
+          <m:r>
+            <w:rPr>
+              <w:rFonts w:eastAsiaTheme="minorEastAsia"/>
+            </w:rPr>
+            <w:br/>
+          </m:r>
+        </m:oMath>
+        <m:oMath>
+          <m:r>
+            <w:rPr>
+              <w:rFonts w:eastAsiaTheme="minorEastAsia"/>
+            </w:rPr>
+            <m:t>x=5</m:t>
+          </m:r>
+        </m:oMath>
+      </m:oMathPara>
+    </w:p>
+    <w:p>
+      <w:pPr>
+        <w:rPr>
+          <w:rFonts w:eastAsiaTheme="minorEastAsia"/>
+        </w:rPr>
+      </w:pPr>
+      <w:r>
+        <w:t xml:space="preserve">Substitute </w:t>
+      </w:r>
+      <m:oMath>
+        <m:r>
+          <w:rPr>
+            <w:rFonts w:ascii="Cambria Math" w:hAnsi="Cambria Math"/>
+          </w:rPr>
+          <m:t>x=5</m:t>
+        </m:r>
+      </m:oMath>
+      <w:r>
+        <w:rPr>
+          <w:rFonts w:eastAsiaTheme="minorEastAsia"/>
+        </w:rPr>
+        <w:t xml:space="preserve"> into either of the two-variable equations.</w:t>
+      </w:r>
+    </w:p>
+    <w:p>
+      <w:pPr>
+        <w:rPr>
+          <w:rFonts w:eastAsiaTheme="minorEastAsia"/>
+        </w:rPr>
+      </w:pPr>
+      <m:oMathPara>
+        <m:oMath>
+          <m:r>
+            <w:rPr>
+              <w:rFonts w:ascii="Cambria Math" w:hAnsi="Cambria Math"/>
+            </w:rPr>
+            <m:t>2</m:t>
+          </m:r>
+          <m:d>
+            <m:dPr>
+              <m:ctrlPr>
+                <w:rPr>
+                  <w:rFonts w:ascii="Cambria Math" w:hAnsi="Cambria Math"/>
+                  <w:i/>
+                </w:rPr>
+              </m:ctrlPr>
+            </m:dPr>
+            <m:e>
+              <m:r>
+                <w:rPr>
+                  <w:rFonts w:ascii="Cambria Math" w:hAnsi="Cambria Math"/>
+                </w:rPr>
+                <m:t>5</m:t>
+              </m:r>
+            </m:e>
+          </m:d>
+          <m:r>
+            <w:rPr>
+              <w:rFonts w:ascii="Cambria Math" w:hAnsi="Cambria Math"/>
+            </w:rPr>
+            <m:t>-3y=4</m:t>
+          </m:r>
+          <m:r>
+            <w:rPr>
+              <w:rFonts w:ascii="Cambria Math" w:hAnsi="Cambria Math"/>
+            </w:rPr>
+            <w:br/>
+          </m:r>
+        </m:oMath>
+        <m:oMath>
+          <m:r>
+            <w:rPr>
+              <w:rFonts w:ascii="Cambria Math" w:hAnsi="Cambria Math"/>
+            </w:rPr>
+            <m:t>10-3y=4</m:t>
+          </m:r>
+          <m:r>
+            <w:rPr>
+              <w:rFonts w:ascii="Cambria Math" w:hAnsi="Cambria Math"/>
+            </w:rPr>
+            <w:br/>
+          </m:r>
+        </m:oMath>
+        <m:oMath>
+          <m:r>
+            <w:rPr>
+              <w:rFonts w:ascii="Cambria Math" w:hAnsi="Cambria Math"/>
+            </w:rPr>
+            <m:t>-10=-10</m:t>
+          </m:r>
+          <m:r>
+            <w:rPr>
+              <w:rFonts w:ascii="Cambria Math" w:hAnsi="Cambria Math"/>
+            </w:rPr>
+            <w:br/>
+          </m:r>
+        </m:oMath>
+        <m:oMath>
+          <m:r>
+            <w:rPr>
+              <w:rFonts w:ascii="Cambria Math" w:hAnsi="Cambria Math"/>
+            </w:rPr>
+            <m:t>-3y=-6</m:t>
+          </m:r>
+          <m:r>
+            <w:rPr>
+              <w:rFonts w:ascii="Cambria Math" w:hAnsi="Cambria Math"/>
+            </w:rPr>
+            <w:br/>
+          </m:r>
+        </m:oMath>
+        <m:oMath>
+          <m:f>
+            <m:fPr>
+              <m:ctrlPr>
+                <w:rPr>
+                  <w:rFonts w:ascii="Cambria Math" w:hAnsi="Cambria Math"/>
+                  <w:i/>
+                </w:rPr>
+              </m:ctrlPr>
+            </m:fPr>
+            <m:num>
+              <m:r>
+                <w:rPr>
+                  <w:rFonts w:ascii="Cambria Math" w:hAnsi="Cambria Math"/>
+                </w:rPr>
+                <m:t>-3y</m:t>
+              </m:r>
+            </m:num>
+            <m:den>
+              <m:r>
+                <w:rPr>
+                  <w:rFonts w:ascii="Cambria Math" w:hAnsi="Cambria Math"/>
+                </w:rPr>
+                <m:t>-3</m:t>
+              </m:r>
+            </m:den>
+          </m:f>
+          <m:r>
+            <w:rPr>
+              <w:rFonts w:ascii="Cambria Math" w:hAnsi="Cambria Math"/>
+            </w:rPr>
+            <m:t>=</m:t>
+          </m:r>
+          <m:f>
+            <m:fPr>
+              <m:ctrlPr>
+                <w:rPr>
+                  <w:rFonts w:ascii="Cambria Math" w:hAnsi="Cambria Math"/>
+                  <w:i/>
+                </w:rPr>
+              </m:ctrlPr>
+            </m:fPr>
+            <m:num>
+              <m:r>
+                <w:rPr>
+                  <w:rFonts w:ascii="Cambria Math" w:hAnsi="Cambria Math"/>
+                </w:rPr>
+                <m:t>-6</m:t>
+              </m:r>
+            </m:num>
+            <m:den>
+              <m:r>
+                <w:rPr>
+                  <w:rFonts w:ascii="Cambria Math" w:hAnsi="Cambria Math"/>
+                </w:rPr>
+                <m:t>-3</m:t>
+              </m:r>
+            </m:den>
+          </m:f>
+          <m:r>
+            <w:rPr>
+              <w:rFonts w:ascii="Cambria Math" w:hAnsi="Cambria Math"/>
+            </w:rPr>
+            <w:br/>
+          </m:r>
+        </m:oMath>
+        <m:oMath>
+          <m:r>
+            <w:rPr>
+              <w:rFonts w:ascii="Cambria Math" w:hAnsi="Cambria Math"/>
+            </w:rPr>
+            <m:t>y=2</m:t>
+          </m:r>
+        </m:oMath>
+      </m:oMathPara>
+    </w:p>
+    <w:p>
+      <w:pPr>
+        <w:rPr>
+          <w:rFonts w:eastAsiaTheme="minorEastAsia"/>
+          <w:b/>
+          <w:bCs/>
+        </w:rPr>
+      </w:pPr>
+      <w:r>
+        <w:rPr>
+          <w:rFonts w:eastAsiaTheme="minorEastAsia"/>
+        </w:rPr>
+        <w:br w:type="column"/>
+      </w:r>
+      <w:r>
+        <w:rPr>
+          <w:rFonts w:eastAsiaTheme="minorEastAsia"/>
+          <w:b/>
+          <w:bCs/>
+        </w:rPr>
+        <w:lastRenderedPageBreak/>
+        <w:t>Step 5:</w:t>
+      </w:r>
+    </w:p>
+    <w:p>
+      <w:pPr>
+        <w:rPr>
+          <w:rFonts w:eastAsiaTheme="minorEastAsia"/>
+        </w:rPr>
+      </w:pPr>
+      <w:r>
+        <w:rPr>
+          <w:rFonts w:eastAsiaTheme="minorEastAsia"/>
+        </w:rPr>
+        <w:t>Substitute the solution of the two-variable system of equations into any of the original equations to find the solution for the third variable.</w:t>
+      </w:r>
+    </w:p>
+    <w:p>
+      <w:pPr>
+        <w:rPr>
+          <w:rFonts w:eastAsiaTheme="minorEastAsia"/>
+        </w:rPr>
+      </w:pPr>
+      <w:r>
+        <w:rPr>
+          <w:rFonts w:eastAsiaTheme="minorEastAsia"/>
+        </w:rPr>
+        <w:t>Any of the original three equations can be used.</w:t>
+      </w:r>
+    </w:p>
+    <w:p>
+      <w:pPr>
+        <w:pStyle w:val="NoSpacing"/>
+      </w:pPr>
+      <m:oMathPara>
+        <m:oMath>
+          <m:r>
+            <m:t>x=5, y=2</m:t>
+          </m:r>
+        </m:oMath>
+      </m:oMathPara>
+    </w:p>
+    <w:p>
+      <w:pPr>
+        <w:pStyle w:val="NoSpacing"/>
+        <w:rPr>
+          <w:rFonts w:asciiTheme="minorHAnsi" w:eastAsiaTheme="minorEastAsia" w:hAnsiTheme="minorHAnsi"/>
+        </w:rPr>
+      </w:pPr>
+      <m:oMathPara>
+        <m:oMath>
+          <m:r>
+            <w:rPr>
+              <w:rFonts w:eastAsiaTheme="minorEastAsia"/>
+            </w:rPr>
+            <m:t>-x+y-z=-4</m:t>
+          </m:r>
+          <m:r>
+            <w:rPr>
+              <w:rFonts w:asciiTheme="minorHAnsi" w:eastAsiaTheme="minorEastAsia" w:hAnsiTheme="minorHAnsi"/>
+            </w:rPr>
+            <w:br/>
+          </m:r>
+        </m:oMath>
+        <m:oMath>
+          <m:r>
+            <w:rPr>
+              <w:rFonts w:eastAsiaTheme="minorEastAsia"/>
+            </w:rPr>
+            <m:t>-5+2-z=-4</m:t>
+          </m:r>
+          <m:r>
+            <w:rPr>
+              <w:rFonts w:eastAsiaTheme="minorEastAsia"/>
+            </w:rPr>
+            <w:br/>
+          </m:r>
+        </m:oMath>
+        <m:oMath>
+          <m:r>
+            <w:rPr>
+              <w:rFonts w:eastAsiaTheme="minorEastAsia"/>
+            </w:rPr>
+            <m:t>-3-z=-4</m:t>
+          </m:r>
+          <m:r>
+            <w:rPr>
+              <w:rFonts w:eastAsiaTheme="minorEastAsia"/>
+            </w:rPr>
+            <w:br/>
+          </m:r>
+        </m:oMath>
+        <m:oMath>
+          <m:r>
+            <w:rPr>
+              <w:rFonts w:eastAsiaTheme="minorEastAsia"/>
+            </w:rPr>
+            <m:t>+3=+3</m:t>
+          </m:r>
+          <m:r>
+            <w:rPr>
+              <w:rFonts w:eastAsiaTheme="minorEastAsia"/>
+            </w:rPr>
+            <w:br/>
+          </m:r>
+        </m:oMath>
+        <m:oMath>
+          <m:r>
+            <w:rPr>
+              <w:rFonts w:eastAsiaTheme="minorEastAsia"/>
+            </w:rPr>
+            <m:t>-z=-1</m:t>
+          </m:r>
+          <m:r>
+            <w:rPr>
+              <w:rFonts w:eastAsiaTheme="minorEastAsia"/>
+            </w:rPr>
+            <w:br/>
+          </m:r>
+        </m:oMath>
+        <m:oMath>
+          <m:f>
+            <m:fPr>
+              <m:ctrlPr>
+                <w:rPr>
+                  <w:rFonts w:eastAsiaTheme="minorEastAsia"/>
+                  <w:i/>
+                </w:rPr>
+              </m:ctrlPr>
+            </m:fPr>
+            <m:num>
+              <m:r>
+                <w:rPr>
+                  <w:rFonts w:eastAsiaTheme="minorEastAsia"/>
+                </w:rPr>
+                <m:t>-z</m:t>
+              </m:r>
+            </m:num>
+            <m:den>
+              <m:r>
+                <w:rPr>
+                  <w:rFonts w:eastAsiaTheme="minorEastAsia"/>
+                </w:rPr>
+                <m:t>-1</m:t>
+              </m:r>
+            </m:den>
+          </m:f>
+          <m:r>
+            <w:rPr>
+              <w:rFonts w:eastAsiaTheme="minorEastAsia"/>
+            </w:rPr>
+            <m:t>=</m:t>
+          </m:r>
+          <m:f>
+            <m:fPr>
+              <m:ctrlPr>
+                <w:rPr>
+                  <w:rFonts w:eastAsiaTheme="minorEastAsia"/>
+                  <w:i/>
+                </w:rPr>
+              </m:ctrlPr>
+            </m:fPr>
+            <m:num>
+              <m:r>
+                <w:rPr>
+                  <w:rFonts w:eastAsiaTheme="minorEastAsia"/>
+                </w:rPr>
+                <m:t>-1</m:t>
+              </m:r>
+            </m:num>
+            <m:den>
+              <m:r>
+                <w:rPr>
+                  <w:rFonts w:eastAsiaTheme="minorEastAsia"/>
+                </w:rPr>
+                <m:t>-1</m:t>
+              </m:r>
+            </m:den>
+          </m:f>
+          <m:r>
+            <w:rPr>
+              <w:rFonts w:eastAsiaTheme="minorEastAsia"/>
+            </w:rPr>
+            <w:br/>
+          </m:r>
+        </m:oMath>
+        <m:oMath>
+          <m:r>
+            <w:rPr>
+              <w:rFonts w:eastAsiaTheme="minorEastAsia"/>
+            </w:rPr>
+            <m:t>z=1</m:t>
+          </m:r>
+        </m:oMath>
+      </m:oMathPara>
+    </w:p>
+    <w:p>
+      <w:r>
+        <w:t>The solution is the ordered triple (5, 2, 1).</w:t>
+      </w:r>
+    </w:p>
+    <w:p>
+      <w:pPr>
+        <w:rPr>
+          <w:rFonts w:eastAsiaTheme="minorEastAsia"/>
+        </w:rPr>
+      </w:pPr>
+      <w:r>
+        <w:t xml:space="preserve">This can be checked by substituting </w:t>
+      </w:r>
+      <m:oMath>
+        <m:r>
+          <w:rPr>
+            <w:rFonts w:ascii="Cambria Math" w:hAnsi="Cambria Math"/>
+          </w:rPr>
+          <m:t xml:space="preserve">x=5, y=2, </m:t>
+        </m:r>
+        <m:r>
+          <w:rPr>
+            <w:rFonts w:ascii="Cambria Math" w:hAnsi="Cambria Math"/>
+          </w:rPr>
+          <w:br/>
+        </m:r>
+        <m:r>
+          <w:rPr>
+            <w:rFonts w:ascii="Cambria Math" w:hAnsi="Cambria Math"/>
+          </w:rPr>
+          <m:t>z=1</m:t>
+        </m:r>
+      </m:oMath>
+      <w:r>
+        <w:rPr>
+          <w:rFonts w:eastAsiaTheme="minorEastAsia"/>
+        </w:rPr>
+        <w:t xml:space="preserve"> into each of the three original equations.</w:t>
+      </w:r>
+    </w:p>
+    <w:p>
+      <w:pPr>
+        <w:rPr>
+          <w:rFonts w:eastAsiaTheme="minorEastAsia"/>
+        </w:rPr>
+      </w:pPr>
+      <m:oMathPara>
+        <m:oMath>
+          <m:r>
+            <w:rPr>
+              <w:rFonts w:ascii="Cambria Math" w:eastAsiaTheme="minorEastAsia" w:hAnsi="Cambria Math"/>
+            </w:rPr>
+            <m:t>-3x-7y-2z=-31</m:t>
+          </m:r>
+          <m:r>
+            <w:rPr>
+              <w:rFonts w:eastAsiaTheme="minorEastAsia"/>
+            </w:rPr>
+            <w:br/>
+          </m:r>
+        </m:oMath>
+        <m:oMath>
+          <m:r>
+            <w:rPr>
+              <w:rFonts w:ascii="Cambria Math" w:eastAsiaTheme="minorEastAsia" w:hAnsi="Cambria Math"/>
+            </w:rPr>
+            <m:t>-3</m:t>
+          </m:r>
+          <m:d>
+            <m:dPr>
+              <m:ctrlPr>
+                <w:rPr>
+                  <w:rFonts w:ascii="Cambria Math" w:eastAsiaTheme="minorEastAsia" w:hAnsi="Cambria Math"/>
+                  <w:i/>
+                </w:rPr>
+              </m:ctrlPr>
+            </m:dPr>
+            <m:e>
+              <m:r>
+                <w:rPr>
+                  <w:rFonts w:ascii="Cambria Math" w:eastAsiaTheme="minorEastAsia" w:hAnsi="Cambria Math"/>
+                </w:rPr>
+                <m:t>5</m:t>
+              </m:r>
+            </m:e>
+          </m:d>
+          <m:r>
+            <w:rPr>
+              <w:rFonts w:ascii="Cambria Math" w:eastAsiaTheme="minorEastAsia" w:hAnsi="Cambria Math"/>
+            </w:rPr>
+            <m:t>-7</m:t>
+          </m:r>
+          <m:d>
+            <m:dPr>
+              <m:ctrlPr>
+                <w:rPr>
+                  <w:rFonts w:ascii="Cambria Math" w:eastAsiaTheme="minorEastAsia" w:hAnsi="Cambria Math"/>
+                  <w:i/>
+                </w:rPr>
+              </m:ctrlPr>
+            </m:dPr>
+            <m:e>
+              <m:r>
+                <w:rPr>
+                  <w:rFonts w:ascii="Cambria Math" w:eastAsiaTheme="minorEastAsia" w:hAnsi="Cambria Math"/>
+                </w:rPr>
+                <m:t>2</m:t>
+              </m:r>
+            </m:e>
+          </m:d>
+          <m:r>
+            <w:rPr>
+              <w:rFonts w:ascii="Cambria Math" w:eastAsiaTheme="minorEastAsia" w:hAnsi="Cambria Math"/>
+            </w:rPr>
+            <m:t>-2</m:t>
+          </m:r>
+          <m:d>
+            <m:dPr>
+              <m:ctrlPr>
+                <w:rPr>
+                  <w:rFonts w:ascii="Cambria Math" w:eastAsiaTheme="minorEastAsia" w:hAnsi="Cambria Math"/>
+                  <w:i/>
+                </w:rPr>
+              </m:ctrlPr>
+            </m:dPr>
+            <m:e>
+              <m:r>
+                <w:rPr>
+                  <w:rFonts w:ascii="Cambria Math" w:eastAsiaTheme="minorEastAsia" w:hAnsi="Cambria Math"/>
+                </w:rPr>
+                <m:t>1</m:t>
+              </m:r>
+            </m:e>
+          </m:d>
+          <m:r>
+            <w:rPr>
+              <w:rFonts w:ascii="Cambria Math" w:eastAsiaTheme="minorEastAsia" w:hAnsi="Cambria Math"/>
+            </w:rPr>
+            <m:t>=-31</m:t>
+          </m:r>
+          <m:r>
+            <w:rPr>
+              <w:rFonts w:ascii="Cambria Math" w:eastAsiaTheme="minorEastAsia" w:hAnsi="Cambria Math"/>
+            </w:rPr>
+            <w:br/>
+          </m:r>
+        </m:oMath>
+        <m:oMath>
+          <m:r>
+            <w:rPr>
+              <w:rFonts w:ascii="Cambria Math" w:eastAsiaTheme="minorEastAsia" w:hAnsi="Cambria Math"/>
+            </w:rPr>
+            <m:t>-15-14-2=-31</m:t>
+          </m:r>
+          <m:r>
+            <w:rPr>
+              <w:rFonts w:ascii="Cambria Math" w:eastAsiaTheme="minorEastAsia" w:hAnsi="Cambria Math"/>
+            </w:rPr>
+            <w:br/>
+          </m:r>
+        </m:oMath>
+        <m:oMath>
+          <m:r>
+            <w:rPr>
+              <w:rFonts w:ascii="Cambria Math" w:eastAsiaTheme="minorEastAsia" w:hAnsi="Cambria Math"/>
+            </w:rPr>
+            <m:t>-31=-31</m:t>
+          </m:r>
+          <m:r>
+            <w:rPr>
+              <w:rFonts w:eastAsiaTheme="minorEastAsia"/>
+            </w:rPr>
+            <w:br/>
+          </m:r>
+        </m:oMath>
+        <m:oMath>
+          <m:r>
+            <w:rPr>
+              <w:rFonts w:ascii="Cambria Math" w:eastAsiaTheme="minorEastAsia" w:hAnsi="Cambria Math"/>
+            </w:rPr>
+            <w:br/>
+          </m:r>
+        </m:oMath>
+        <m:oMath>
+          <m:r>
+            <w:rPr>
+              <w:rFonts w:ascii="Cambria Math" w:eastAsiaTheme="minorEastAsia" w:hAnsi="Cambria Math"/>
+            </w:rPr>
+            <m:t>5x+4y+2z=35</m:t>
+          </m:r>
+          <m:r>
+            <w:rPr>
+              <w:rFonts w:eastAsiaTheme="minorEastAsia"/>
+            </w:rPr>
+            <w:br/>
+          </m:r>
+        </m:oMath>
+        <m:oMath>
+          <m:r>
+            <w:rPr>
+              <w:rFonts w:ascii="Cambria Math" w:eastAsiaTheme="minorEastAsia" w:hAnsi="Cambria Math"/>
+            </w:rPr>
+            <m:t>5</m:t>
+          </m:r>
+          <m:d>
+            <m:dPr>
+              <m:ctrlPr>
+                <w:rPr>
+                  <w:rFonts w:ascii="Cambria Math" w:eastAsiaTheme="minorEastAsia" w:hAnsi="Cambria Math"/>
+                  <w:i/>
+                </w:rPr>
+              </m:ctrlPr>
+            </m:dPr>
+            <m:e>
+              <m:r>
+                <w:rPr>
+                  <w:rFonts w:ascii="Cambria Math" w:eastAsiaTheme="minorEastAsia" w:hAnsi="Cambria Math"/>
+                </w:rPr>
+                <m:t>5</m:t>
+              </m:r>
+            </m:e>
+          </m:d>
+          <m:r>
+            <w:rPr>
+              <w:rFonts w:ascii="Cambria Math" w:eastAsiaTheme="minorEastAsia" w:hAnsi="Cambria Math"/>
+            </w:rPr>
+            <m:t>+4</m:t>
+          </m:r>
+          <m:d>
+            <m:dPr>
+              <m:ctrlPr>
+                <w:rPr>
+                  <w:rFonts w:ascii="Cambria Math" w:eastAsiaTheme="minorEastAsia" w:hAnsi="Cambria Math"/>
+                  <w:i/>
+                </w:rPr>
+              </m:ctrlPr>
+            </m:dPr>
+            <m:e>
+              <m:r>
+                <w:rPr>
+                  <w:rFonts w:ascii="Cambria Math" w:eastAsiaTheme="minorEastAsia" w:hAnsi="Cambria Math"/>
+                </w:rPr>
+                <m:t>2</m:t>
+              </m:r>
+            </m:e>
+          </m:d>
+          <m:r>
+            <w:rPr>
+              <w:rFonts w:ascii="Cambria Math" w:eastAsiaTheme="minorEastAsia" w:hAnsi="Cambria Math"/>
+            </w:rPr>
+            <m:t>+2</m:t>
+          </m:r>
+          <m:d>
+            <m:dPr>
+              <m:ctrlPr>
+                <w:rPr>
+                  <w:rFonts w:ascii="Cambria Math" w:eastAsiaTheme="minorEastAsia" w:hAnsi="Cambria Math"/>
+                  <w:i/>
+                </w:rPr>
+              </m:ctrlPr>
+            </m:dPr>
+            <m:e>
+              <m:r>
+                <w:rPr>
+                  <w:rFonts w:ascii="Cambria Math" w:eastAsiaTheme="minorEastAsia" w:hAnsi="Cambria Math"/>
+                </w:rPr>
+                <m:t>1</m:t>
+              </m:r>
+            </m:e>
+          </m:d>
+          <m:r>
+            <w:rPr>
+              <w:rFonts w:ascii="Cambria Math" w:eastAsiaTheme="minorEastAsia" w:hAnsi="Cambria Math"/>
+            </w:rPr>
+            <m:t>=35</m:t>
+          </m:r>
+          <m:r>
+            <w:rPr>
+              <w:rFonts w:ascii="Cambria Math" w:eastAsiaTheme="minorEastAsia" w:hAnsi="Cambria Math"/>
+            </w:rPr>
+            <w:br/>
+          </m:r>
+        </m:oMath>
+        <m:oMath>
+          <m:r>
+            <w:rPr>
+              <w:rFonts w:ascii="Cambria Math" w:eastAsiaTheme="minorEastAsia" w:hAnsi="Cambria Math"/>
+            </w:rPr>
+            <m:t>25+8+2=35</m:t>
+          </m:r>
+          <m:r>
+            <w:rPr>
+              <w:rFonts w:ascii="Cambria Math" w:eastAsiaTheme="minorEastAsia" w:hAnsi="Cambria Math"/>
+            </w:rPr>
+            <w:br/>
+          </m:r>
+        </m:oMath>
+        <m:oMath>
+          <m:r>
+            <w:rPr>
+              <w:rFonts w:ascii="Cambria Math" w:eastAsiaTheme="minorEastAsia" w:hAnsi="Cambria Math"/>
+            </w:rPr>
+            <m:t>35=35</m:t>
+          </m:r>
+          <m:r>
+            <w:rPr>
+              <w:rFonts w:eastAsiaTheme="minorEastAsia"/>
+            </w:rPr>
+            <w:br/>
+          </m:r>
+        </m:oMath>
+        <m:oMath>
+          <m:r>
+            <w:rPr>
+              <w:rFonts w:ascii="Cambria Math" w:eastAsiaTheme="minorEastAsia" w:hAnsi="Cambria Math"/>
+            </w:rPr>
+            <w:br/>
+          </m:r>
+        </m:oMath>
+        <m:oMath>
+          <m:r>
+            <w:rPr>
+              <w:rFonts w:ascii="Cambria Math" w:eastAsiaTheme="minorEastAsia" w:hAnsi="Cambria Math"/>
+            </w:rPr>
+            <m:t>-x+y-z=-4</m:t>
+          </m:r>
+          <m:r>
+            <w:rPr>
+              <w:rFonts w:ascii="Cambria Math" w:eastAsiaTheme="minorEastAsia" w:hAnsi="Cambria Math"/>
+            </w:rPr>
+            <w:br/>
+          </m:r>
+        </m:oMath>
+        <m:oMath>
+          <m:r>
+            <w:rPr>
+              <w:rFonts w:ascii="Cambria Math" w:eastAsiaTheme="minorEastAsia" w:hAnsi="Cambria Math"/>
+            </w:rPr>
+            <m:t>-5+2-1=-4</m:t>
+          </m:r>
+          <m:r>
+            <w:rPr>
+              <w:rFonts w:ascii="Cambria Math" w:eastAsiaTheme="minorEastAsia" w:hAnsi="Cambria Math"/>
+            </w:rPr>
+            <w:br/>
+          </m:r>
+        </m:oMath>
+        <m:oMath>
+          <m:r>
+            <w:rPr>
+              <w:rFonts w:ascii="Cambria Math" w:eastAsiaTheme="minorEastAsia" w:hAnsi="Cambria Math"/>
+            </w:rPr>
+            <m:t>-4=-4</m:t>
+          </m:r>
+        </m:oMath>
+      </m:oMathPara>
+    </w:p>
+    <w:p>
+      <w:pPr>
+        <w:rPr>
+          <w:rFonts w:eastAsiaTheme="minorEastAsia"/>
+          <w:b/>
+          <w:bCs/>
+        </w:rPr>
+      </w:pPr>
+      <w:r>
+        <w:rPr>
+          <w:rFonts w:eastAsiaTheme="minorEastAsia"/>
+          <w:b/>
+          <w:bCs/>
+        </w:rPr>
+        <w:t>Example</w:t>
+      </w:r>
+    </w:p>
+    <w:p>
+      <w:pPr>
+        <w:rPr>
+          <w:rFonts w:eastAsiaTheme="minorEastAsia"/>
+        </w:rPr>
+      </w:pPr>
+      <w:r>
+        <w:rPr>
+          <w:rFonts w:eastAsiaTheme="minorEastAsia"/>
+        </w:rPr>
+        <w:t>Find the solution to the system of equations.</w:t>
+      </w:r>
+    </w:p>
+    <w:p>
+      <w:pPr>
+        <w:pStyle w:val="NoSpacing"/>
+        <w:rPr>
+          <w:rFonts w:asciiTheme="minorHAnsi" w:eastAsiaTheme="minorEastAsia" w:hAnsiTheme="minorHAnsi"/>
+        </w:rPr>
+      </w:pPr>
+      <m:oMathPara>
+        <m:oMath>
+          <m:r>
+            <m:rPr>
+              <m:sty m:val="p"/>
+            </m:rPr>
+            <m:t>-</m:t>
+          </m:r>
+          <m:r>
+            <m:t>x</m:t>
+          </m:r>
+          <m:r>
+            <m:rPr>
+              <m:sty m:val="p"/>
+            </m:rPr>
+            <m:t>+5</m:t>
+          </m:r>
+          <m:r>
+            <m:t>y</m:t>
+          </m:r>
+          <m:r>
+            <m:rPr>
+              <m:sty m:val="p"/>
+            </m:rPr>
+            <m:t>+</m:t>
+          </m:r>
+          <m:r>
+            <m:t>z</m:t>
+          </m:r>
+          <m:r>
+            <m:rPr>
+              <m:sty m:val="p"/>
+            </m:rPr>
+            <m:t>=-18</m:t>
+          </m:r>
+        </m:oMath>
+      </m:oMathPara>
+    </w:p>
+    <w:p>
+      <w:pPr>
+        <w:pStyle w:val="NoSpacing"/>
+        <w:rPr>
+          <w:rFonts w:asciiTheme="minorHAnsi" w:eastAsiaTheme="minorEastAsia" w:hAnsiTheme="minorHAnsi"/>
+        </w:rPr>
+      </w:pPr>
+      <m:oMathPara>
+        <m:oMath>
+          <m:r>
+            <w:rPr>
+              <w:rFonts w:eastAsiaTheme="minorEastAsia"/>
+            </w:rPr>
+            <m:t>4x-5y+3z=34</m:t>
+          </m:r>
+          <m:r>
+            <w:rPr>
+              <w:rFonts w:eastAsiaTheme="minorEastAsia"/>
+            </w:rPr>
+            <w:br/>
+          </m:r>
+        </m:oMath>
+        <m:oMath>
+          <m:r>
+            <w:rPr>
+              <w:rFonts w:eastAsiaTheme="minorEastAsia"/>
+            </w:rPr>
+            <m:t>x+5y-z=-12</m:t>
+          </m:r>
+        </m:oMath>
+      </m:oMathPara>
+    </w:p>
+    <w:p>
+      <w:pPr>
+        <w:rPr>
+          <w:rFonts w:eastAsiaTheme="minorEastAsia"/>
+        </w:rPr>
+      </w:pPr>
+      <w:r>
+        <w:t xml:space="preserve">Solution: Since the </w:t>
+      </w:r>
+      <m:oMath>
+        <m:r>
+          <w:rPr>
+            <w:rFonts w:ascii="Cambria Math" w:hAnsi="Cambria Math"/>
+          </w:rPr>
+          <m:t>y</m:t>
+        </m:r>
+      </m:oMath>
+      <w:r>
+        <w:rPr>
+          <w:rFonts w:eastAsiaTheme="minorEastAsia"/>
+        </w:rPr>
+        <w:t>-variables have coefficients of +5, -5, and +5</w:t>
+      </w:r>
+      <w:r>
+        <w:rPr>
+          <w:rFonts w:eastAsiaTheme="minorEastAsia"/>
+        </w:rPr>
+        <w:t xml:space="preserve">, the </w:t>
+      </w:r>
+      <m:oMath>
+        <m:r>
+          <w:rPr>
+            <w:rFonts w:ascii="Cambria Math" w:eastAsiaTheme="minorEastAsia" w:hAnsi="Cambria Math"/>
+          </w:rPr>
+          <m:t>y</m:t>
+        </m:r>
+      </m:oMath>
+      <w:r>
+        <w:rPr>
+          <w:rFonts w:eastAsiaTheme="minorEastAsia"/>
+        </w:rPr>
+        <w:t xml:space="preserve"> should be eliminated. Combining equations 1 and 2 gets </w:t>
+      </w:r>
+      <m:oMath>
+        <m:r>
+          <w:rPr>
+            <w:rFonts w:ascii="Cambria Math" w:eastAsiaTheme="minorEastAsia" w:hAnsi="Cambria Math"/>
+          </w:rPr>
+          <m:t>3x+4z=16</m:t>
+        </m:r>
+      </m:oMath>
+      <w:r>
+        <w:rPr>
+          <w:rFonts w:eastAsiaTheme="minorEastAsia"/>
+        </w:rPr>
+        <w:t xml:space="preserve">. Combining equations 2 and 3 gets </w:t>
+      </w:r>
+      <m:oMath>
+        <m:r>
+          <w:rPr>
+            <w:rFonts w:ascii="Cambria Math" w:eastAsiaTheme="minorEastAsia" w:hAnsi="Cambria Math"/>
+          </w:rPr>
+          <m:t>5x+2z=22</m:t>
+        </m:r>
+      </m:oMath>
+      <w:r>
+        <w:rPr>
+          <w:rFonts w:eastAsiaTheme="minorEastAsia"/>
+        </w:rPr>
+        <w:t>.</w:t>
+      </w:r>
+    </w:p>
+    <w:p>
+      <w:pPr>
+        <w:rPr>
+          <w:rFonts w:eastAsiaTheme="minorEastAsia"/>
+        </w:rPr>
+      </w:pPr>
+      <w:r>
+        <w:rPr>
+          <w:rFonts w:eastAsiaTheme="minorEastAsia"/>
+        </w:rPr>
+        <w:t xml:space="preserve">Multiply both sides of the second equation by -2 so the </w:t>
+      </w:r>
+      <m:oMath>
+        <m:r>
+          <w:rPr>
+            <w:rFonts w:ascii="Cambria Math" w:eastAsiaTheme="minorEastAsia" w:hAnsi="Cambria Math"/>
+          </w:rPr>
+          <m:t>z</m:t>
+        </m:r>
+      </m:oMath>
+      <w:r>
+        <w:rPr>
+          <w:rFonts w:eastAsiaTheme="minorEastAsia"/>
+        </w:rPr>
+        <w:t>-coefficient becomes -4.</w:t>
+      </w:r>
+    </w:p>
+    <w:p>
+      <w:pPr>
+        <w:pStyle w:val="NoSpacing"/>
+        <w:rPr>
+          <w:rFonts w:asciiTheme="minorHAnsi" w:eastAsiaTheme="minorEastAsia" w:hAnsiTheme="minorHAnsi"/>
+        </w:rPr>
+      </w:pPr>
+      <w:r>
+        <w:rPr>
+          <w:rFonts w:asciiTheme="minorHAnsi" w:eastAsiaTheme="minorEastAsia" w:hAnsiTheme="minorHAnsi"/>
+        </w:rPr>
+        <w:br w:type="column"/>
+      </w:r>
+      <m:oMathPara>
+        <m:oMath>
+          <m:r>
+            <w:rPr>
+              <w:rFonts w:eastAsiaTheme="minorEastAsia"/>
+            </w:rPr>
+            <m:t>3x+4z=16</m:t>
+          </m:r>
+        </m:oMath>
+      </m:oMathPara>
+    </w:p>
+    <w:p>
+      <w:pPr>
+        <w:pStyle w:val="NoSpacing"/>
+        <w:rPr>
+          <w:rFonts w:asciiTheme="minorHAnsi" w:eastAsiaTheme="minorEastAsia" w:hAnsiTheme="minorHAnsi"/>
+        </w:rPr>
+      </w:pPr>
+      <m:oMathPara>
+        <m:oMath>
+          <m:r>
+            <w:rPr>
+              <w:rFonts w:eastAsiaTheme="minorEastAsia"/>
+            </w:rPr>
+            <m:t>+ -10x-4z=-44</m:t>
+          </m:r>
+        </m:oMath>
+      </m:oMathPara>
+    </w:p>
+    <w:p>
+      <w:pPr>
+        <w:pStyle w:val="NoSpacing"/>
+        <w:rPr>
+          <w:rFonts w:asciiTheme="minorHAnsi" w:eastAsiaTheme="minorEastAsia" w:hAnsiTheme="minorHAnsi"/>
+        </w:rPr>
+      </w:pPr>
+      <m:oMathPara>
+        <m:oMath>
+          <m:r>
+            <w:rPr>
+              <w:rFonts w:eastAsiaTheme="minorEastAsia"/>
+            </w:rPr>
+            <m:t>-7x=-28</m:t>
+          </m:r>
+        </m:oMath>
+      </m:oMathPara>
+    </w:p>
+    <w:p>
+      <w:pPr>
+        <w:pStyle w:val="NoSpacing"/>
+        <w:rPr>
+          <w:rFonts w:asciiTheme="minorHAnsi" w:eastAsiaTheme="minorEastAsia" w:hAnsiTheme="minorHAnsi"/>
+        </w:rPr>
+      </w:pPr>
+      <m:oMathPara>
+        <m:oMath>
+          <m:r>
+            <w:rPr>
+              <w:rFonts w:eastAsiaTheme="minorEastAsia"/>
+            </w:rPr>
+            <m:t>x=4</m:t>
+          </m:r>
+        </m:oMath>
+      </m:oMathPara>
+    </w:p>
+    <w:p>
+      <w:pPr>
+        <w:pStyle w:val="NoSpacing"/>
+        <w:rPr>
+          <w:rFonts w:asciiTheme="minorHAnsi" w:eastAsiaTheme="minorEastAsia" w:hAnsiTheme="minorHAnsi"/>
+        </w:rPr>
+      </w:pPr>
+      <w:r>
+        <w:rPr>
+          <w:rFonts w:asciiTheme="minorHAnsi" w:eastAsiaTheme="minorEastAsia" w:hAnsiTheme="minorHAnsi"/>
+        </w:rPr>
+        <w:t xml:space="preserve">Substitute </w:t>
+      </w:r>
+      <m:oMath>
+        <m:r>
+          <w:rPr>
+            <w:rFonts w:eastAsiaTheme="minorEastAsia"/>
+          </w:rPr>
+          <m:t>x=4</m:t>
+        </m:r>
+      </m:oMath>
+      <w:r>
+        <w:rPr>
+          <w:rFonts w:asciiTheme="minorHAnsi" w:eastAsiaTheme="minorEastAsia" w:hAnsiTheme="minorHAnsi"/>
+        </w:rPr>
+        <w:t xml:space="preserve"> into one of the two-variable equations.</w:t>
+      </w:r>
+    </w:p>
+    <w:p>
+      <w:pPr>
+        <w:pStyle w:val="NoSpacing"/>
+        <w:rPr>
+          <w:rFonts w:asciiTheme="minorHAnsi" w:eastAsiaTheme="minorEastAsia" w:hAnsiTheme="minorHAnsi"/>
+        </w:rPr>
+      </w:pPr>
+    </w:p>
+    <w:p>
+      <w:pPr>
+        <w:pStyle w:val="NoSpacing"/>
+        <w:rPr>
+          <w:rFonts w:eastAsiaTheme="minorEastAsia"/>
+        </w:rPr>
+      </w:pPr>
+      <m:oMathPara>
+        <m:oMath>
+          <m:r>
+            <m:rPr>
+              <m:sty m:val="p"/>
+            </m:rPr>
+            <m:t>3</m:t>
+          </m:r>
+          <m:r>
+            <m:t>x</m:t>
+          </m:r>
+          <m:r>
+            <m:rPr>
+              <m:sty m:val="p"/>
+            </m:rPr>
+            <m:t>+4</m:t>
+          </m:r>
+          <m:r>
+            <m:t>z</m:t>
+          </m:r>
+          <m:r>
+            <m:rPr>
+              <m:sty m:val="p"/>
+            </m:rPr>
+            <m:t>=16</m:t>
+          </m:r>
+        </m:oMath>
+      </m:oMathPara>
+    </w:p>
+    <w:p>
+      <w:pPr>
+        <w:pStyle w:val="NoSpacing"/>
+        <w:rPr>
+          <w:rFonts w:eastAsiaTheme="minorEastAsia"/>
+        </w:rPr>
+      </w:pPr>
+      <m:oMathPara>
+        <m:oMath>
+          <m:r>
+            <m:t>3</m:t>
+          </m:r>
+          <m:d>
+            <m:dPr>
+              <m:ctrlPr>
+                <w:rPr>
+                  <w:i/>
+                </w:rPr>
+              </m:ctrlPr>
+            </m:dPr>
+            <m:e>
+              <m:r>
+                <m:t>4</m:t>
+              </m:r>
+            </m:e>
+          </m:d>
+          <m:r>
+            <m:t>+4z=16</m:t>
+          </m:r>
+        </m:oMath>
+      </m:oMathPara>
+    </w:p>
+    <w:p>
+      <w:pPr>
+        <w:pStyle w:val="NoSpacing"/>
+        <w:rPr>
+          <w:rFonts w:eastAsiaTheme="minorEastAsia"/>
+        </w:rPr>
+      </w:pPr>
+      <m:oMathPara>
+        <m:oMath>
+          <m:r>
+            <m:t>12+4z=16</m:t>
+          </m:r>
+        </m:oMath>
+      </m:oMathPara>
+    </w:p>
+    <w:p>
+      <w:pPr>
+        <w:pStyle w:val="NoSpacing"/>
+        <w:rPr>
+          <w:rFonts w:eastAsiaTheme="minorEastAsia"/>
+        </w:rPr>
+      </w:pPr>
+      <m:oMathPara>
+        <m:oMath>
+          <m:r>
+            <w:rPr>
+              <w:rFonts w:eastAsiaTheme="minorEastAsia"/>
+            </w:rPr>
+            <m:t>4z=4</m:t>
+          </m:r>
+        </m:oMath>
+      </m:oMathPara>
+    </w:p>
+    <w:p>
+      <w:pPr>
+        <w:pStyle w:val="NoSpacing"/>
+        <w:rPr>
+          <w:rFonts w:eastAsiaTheme="minorEastAsia"/>
+        </w:rPr>
+      </w:pPr>
+      <m:oMathPara>
+        <m:oMath>
+          <m:r>
+            <w:rPr>
+              <w:rFonts w:eastAsiaTheme="minorEastAsia"/>
+            </w:rPr>
+            <m:t>z=1</m:t>
+          </m:r>
+        </m:oMath>
+      </m:oMathPara>
+    </w:p>
+    <w:p>
+      <w:pPr>
+        <w:pStyle w:val="NoSpacing"/>
+        <w:rPr>
+          <w:rFonts w:eastAsiaTheme="minorEastAsia"/>
+        </w:rPr>
+      </w:pPr>
+      <w:r>
+        <w:rPr>
+          <w:rFonts w:eastAsiaTheme="minorEastAsia"/>
+        </w:rPr>
+        <w:t xml:space="preserve">Now substitute </w:t>
+      </w:r>
+      <m:oMath>
+        <m:r>
+          <w:rPr>
+            <w:rFonts w:eastAsiaTheme="minorEastAsia"/>
+          </w:rPr>
+          <m:t>x=4</m:t>
+        </m:r>
+      </m:oMath>
+      <w:r>
+        <w:rPr>
+          <w:rFonts w:eastAsiaTheme="minorEastAsia"/>
+        </w:rPr>
+        <w:t xml:space="preserve"> and </w:t>
+      </w:r>
+      <m:oMath>
+        <m:r>
+          <w:rPr>
+            <w:rFonts w:eastAsiaTheme="minorEastAsia"/>
+          </w:rPr>
+          <m:t>z=1</m:t>
+        </m:r>
+      </m:oMath>
+      <w:r>
+        <w:rPr>
+          <w:rFonts w:eastAsiaTheme="minorEastAsia"/>
+        </w:rPr>
+        <w:t xml:space="preserve"> into one of the original equations.</w:t>
+      </w:r>
+    </w:p>
+    <w:p>
+      <w:pPr>
+        <w:pStyle w:val="NoSpacing"/>
+        <w:rPr>
+          <w:rFonts w:eastAsiaTheme="minorEastAsia"/>
+        </w:rPr>
+      </w:pPr>
+    </w:p>
+    <w:p>
+      <w:pPr>
+        <w:pStyle w:val="NoSpacing"/>
+        <w:rPr>
+          <w:rFonts w:asciiTheme="minorHAnsi" w:eastAsiaTheme="minorEastAsia" w:hAnsiTheme="minorHAnsi"/>
+        </w:rPr>
+      </w:pPr>
+      <m:oMathPara>
+        <m:oMath>
+          <m:r>
+            <m:rPr>
+              <m:sty m:val="p"/>
+            </m:rPr>
+            <m:t>-</m:t>
+          </m:r>
+          <m:r>
+            <m:t>x</m:t>
+          </m:r>
+          <m:r>
+            <m:rPr>
+              <m:sty m:val="p"/>
+            </m:rPr>
+            <m:t>+5</m:t>
+          </m:r>
+          <m:r>
+            <m:t>y</m:t>
+          </m:r>
+          <m:r>
+            <m:rPr>
+              <m:sty m:val="p"/>
+            </m:rPr>
+            <m:t>+</m:t>
+          </m:r>
+          <m:r>
+            <m:t>z</m:t>
+          </m:r>
+          <m:r>
+            <m:rPr>
+              <m:sty m:val="p"/>
+            </m:rPr>
+            <m:t>=-18</m:t>
+          </m:r>
+        </m:oMath>
+      </m:oMathPara>
+    </w:p>
+    <w:p>
+      <w:pPr>
+        <w:pStyle w:val="NoSpacing"/>
+        <w:rPr>
+          <w:rFonts w:asciiTheme="minorHAnsi" w:eastAsiaTheme="minorEastAsia" w:hAnsiTheme="minorHAnsi"/>
+        </w:rPr>
+      </w:pPr>
+      <m:oMathPara>
+        <m:oMath>
+          <m:r>
+            <w:rPr>
+              <w:rFonts w:eastAsiaTheme="minorEastAsia"/>
+            </w:rPr>
+            <m:t>-4+5y+1=-18</m:t>
+          </m:r>
+        </m:oMath>
+      </m:oMathPara>
+    </w:p>
+    <w:p>
+      <w:pPr>
+        <w:pStyle w:val="NoSpacing"/>
+        <w:rPr>
+          <w:rFonts w:asciiTheme="minorHAnsi" w:eastAsiaTheme="minorEastAsia" w:hAnsiTheme="minorHAnsi"/>
+        </w:rPr>
+      </w:pPr>
+      <m:oMathPara>
+        <m:oMath>
+          <m:r>
+            <w:rPr>
+              <w:rFonts w:eastAsiaTheme="minorEastAsia"/>
+            </w:rPr>
+            <m:t>5y-3=-18</m:t>
+          </m:r>
+        </m:oMath>
+      </m:oMathPara>
+    </w:p>
+    <w:p>
+      <w:pPr>
+        <w:pStyle w:val="NoSpacing"/>
+        <w:rPr>
+          <w:rFonts w:asciiTheme="minorHAnsi" w:eastAsiaTheme="minorEastAsia" w:hAnsiTheme="minorHAnsi"/>
+        </w:rPr>
+      </w:pPr>
+      <m:oMathPara>
+        <m:oMath>
+          <m:r>
+            <w:rPr>
+              <w:rFonts w:eastAsiaTheme="minorEastAsia"/>
+            </w:rPr>
+            <m:t>5y=-15</m:t>
+          </m:r>
+        </m:oMath>
+      </m:oMathPara>
+    </w:p>
+    <w:p>
+      <w:pPr>
+        <w:pStyle w:val="NoSpacing"/>
+        <w:rPr>
+          <w:rFonts w:asciiTheme="minorHAnsi" w:eastAsiaTheme="minorEastAsia" w:hAnsiTheme="minorHAnsi"/>
+        </w:rPr>
+      </w:pPr>
+      <m:oMathPara>
+        <m:oMath>
+          <m:r>
+            <w:rPr>
+              <w:rFonts w:eastAsiaTheme="minorEastAsia"/>
+            </w:rPr>
+            <m:t>y=-3</m:t>
+          </m:r>
+        </m:oMath>
+      </m:oMathPara>
+    </w:p>
+    <w:p>
+      <w:pPr>
+        <w:pStyle w:val="NoSpacing"/>
+        <w:rPr>
+          <w:rFonts w:asciiTheme="minorHAnsi" w:eastAsiaTheme="minorEastAsia" w:hAnsiTheme="minorHAnsi"/>
+        </w:rPr>
+      </w:pPr>
+      <w:r>
+        <w:rPr>
+          <w:rFonts w:asciiTheme="minorHAnsi" w:eastAsiaTheme="minorEastAsia" w:hAnsiTheme="minorHAnsi"/>
+        </w:rPr>
+        <w:t>The solution is (4, -3, 1).</w:t>
+      </w:r>
     </w:p>
     <w:p/>
-    <w:p/>
+    <w:p>
+      <w:pPr>
+        <w:rPr>
+          <w:rFonts w:eastAsiaTheme="minorEastAsia"/>
+        </w:rPr>
+      </w:pPr>
+    </w:p>
     <w:sectPr>
       <w:type w:val="continuous"/>
       <w:pgSz w:w="12240" w:h="15840"/>
@@ -10048,10 +12469,13 @@
     <w:name w:val="No Spacing"/>
     <w:uiPriority w:val="1"/>
     <w:qFormat/>
-    <w:rsid w:val="00ED6146"/>
+    <w:rsid w:val="00177274"/>
     <w:pPr>
       <w:spacing w:after="0" w:line="240" w:lineRule="auto"/>
     </w:pPr>
+    <w:rPr>
+      <w:rFonts w:ascii="Cambria Math" w:hAnsi="Cambria Math"/>
+    </w:rPr>
   </w:style>
   <w:style w:type="table" w:styleId="TableGrid">
     <w:name w:val="Table Grid"/>
@@ -10212,7 +12636,9 @@
   <w:rsids>
     <w:rsidRoot w:val="00C41CC6"/>
     <w:rsid w:val="0065592A"/>
+    <w:rsid w:val="007305A5"/>
     <w:rsid w:val="008E47FC"/>
+    <w:rsid w:val="00B156D2"/>
     <w:rsid w:val="00B84DB0"/>
     <w:rsid w:val="00C41CC6"/>
     <w:rsid w:val="00E540AA"/>

</xml_diff>